<commit_message>
Activity Today, Drugs e Therapy messi in fragment
Adesso il Main funge solo da MENU.
Il codice delle activity si trova in onCreateView di: TodayFragment, TherapyFragment, DrugsFragment
</commit_message>
<xml_diff>
--- a/File Report/Da fare.docx
+++ b/File Report/Da fare.docx
@@ -29,9 +29,9 @@
         </w:rPr>
         <w:drawing>
           <wp:inline distT="0" distB="0" distL="0" distR="0">
-            <wp:extent cx="6114415" cy="4408170"/>
-            <wp:effectExtent l="0" t="0" r="635" b="0"/>
-            <wp:docPr id="1" name="Immagine 1" descr="C:\Users\Maurizio\Desktop\Universita\Sistemi Embedded\Progetto\Progetto-Embedded\File Report\UserInterface.PNG"/>
+            <wp:extent cx="6120765" cy="4387850"/>
+            <wp:effectExtent l="0" t="0" r="0" b="0"/>
+            <wp:docPr id="2" name="Immagine 2" descr="C:\Users\Maurizio\Desktop\Universita\Sistemi Embedded\Progetto\Progetto-Embedded\File Report\UserInterface.PNG"/>
             <wp:cNvGraphicFramePr>
               <a:graphicFrameLocks xmlns:a="http://schemas.openxmlformats.org/drawingml/2006/main" noChangeAspect="1"/>
             </wp:cNvGraphicFramePr>
@@ -60,7 +60,7 @@
                   <pic:spPr bwMode="auto">
                     <a:xfrm>
                       <a:off x="0" y="0"/>
-                      <a:ext cx="6114415" cy="4408170"/>
+                      <a:ext cx="6120765" cy="4387850"/>
                     </a:xfrm>
                     <a:prstGeom prst="rect">
                       <a:avLst/>
@@ -100,10 +100,10 @@
         <w:tblLook w:val="04A0" w:firstRow="1" w:lastRow="0" w:firstColumn="1" w:lastColumn="0" w:noHBand="0" w:noVBand="1"/>
       </w:tblPr>
       <w:tblGrid>
-        <w:gridCol w:w="222"/>
-        <w:gridCol w:w="1620"/>
-        <w:gridCol w:w="7584"/>
-        <w:gridCol w:w="2199"/>
+        <w:gridCol w:w="320"/>
+        <w:gridCol w:w="1621"/>
+        <w:gridCol w:w="4488"/>
+        <w:gridCol w:w="5196"/>
       </w:tblGrid>
       <w:tr>
         <w:tc>
@@ -143,7 +143,7 @@
         </w:tc>
         <w:tc>
           <w:tcPr>
-            <w:tcW w:w="3262" w:type="pct"/>
+            <w:tcW w:w="1952" w:type="pct"/>
           </w:tcPr>
           <w:p>
             <w:pPr>
@@ -165,7 +165,7 @@
         </w:tc>
         <w:tc>
           <w:tcPr>
-            <w:tcW w:w="946" w:type="pct"/>
+            <w:tcW w:w="2256" w:type="pct"/>
           </w:tcPr>
           <w:p>
             <w:pPr>
@@ -198,10 +198,15 @@
           <w:tcPr>
             <w:tcW w:w="95" w:type="pct"/>
             <w:shd w:val="clear" w:color="auto" w:fill="FF0000"/>
-          </w:tcPr>
-          <w:p>
-            <w:pPr>
-              <w:pStyle w:val="Nessunaspaziatura"/>
+            <w:vAlign w:val="center"/>
+          </w:tcPr>
+          <w:p>
+            <w:pPr>
+              <w:pStyle w:val="Nessunaspaziatura"/>
+              <w:jc w:val="center"/>
+              <w:rPr>
+                <w:b/>
+              </w:rPr>
             </w:pPr>
           </w:p>
         </w:tc>
@@ -217,14 +222,14 @@
             </w:pPr>
             <w:proofErr w:type="spellStart"/>
             <w:r>
-              <w:t>MainActivity</w:t>
+              <w:t>TodayFragment</w:t>
             </w:r>
             <w:proofErr w:type="spellEnd"/>
           </w:p>
         </w:tc>
         <w:tc>
           <w:tcPr>
-            <w:tcW w:w="3262" w:type="pct"/>
+            <w:tcW w:w="1952" w:type="pct"/>
             <w:vAlign w:val="center"/>
           </w:tcPr>
           <w:p>
@@ -238,7 +243,7 @@
         </w:tc>
         <w:tc>
           <w:tcPr>
-            <w:tcW w:w="946" w:type="pct"/>
+            <w:tcW w:w="2256" w:type="pct"/>
             <w:vAlign w:val="center"/>
           </w:tcPr>
           <w:p>
@@ -253,10 +258,15 @@
           <w:tcPr>
             <w:tcW w:w="95" w:type="pct"/>
             <w:shd w:val="clear" w:color="auto" w:fill="FF0000"/>
-          </w:tcPr>
-          <w:p>
-            <w:pPr>
-              <w:pStyle w:val="Nessunaspaziatura"/>
+            <w:vAlign w:val="center"/>
+          </w:tcPr>
+          <w:p>
+            <w:pPr>
+              <w:pStyle w:val="Nessunaspaziatura"/>
+              <w:jc w:val="center"/>
+              <w:rPr>
+                <w:b/>
+              </w:rPr>
             </w:pPr>
           </w:p>
         </w:tc>
@@ -270,16 +280,16 @@
               <w:pStyle w:val="Nessunaspaziatura"/>
               <w:jc w:val="center"/>
             </w:pPr>
-            <w:proofErr w:type="spellStart"/>
-            <w:r>
-              <w:t>MainActivity</w:t>
-            </w:r>
-            <w:proofErr w:type="spellEnd"/>
-          </w:p>
-        </w:tc>
-        <w:tc>
-          <w:tcPr>
-            <w:tcW w:w="3262" w:type="pct"/>
+            <w:r>
+              <w:t>TodayFragment</w:t>
+            </w:r>
+            <w:bookmarkStart w:id="0" w:name="_GoBack"/>
+            <w:bookmarkEnd w:id="0"/>
+          </w:p>
+        </w:tc>
+        <w:tc>
+          <w:tcPr>
+            <w:tcW w:w="1952" w:type="pct"/>
             <w:vAlign w:val="center"/>
           </w:tcPr>
           <w:p>
@@ -293,7 +303,7 @@
         </w:tc>
         <w:tc>
           <w:tcPr>
-            <w:tcW w:w="946" w:type="pct"/>
+            <w:tcW w:w="2256" w:type="pct"/>
             <w:vAlign w:val="center"/>
           </w:tcPr>
           <w:p>
@@ -319,10 +329,15 @@
           <w:tcPr>
             <w:tcW w:w="95" w:type="pct"/>
             <w:shd w:val="clear" w:color="auto" w:fill="FF0000"/>
-          </w:tcPr>
-          <w:p>
-            <w:pPr>
-              <w:pStyle w:val="Nessunaspaziatura"/>
+            <w:vAlign w:val="center"/>
+          </w:tcPr>
+          <w:p>
+            <w:pPr>
+              <w:pStyle w:val="Nessunaspaziatura"/>
+              <w:jc w:val="center"/>
+              <w:rPr>
+                <w:b/>
+              </w:rPr>
             </w:pPr>
           </w:p>
         </w:tc>
@@ -340,7 +355,7 @@
         </w:tc>
         <w:tc>
           <w:tcPr>
-            <w:tcW w:w="3262" w:type="pct"/>
+            <w:tcW w:w="1952" w:type="pct"/>
             <w:vAlign w:val="center"/>
           </w:tcPr>
           <w:p>
@@ -365,7 +380,7 @@
         </w:tc>
         <w:tc>
           <w:tcPr>
-            <w:tcW w:w="946" w:type="pct"/>
+            <w:tcW w:w="2256" w:type="pct"/>
             <w:vAlign w:val="center"/>
           </w:tcPr>
           <w:p>
@@ -380,10 +395,15 @@
           <w:tcPr>
             <w:tcW w:w="95" w:type="pct"/>
             <w:shd w:val="clear" w:color="auto" w:fill="FF0000"/>
-          </w:tcPr>
-          <w:p>
-            <w:pPr>
-              <w:pStyle w:val="Nessunaspaziatura"/>
+            <w:vAlign w:val="center"/>
+          </w:tcPr>
+          <w:p>
+            <w:pPr>
+              <w:pStyle w:val="Nessunaspaziatura"/>
+              <w:jc w:val="center"/>
+              <w:rPr>
+                <w:b/>
+              </w:rPr>
             </w:pPr>
           </w:p>
         </w:tc>
@@ -399,14 +419,17 @@
             </w:pPr>
             <w:proofErr w:type="spellStart"/>
             <w:r>
-              <w:t>DrugsActivity</w:t>
+              <w:t>Drugs</w:t>
+            </w:r>
+            <w:r>
+              <w:t>Fragment</w:t>
             </w:r>
             <w:proofErr w:type="spellEnd"/>
           </w:p>
         </w:tc>
         <w:tc>
           <w:tcPr>
-            <w:tcW w:w="3262" w:type="pct"/>
+            <w:tcW w:w="1952" w:type="pct"/>
             <w:vAlign w:val="center"/>
           </w:tcPr>
           <w:p>
@@ -420,18 +443,13 @@
               <w:t>pulsante</w:t>
             </w:r>
             <w:r>
-              <w:t xml:space="preserve"> “Aggiungi</w:t>
-            </w:r>
-            <w:bookmarkStart w:id="0" w:name="_GoBack"/>
-            <w:bookmarkEnd w:id="0"/>
-            <w:r>
-              <w:t>”</w:t>
-            </w:r>
-          </w:p>
-        </w:tc>
-        <w:tc>
-          <w:tcPr>
-            <w:tcW w:w="946" w:type="pct"/>
+              <w:t xml:space="preserve"> “Aggiungi”</w:t>
+            </w:r>
+          </w:p>
+        </w:tc>
+        <w:tc>
+          <w:tcPr>
+            <w:tcW w:w="2256" w:type="pct"/>
             <w:vAlign w:val="center"/>
           </w:tcPr>
           <w:p>
@@ -445,12 +463,23 @@
         <w:tc>
           <w:tcPr>
             <w:tcW w:w="95" w:type="pct"/>
-            <w:shd w:val="clear" w:color="auto" w:fill="FF0000"/>
-          </w:tcPr>
-          <w:p>
-            <w:pPr>
-              <w:pStyle w:val="Nessunaspaziatura"/>
-            </w:pPr>
+            <w:shd w:val="clear" w:color="auto" w:fill="92D050"/>
+            <w:vAlign w:val="center"/>
+          </w:tcPr>
+          <w:p>
+            <w:pPr>
+              <w:pStyle w:val="Nessunaspaziatura"/>
+              <w:jc w:val="center"/>
+              <w:rPr>
+                <w:b/>
+              </w:rPr>
+            </w:pPr>
+            <w:r>
+              <w:rPr>
+                <w:b/>
+              </w:rPr>
+              <w:t>S</w:t>
+            </w:r>
           </w:p>
         </w:tc>
         <w:tc>
@@ -467,7 +496,7 @@
         </w:tc>
         <w:tc>
           <w:tcPr>
-            <w:tcW w:w="3262" w:type="pct"/>
+            <w:tcW w:w="1952" w:type="pct"/>
             <w:vAlign w:val="center"/>
           </w:tcPr>
           <w:p>
@@ -505,6 +534,9 @@
             <w:r>
               <w:t>navigatio</w:t>
             </w:r>
+            <w:r>
+              <w:t>n</w:t>
+            </w:r>
             <w:proofErr w:type="spellEnd"/>
             <w:r>
               <w:t xml:space="preserve"> </w:t>
@@ -529,13 +561,104 @@
         </w:tc>
         <w:tc>
           <w:tcPr>
-            <w:tcW w:w="946" w:type="pct"/>
-            <w:vAlign w:val="center"/>
-          </w:tcPr>
-          <w:p>
-            <w:pPr>
-              <w:pStyle w:val="Nessunaspaziatura"/>
-            </w:pPr>
+            <w:tcW w:w="2256" w:type="pct"/>
+            <w:vAlign w:val="center"/>
+          </w:tcPr>
+          <w:p>
+            <w:pPr>
+              <w:pStyle w:val="Nessunaspaziatura"/>
+            </w:pPr>
+            <w:r>
+              <w:t xml:space="preserve">Tutorial: </w:t>
+            </w:r>
+            <w:hyperlink r:id="rId6" w:history="1">
+              <w:r>
+                <w:rPr>
+                  <w:rStyle w:val="Collegamentoipertestuale"/>
+                </w:rPr>
+                <w:t>Link</w:t>
+              </w:r>
+            </w:hyperlink>
+          </w:p>
+          <w:p>
+            <w:pPr>
+              <w:pStyle w:val="Nessunaspaziatura"/>
+            </w:pPr>
+            <w:r>
+              <w:t xml:space="preserve">Nuovi </w:t>
+            </w:r>
+            <w:proofErr w:type="spellStart"/>
+            <w:r>
+              <w:t>fragment</w:t>
+            </w:r>
+            <w:proofErr w:type="spellEnd"/>
+            <w:r>
+              <w:t xml:space="preserve"> aggiunti tramite: new</w:t>
+            </w:r>
+            <w:r>
+              <w:sym w:font="Wingdings" w:char="F0E0"/>
+            </w:r>
+            <w:proofErr w:type="spellStart"/>
+            <w:r>
+              <w:t>blank</w:t>
+            </w:r>
+            <w:proofErr w:type="spellEnd"/>
+            <w:r>
+              <w:t xml:space="preserve"> </w:t>
+            </w:r>
+            <w:proofErr w:type="spellStart"/>
+            <w:r>
+              <w:t>fragment</w:t>
+            </w:r>
+            <w:proofErr w:type="spellEnd"/>
+          </w:p>
+          <w:p>
+            <w:pPr>
+              <w:pStyle w:val="Nessunaspaziatura"/>
+            </w:pPr>
+            <w:r>
+              <w:t xml:space="preserve">Copiato il codice </w:t>
+            </w:r>
+            <w:proofErr w:type="spellStart"/>
+            <w:r>
+              <w:t>onCreate</w:t>
+            </w:r>
+            <w:proofErr w:type="spellEnd"/>
+            <w:r>
+              <w:t xml:space="preserve"> di ogni </w:t>
+            </w:r>
+            <w:proofErr w:type="spellStart"/>
+            <w:r>
+              <w:t>activity</w:t>
+            </w:r>
+            <w:proofErr w:type="spellEnd"/>
+            <w:r>
+              <w:t xml:space="preserve"> in </w:t>
+            </w:r>
+            <w:proofErr w:type="spellStart"/>
+            <w:r>
+              <w:t>onCreateView</w:t>
+            </w:r>
+            <w:proofErr w:type="spellEnd"/>
+            <w:r>
+              <w:t xml:space="preserve"> dei </w:t>
+            </w:r>
+            <w:proofErr w:type="spellStart"/>
+            <w:r>
+              <w:t>fragment</w:t>
+            </w:r>
+            <w:proofErr w:type="spellEnd"/>
+            <w:r>
+              <w:t>.</w:t>
+            </w:r>
+          </w:p>
+          <w:p>
+            <w:pPr>
+              <w:pStyle w:val="Nessunaspaziatura"/>
+            </w:pPr>
+            <w:r>
+              <w:t>Cancellati i file passati.</w:t>
+            </w:r>
           </w:p>
         </w:tc>
       </w:tr>
@@ -544,11 +667,22 @@
           <w:tcPr>
             <w:tcW w:w="95" w:type="pct"/>
             <w:shd w:val="clear" w:color="auto" w:fill="FF0000"/>
-          </w:tcPr>
-          <w:p>
-            <w:pPr>
-              <w:pStyle w:val="Nessunaspaziatura"/>
-            </w:pPr>
+            <w:vAlign w:val="center"/>
+          </w:tcPr>
+          <w:p>
+            <w:pPr>
+              <w:pStyle w:val="Nessunaspaziatura"/>
+              <w:jc w:val="center"/>
+              <w:rPr>
+                <w:b/>
+              </w:rPr>
+            </w:pPr>
+            <w:r>
+              <w:rPr>
+                <w:b/>
+              </w:rPr>
+              <w:t>F</w:t>
+            </w:r>
           </w:p>
         </w:tc>
         <w:tc>
@@ -565,7 +699,7 @@
         </w:tc>
         <w:tc>
           <w:tcPr>
-            <w:tcW w:w="3262" w:type="pct"/>
+            <w:tcW w:w="1952" w:type="pct"/>
             <w:vAlign w:val="center"/>
           </w:tcPr>
           <w:p>
@@ -584,7 +718,7 @@
         </w:tc>
         <w:tc>
           <w:tcPr>
-            <w:tcW w:w="946" w:type="pct"/>
+            <w:tcW w:w="2256" w:type="pct"/>
             <w:vAlign w:val="center"/>
           </w:tcPr>
           <w:p>
@@ -599,10 +733,15 @@
           <w:tcPr>
             <w:tcW w:w="95" w:type="pct"/>
             <w:shd w:val="clear" w:color="auto" w:fill="FF0000"/>
-          </w:tcPr>
-          <w:p>
-            <w:pPr>
-              <w:pStyle w:val="Nessunaspaziatura"/>
+            <w:vAlign w:val="center"/>
+          </w:tcPr>
+          <w:p>
+            <w:pPr>
+              <w:pStyle w:val="Nessunaspaziatura"/>
+              <w:jc w:val="center"/>
+              <w:rPr>
+                <w:b/>
+              </w:rPr>
             </w:pPr>
           </w:p>
         </w:tc>
@@ -620,18 +759,18 @@
         </w:tc>
         <w:tc>
           <w:tcPr>
-            <w:tcW w:w="3262" w:type="pct"/>
-            <w:vAlign w:val="center"/>
-          </w:tcPr>
-          <w:p>
-            <w:pPr>
-              <w:pStyle w:val="Nessunaspaziatura"/>
-            </w:pPr>
-          </w:p>
-        </w:tc>
-        <w:tc>
-          <w:tcPr>
-            <w:tcW w:w="946" w:type="pct"/>
+            <w:tcW w:w="1952" w:type="pct"/>
+            <w:vAlign w:val="center"/>
+          </w:tcPr>
+          <w:p>
+            <w:pPr>
+              <w:pStyle w:val="Nessunaspaziatura"/>
+            </w:pPr>
+          </w:p>
+        </w:tc>
+        <w:tc>
+          <w:tcPr>
+            <w:tcW w:w="2256" w:type="pct"/>
             <w:vAlign w:val="center"/>
           </w:tcPr>
           <w:p>
@@ -646,10 +785,15 @@
           <w:tcPr>
             <w:tcW w:w="95" w:type="pct"/>
             <w:shd w:val="clear" w:color="auto" w:fill="FF0000"/>
-          </w:tcPr>
-          <w:p>
-            <w:pPr>
-              <w:pStyle w:val="Nessunaspaziatura"/>
+            <w:vAlign w:val="center"/>
+          </w:tcPr>
+          <w:p>
+            <w:pPr>
+              <w:pStyle w:val="Nessunaspaziatura"/>
+              <w:jc w:val="center"/>
+              <w:rPr>
+                <w:b/>
+              </w:rPr>
             </w:pPr>
           </w:p>
         </w:tc>
@@ -667,18 +811,18 @@
         </w:tc>
         <w:tc>
           <w:tcPr>
-            <w:tcW w:w="3262" w:type="pct"/>
-            <w:vAlign w:val="center"/>
-          </w:tcPr>
-          <w:p>
-            <w:pPr>
-              <w:pStyle w:val="Nessunaspaziatura"/>
-            </w:pPr>
-          </w:p>
-        </w:tc>
-        <w:tc>
-          <w:tcPr>
-            <w:tcW w:w="946" w:type="pct"/>
+            <w:tcW w:w="1952" w:type="pct"/>
+            <w:vAlign w:val="center"/>
+          </w:tcPr>
+          <w:p>
+            <w:pPr>
+              <w:pStyle w:val="Nessunaspaziatura"/>
+            </w:pPr>
+          </w:p>
+        </w:tc>
+        <w:tc>
+          <w:tcPr>
+            <w:tcW w:w="2256" w:type="pct"/>
             <w:vAlign w:val="center"/>
           </w:tcPr>
           <w:p>
@@ -693,10 +837,15 @@
           <w:tcPr>
             <w:tcW w:w="95" w:type="pct"/>
             <w:shd w:val="clear" w:color="auto" w:fill="FF0000"/>
-          </w:tcPr>
-          <w:p>
-            <w:pPr>
-              <w:pStyle w:val="Nessunaspaziatura"/>
+            <w:vAlign w:val="center"/>
+          </w:tcPr>
+          <w:p>
+            <w:pPr>
+              <w:pStyle w:val="Nessunaspaziatura"/>
+              <w:jc w:val="center"/>
+              <w:rPr>
+                <w:b/>
+              </w:rPr>
             </w:pPr>
           </w:p>
         </w:tc>
@@ -714,18 +863,122 @@
         </w:tc>
         <w:tc>
           <w:tcPr>
-            <w:tcW w:w="3262" w:type="pct"/>
-            <w:vAlign w:val="center"/>
-          </w:tcPr>
-          <w:p>
-            <w:pPr>
-              <w:pStyle w:val="Nessunaspaziatura"/>
-            </w:pPr>
-          </w:p>
-        </w:tc>
-        <w:tc>
-          <w:tcPr>
-            <w:tcW w:w="946" w:type="pct"/>
+            <w:tcW w:w="1952" w:type="pct"/>
+            <w:vAlign w:val="center"/>
+          </w:tcPr>
+          <w:p>
+            <w:pPr>
+              <w:pStyle w:val="Nessunaspaziatura"/>
+            </w:pPr>
+          </w:p>
+        </w:tc>
+        <w:tc>
+          <w:tcPr>
+            <w:tcW w:w="2256" w:type="pct"/>
+            <w:vAlign w:val="center"/>
+          </w:tcPr>
+          <w:p>
+            <w:pPr>
+              <w:pStyle w:val="Nessunaspaziatura"/>
+            </w:pPr>
+          </w:p>
+        </w:tc>
+      </w:tr>
+      <w:tr>
+        <w:tc>
+          <w:tcPr>
+            <w:tcW w:w="95" w:type="pct"/>
+            <w:shd w:val="clear" w:color="auto" w:fill="FF0000"/>
+            <w:vAlign w:val="center"/>
+          </w:tcPr>
+          <w:p>
+            <w:pPr>
+              <w:pStyle w:val="Nessunaspaziatura"/>
+              <w:jc w:val="center"/>
+              <w:rPr>
+                <w:b/>
+              </w:rPr>
+            </w:pPr>
+          </w:p>
+        </w:tc>
+        <w:tc>
+          <w:tcPr>
+            <w:tcW w:w="697" w:type="pct"/>
+            <w:vAlign w:val="center"/>
+          </w:tcPr>
+          <w:p>
+            <w:pPr>
+              <w:pStyle w:val="Nessunaspaziatura"/>
+              <w:jc w:val="center"/>
+            </w:pPr>
+          </w:p>
+        </w:tc>
+        <w:tc>
+          <w:tcPr>
+            <w:tcW w:w="1952" w:type="pct"/>
+            <w:vAlign w:val="center"/>
+          </w:tcPr>
+          <w:p>
+            <w:pPr>
+              <w:pStyle w:val="Nessunaspaziatura"/>
+            </w:pPr>
+          </w:p>
+        </w:tc>
+        <w:tc>
+          <w:tcPr>
+            <w:tcW w:w="2256" w:type="pct"/>
+            <w:vAlign w:val="center"/>
+          </w:tcPr>
+          <w:p>
+            <w:pPr>
+              <w:pStyle w:val="Nessunaspaziatura"/>
+            </w:pPr>
+          </w:p>
+        </w:tc>
+      </w:tr>
+      <w:tr>
+        <w:tc>
+          <w:tcPr>
+            <w:tcW w:w="95" w:type="pct"/>
+            <w:shd w:val="clear" w:color="auto" w:fill="FF0000"/>
+            <w:vAlign w:val="center"/>
+          </w:tcPr>
+          <w:p>
+            <w:pPr>
+              <w:pStyle w:val="Nessunaspaziatura"/>
+              <w:jc w:val="center"/>
+              <w:rPr>
+                <w:b/>
+              </w:rPr>
+            </w:pPr>
+          </w:p>
+        </w:tc>
+        <w:tc>
+          <w:tcPr>
+            <w:tcW w:w="697" w:type="pct"/>
+            <w:vAlign w:val="center"/>
+          </w:tcPr>
+          <w:p>
+            <w:pPr>
+              <w:pStyle w:val="Nessunaspaziatura"/>
+              <w:jc w:val="center"/>
+            </w:pPr>
+          </w:p>
+        </w:tc>
+        <w:tc>
+          <w:tcPr>
+            <w:tcW w:w="1952" w:type="pct"/>
+            <w:vAlign w:val="center"/>
+          </w:tcPr>
+          <w:p>
+            <w:pPr>
+              <w:pStyle w:val="Nessunaspaziatura"/>
+            </w:pPr>
+          </w:p>
+        </w:tc>
+        <w:tc>
+          <w:tcPr>
+            <w:tcW w:w="2256" w:type="pct"/>
             <w:vAlign w:val="center"/>
           </w:tcPr>
           <w:p>
@@ -1370,6 +1623,29 @@
       </w:tblBorders>
     </w:tblPr>
   </w:style>
+  <w:style w:type="character" w:styleId="Collegamentoipertestuale">
+    <w:name w:val="Hyperlink"/>
+    <w:basedOn w:val="Carpredefinitoparagrafo"/>
+    <w:uiPriority w:val="99"/>
+    <w:unhideWhenUsed/>
+    <w:rsid w:val="00DF187A"/>
+    <w:rPr>
+      <w:color w:val="0563C1" w:themeColor="hyperlink"/>
+      <w:u w:val="single"/>
+    </w:rPr>
+  </w:style>
+  <w:style w:type="character" w:styleId="Menzionenonrisolta">
+    <w:name w:val="Unresolved Mention"/>
+    <w:basedOn w:val="Carpredefinitoparagrafo"/>
+    <w:uiPriority w:val="99"/>
+    <w:semiHidden/>
+    <w:unhideWhenUsed/>
+    <w:rsid w:val="00DF187A"/>
+    <w:rPr>
+      <w:color w:val="808080"/>
+      <w:shd w:val="clear" w:color="auto" w:fill="E6E6E6"/>
+    </w:rPr>
+  </w:style>
 </w:styles>
 </file>
 

</xml_diff>

<commit_message>
Aggiunto AlertDialog "Preso? si/no" in TodayFragment
</commit_message>
<xml_diff>
--- a/File Report/Da fare.docx
+++ b/File Report/Da fare.docx
@@ -257,17 +257,23 @@
         <w:tc>
           <w:tcPr>
             <w:tcW w:w="95" w:type="pct"/>
-            <w:shd w:val="clear" w:color="auto" w:fill="FF0000"/>
-            <w:vAlign w:val="center"/>
-          </w:tcPr>
-          <w:p>
-            <w:pPr>
-              <w:pStyle w:val="Nessunaspaziatura"/>
-              <w:jc w:val="center"/>
-              <w:rPr>
-                <w:b/>
-              </w:rPr>
-            </w:pPr>
+            <w:shd w:val="clear" w:color="auto" w:fill="92D050"/>
+            <w:vAlign w:val="center"/>
+          </w:tcPr>
+          <w:p>
+            <w:pPr>
+              <w:pStyle w:val="Nessunaspaziatura"/>
+              <w:jc w:val="center"/>
+              <w:rPr>
+                <w:b/>
+              </w:rPr>
+            </w:pPr>
+            <w:r>
+              <w:rPr>
+                <w:b/>
+              </w:rPr>
+              <w:t>S</w:t>
+            </w:r>
           </w:p>
         </w:tc>
         <w:tc>
@@ -282,44 +288,63 @@
             </w:pPr>
             <w:r>
               <w:t>TodayFragment</w:t>
+            </w:r>
+          </w:p>
+        </w:tc>
+        <w:tc>
+          <w:tcPr>
+            <w:tcW w:w="1952" w:type="pct"/>
+            <w:vAlign w:val="center"/>
+          </w:tcPr>
+          <w:p>
+            <w:pPr>
+              <w:pStyle w:val="Nessunaspaziatura"/>
+            </w:pPr>
+            <w:r>
+              <w:t xml:space="preserve">Aggiungere: quando si clicca sull’assunzione, il messaggio “Preso? Si/no” + </w:t>
+            </w:r>
+          </w:p>
+        </w:tc>
+        <w:tc>
+          <w:tcPr>
+            <w:tcW w:w="2256" w:type="pct"/>
+            <w:vAlign w:val="center"/>
+          </w:tcPr>
+          <w:p>
+            <w:pPr>
+              <w:pStyle w:val="Nessunaspaziatura"/>
+            </w:pPr>
+            <w:r>
+              <w:t xml:space="preserve">Tramite </w:t>
+            </w:r>
+            <w:proofErr w:type="spellStart"/>
+            <w:r>
+              <w:t>Alert</w:t>
+            </w:r>
+            <w:r>
+              <w:t>Dialog</w:t>
+            </w:r>
+            <w:proofErr w:type="spellEnd"/>
+            <w:r>
+              <w:t xml:space="preserve"> semplice</w:t>
             </w:r>
             <w:bookmarkStart w:id="0" w:name="_GoBack"/>
             <w:bookmarkEnd w:id="0"/>
           </w:p>
-        </w:tc>
-        <w:tc>
-          <w:tcPr>
-            <w:tcW w:w="1952" w:type="pct"/>
-            <w:vAlign w:val="center"/>
-          </w:tcPr>
-          <w:p>
-            <w:pPr>
-              <w:pStyle w:val="Nessunaspaziatura"/>
-            </w:pPr>
-            <w:r>
-              <w:t>Aggiungere: quando si clicca sull’assunzione, il messaggio “Preso? Si/no” + comando SQL che modifica lo stato dell’assunzione.</w:t>
-            </w:r>
-          </w:p>
-        </w:tc>
-        <w:tc>
-          <w:tcPr>
-            <w:tcW w:w="2256" w:type="pct"/>
-            <w:vAlign w:val="center"/>
-          </w:tcPr>
-          <w:p>
-            <w:pPr>
-              <w:pStyle w:val="Nessunaspaziatura"/>
-            </w:pPr>
-            <w:r>
-              <w:t xml:space="preserve">Tramite </w:t>
-            </w:r>
-            <w:proofErr w:type="spellStart"/>
-            <w:r>
-              <w:t>AlertView</w:t>
-            </w:r>
-            <w:proofErr w:type="spellEnd"/>
-            <w:r>
-              <w:t>?</w:t>
+          <w:p>
+            <w:pPr>
+              <w:pStyle w:val="Nessunaspaziatura"/>
+            </w:pPr>
+            <w:hyperlink r:id="rId6" w:history="1">
+              <w:r>
+                <w:rPr>
+                  <w:rStyle w:val="Collegamentoipertestuale"/>
+                </w:rPr>
+                <w:t>https://www.dev2qa.com/android-alert-dialog-example/</w:t>
+              </w:r>
+            </w:hyperlink>
+            <w:r>
+              <w:t xml:space="preserve"> </w:t>
             </w:r>
           </w:p>
         </w:tc>
@@ -351,6 +376,11 @@
               <w:pStyle w:val="Nessunaspaziatura"/>
               <w:jc w:val="center"/>
             </w:pPr>
+            <w:proofErr w:type="spellStart"/>
+            <w:r>
+              <w:t>TodayFragment</w:t>
+            </w:r>
+            <w:proofErr w:type="spellEnd"/>
           </w:p>
         </w:tc>
         <w:tc>
@@ -363,18 +393,18 @@
               <w:pStyle w:val="Nessunaspaziatura"/>
             </w:pPr>
             <w:r>
-              <w:t xml:space="preserve">Unire le due </w:t>
-            </w:r>
-            <w:r>
-              <w:t xml:space="preserve">classi </w:t>
+              <w:t xml:space="preserve">Sul </w:t>
             </w:r>
             <w:proofErr w:type="spellStart"/>
             <w:r>
-              <w:t>therapyEntity</w:t>
+              <w:t>AlertDialog</w:t>
             </w:r>
             <w:proofErr w:type="spellEnd"/>
             <w:r>
-              <w:t xml:space="preserve"> in una sola</w:t>
+              <w:t xml:space="preserve"> aggiungere </w:t>
+            </w:r>
+            <w:r>
+              <w:t>comando SQL che modifica lo stato dell’assunzione</w:t>
             </w:r>
           </w:p>
         </w:tc>
@@ -417,33 +447,30 @@
               <w:pStyle w:val="Nessunaspaziatura"/>
               <w:jc w:val="center"/>
             </w:pPr>
+          </w:p>
+        </w:tc>
+        <w:tc>
+          <w:tcPr>
+            <w:tcW w:w="1952" w:type="pct"/>
+            <w:vAlign w:val="center"/>
+          </w:tcPr>
+          <w:p>
+            <w:pPr>
+              <w:pStyle w:val="Nessunaspaziatura"/>
+            </w:pPr>
+            <w:r>
+              <w:t xml:space="preserve">Unire le due </w:t>
+            </w:r>
+            <w:r>
+              <w:t xml:space="preserve">classi </w:t>
+            </w:r>
             <w:proofErr w:type="spellStart"/>
             <w:r>
-              <w:t>Drugs</w:t>
-            </w:r>
-            <w:r>
-              <w:t>Fragment</w:t>
+              <w:t>therapyEntity</w:t>
             </w:r>
             <w:proofErr w:type="spellEnd"/>
-          </w:p>
-        </w:tc>
-        <w:tc>
-          <w:tcPr>
-            <w:tcW w:w="1952" w:type="pct"/>
-            <w:vAlign w:val="center"/>
-          </w:tcPr>
-          <w:p>
-            <w:pPr>
-              <w:pStyle w:val="Nessunaspaziatura"/>
-            </w:pPr>
-            <w:r>
-              <w:t xml:space="preserve">Aggiungere </w:t>
-            </w:r>
-            <w:r>
-              <w:t>pulsante</w:t>
-            </w:r>
-            <w:r>
-              <w:t xml:space="preserve"> “Aggiungi”</w:t>
+            <w:r>
+              <w:t xml:space="preserve"> in una sola</w:t>
             </w:r>
           </w:p>
         </w:tc>
@@ -463,6 +490,75 @@
         <w:tc>
           <w:tcPr>
             <w:tcW w:w="95" w:type="pct"/>
+            <w:shd w:val="clear" w:color="auto" w:fill="FF0000"/>
+            <w:vAlign w:val="center"/>
+          </w:tcPr>
+          <w:p>
+            <w:pPr>
+              <w:pStyle w:val="Nessunaspaziatura"/>
+              <w:jc w:val="center"/>
+              <w:rPr>
+                <w:b/>
+              </w:rPr>
+            </w:pPr>
+          </w:p>
+        </w:tc>
+        <w:tc>
+          <w:tcPr>
+            <w:tcW w:w="697" w:type="pct"/>
+            <w:vAlign w:val="center"/>
+          </w:tcPr>
+          <w:p>
+            <w:pPr>
+              <w:pStyle w:val="Nessunaspaziatura"/>
+              <w:jc w:val="center"/>
+            </w:pPr>
+            <w:proofErr w:type="spellStart"/>
+            <w:r>
+              <w:t>Drugs</w:t>
+            </w:r>
+            <w:r>
+              <w:t>Fragment</w:t>
+            </w:r>
+            <w:proofErr w:type="spellEnd"/>
+          </w:p>
+        </w:tc>
+        <w:tc>
+          <w:tcPr>
+            <w:tcW w:w="1952" w:type="pct"/>
+            <w:vAlign w:val="center"/>
+          </w:tcPr>
+          <w:p>
+            <w:pPr>
+              <w:pStyle w:val="Nessunaspaziatura"/>
+            </w:pPr>
+            <w:r>
+              <w:t xml:space="preserve">Aggiungere </w:t>
+            </w:r>
+            <w:r>
+              <w:t>pulsante</w:t>
+            </w:r>
+            <w:r>
+              <w:t xml:space="preserve"> “Aggiungi”</w:t>
+            </w:r>
+          </w:p>
+        </w:tc>
+        <w:tc>
+          <w:tcPr>
+            <w:tcW w:w="2256" w:type="pct"/>
+            <w:vAlign w:val="center"/>
+          </w:tcPr>
+          <w:p>
+            <w:pPr>
+              <w:pStyle w:val="Nessunaspaziatura"/>
+            </w:pPr>
+          </w:p>
+        </w:tc>
+      </w:tr>
+      <w:tr>
+        <w:tc>
+          <w:tcPr>
+            <w:tcW w:w="95" w:type="pct"/>
             <w:shd w:val="clear" w:color="auto" w:fill="92D050"/>
             <w:vAlign w:val="center"/>
           </w:tcPr>
@@ -571,7 +667,7 @@
             <w:r>
               <w:t xml:space="preserve">Tutorial: </w:t>
             </w:r>
-            <w:hyperlink r:id="rId6" w:history="1">
+            <w:hyperlink r:id="rId7" w:history="1">
               <w:r>
                 <w:rPr>
                   <w:rStyle w:val="Collegamentoipertestuale"/>
@@ -659,6 +755,72 @@
             <w:r>
               <w:t>Cancellati i file passati.</w:t>
             </w:r>
+          </w:p>
+        </w:tc>
+      </w:tr>
+      <w:tr>
+        <w:tc>
+          <w:tcPr>
+            <w:tcW w:w="95" w:type="pct"/>
+            <w:shd w:val="clear" w:color="auto" w:fill="FF0000"/>
+            <w:vAlign w:val="center"/>
+          </w:tcPr>
+          <w:p>
+            <w:pPr>
+              <w:pStyle w:val="Nessunaspaziatura"/>
+              <w:jc w:val="center"/>
+              <w:rPr>
+                <w:b/>
+              </w:rPr>
+            </w:pPr>
+            <w:r>
+              <w:rPr>
+                <w:b/>
+              </w:rPr>
+              <w:t>S</w:t>
+            </w:r>
+          </w:p>
+        </w:tc>
+        <w:tc>
+          <w:tcPr>
+            <w:tcW w:w="697" w:type="pct"/>
+            <w:vAlign w:val="center"/>
+          </w:tcPr>
+          <w:p>
+            <w:pPr>
+              <w:pStyle w:val="Nessunaspaziatura"/>
+              <w:jc w:val="center"/>
+            </w:pPr>
+          </w:p>
+        </w:tc>
+        <w:tc>
+          <w:tcPr>
+            <w:tcW w:w="1952" w:type="pct"/>
+            <w:vAlign w:val="center"/>
+          </w:tcPr>
+          <w:p>
+            <w:pPr>
+              <w:pStyle w:val="Nessunaspaziatura"/>
+            </w:pPr>
+            <w:r>
+              <w:t xml:space="preserve">Creare </w:t>
+            </w:r>
+            <w:proofErr w:type="spellStart"/>
+            <w:r>
+              <w:t>AddEditDrugActivity</w:t>
+            </w:r>
+            <w:proofErr w:type="spellEnd"/>
+          </w:p>
+        </w:tc>
+        <w:tc>
+          <w:tcPr>
+            <w:tcW w:w="2256" w:type="pct"/>
+            <w:vAlign w:val="center"/>
+          </w:tcPr>
+          <w:p>
+            <w:pPr>
+              <w:pStyle w:val="Nessunaspaziatura"/>
+            </w:pPr>
           </w:p>
         </w:tc>
       </w:tr>

</xml_diff>

<commit_message>
Aggiunto AlertDialog di conferma eliminazione in AddEditdRUG
</commit_message>
<xml_diff>
--- a/File Report/Da fare.docx
+++ b/File Report/Da fare.docx
@@ -214,8 +214,6 @@
               </w:rPr>
               <w:t>S</w:t>
             </w:r>
-            <w:bookmarkStart w:id="0" w:name="_GoBack"/>
-            <w:bookmarkEnd w:id="0"/>
           </w:p>
         </w:tc>
         <w:tc>
@@ -949,17 +947,19 @@
         <w:tc>
           <w:tcPr>
             <w:tcW w:w="143" w:type="pct"/>
-            <w:shd w:val="clear" w:color="auto" w:fill="FF0000"/>
-            <w:vAlign w:val="center"/>
-          </w:tcPr>
-          <w:p>
-            <w:pPr>
-              <w:pStyle w:val="Nessunaspaziatura"/>
-              <w:jc w:val="center"/>
-              <w:rPr>
-                <w:b/>
-              </w:rPr>
-            </w:pPr>
+            <w:shd w:val="clear" w:color="auto" w:fill="92D050"/>
+            <w:vAlign w:val="center"/>
+          </w:tcPr>
+          <w:p>
+            <w:pPr>
+              <w:pStyle w:val="Nessunaspaziatura"/>
+              <w:jc w:val="center"/>
+              <w:rPr>
+                <w:b/>
+              </w:rPr>
+            </w:pPr>
+            <w:bookmarkStart w:id="0" w:name="_GoBack"/>
+            <w:bookmarkEnd w:id="0"/>
             <w:r>
               <w:rPr>
                 <w:b/>
@@ -1004,10 +1004,92 @@
             </w:r>
             <w:proofErr w:type="spellEnd"/>
             <w:r>
-              <w:t xml:space="preserve"> di </w:t>
-            </w:r>
-            <w:r>
-              <w:t>conferma eliminazione</w:t>
+              <w:t xml:space="preserve"> di conferma eliminazione</w:t>
+            </w:r>
+          </w:p>
+        </w:tc>
+        <w:tc>
+          <w:tcPr>
+            <w:tcW w:w="2146" w:type="pct"/>
+            <w:vAlign w:val="center"/>
+          </w:tcPr>
+          <w:p>
+            <w:pPr>
+              <w:pStyle w:val="Nessunaspaziatura"/>
+            </w:pPr>
+          </w:p>
+        </w:tc>
+      </w:tr>
+      <w:tr>
+        <w:tc>
+          <w:tcPr>
+            <w:tcW w:w="143" w:type="pct"/>
+            <w:shd w:val="clear" w:color="auto" w:fill="FF0000"/>
+            <w:vAlign w:val="center"/>
+          </w:tcPr>
+          <w:p>
+            <w:pPr>
+              <w:pStyle w:val="Nessunaspaziatura"/>
+              <w:jc w:val="center"/>
+              <w:rPr>
+                <w:b/>
+              </w:rPr>
+            </w:pPr>
+            <w:r>
+              <w:rPr>
+                <w:b/>
+              </w:rPr>
+              <w:t>S</w:t>
+            </w:r>
+          </w:p>
+        </w:tc>
+        <w:tc>
+          <w:tcPr>
+            <w:tcW w:w="869" w:type="pct"/>
+            <w:vAlign w:val="center"/>
+          </w:tcPr>
+          <w:p>
+            <w:pPr>
+              <w:pStyle w:val="Nessunaspaziatura"/>
+              <w:jc w:val="center"/>
+            </w:pPr>
+            <w:proofErr w:type="spellStart"/>
+            <w:r>
+              <w:t>AddEditDrugActivity</w:t>
+            </w:r>
+            <w:proofErr w:type="spellEnd"/>
+          </w:p>
+        </w:tc>
+        <w:tc>
+          <w:tcPr>
+            <w:tcW w:w="1842" w:type="pct"/>
+            <w:vAlign w:val="center"/>
+          </w:tcPr>
+          <w:p>
+            <w:pPr>
+              <w:pStyle w:val="Nessunaspaziatura"/>
+            </w:pPr>
+            <w:r>
+              <w:t xml:space="preserve">Nel </w:t>
+            </w:r>
+            <w:proofErr w:type="spellStart"/>
+            <w:r>
+              <w:t>AlertDialog</w:t>
+            </w:r>
+            <w:proofErr w:type="spellEnd"/>
+            <w:r>
+              <w:t xml:space="preserve"> di conferma eliminazione</w:t>
+            </w:r>
+            <w:r>
+              <w:t xml:space="preserve"> aggiungi </w:t>
+            </w:r>
+            <w:proofErr w:type="spellStart"/>
+            <w:r>
+              <w:t>condice</w:t>
+            </w:r>
+            <w:proofErr w:type="spellEnd"/>
+            <w:r>
+              <w:t xml:space="preserve"> Database</w:t>
             </w:r>
           </w:p>
         </w:tc>

</xml_diff>

<commit_message>
Modificata AddEditTherapy e aggiunti Alert farmaco e giorno
</commit_message>
<xml_diff>
--- a/File Report/Da fare.docx
+++ b/File Report/Da fare.docx
@@ -22,59 +22,18 @@
     <w:p>
       <w:pPr>
         <w:pStyle w:val="Nessunaspaziatura"/>
+        <w:jc w:val="center"/>
+        <w:rPr>
+          <w:b/>
+          <w:sz w:val="56"/>
+        </w:rPr>
       </w:pPr>
       <w:r>
         <w:rPr>
-          <w:noProof/>
+          <w:b/>
+          <w:sz w:val="56"/>
         </w:rPr>
-        <w:drawing>
-          <wp:inline distT="0" distB="0" distL="0" distR="0">
-            <wp:extent cx="6120765" cy="4387850"/>
-            <wp:effectExtent l="0" t="0" r="0" b="0"/>
-            <wp:docPr id="2" name="Immagine 2" descr="C:\Users\Maurizio\Desktop\Universita\Sistemi Embedded\Progetto\Progetto-Embedded\File Report\UserInterface.PNG"/>
-            <wp:cNvGraphicFramePr>
-              <a:graphicFrameLocks xmlns:a="http://schemas.openxmlformats.org/drawingml/2006/main" noChangeAspect="1"/>
-            </wp:cNvGraphicFramePr>
-            <a:graphic xmlns:a="http://schemas.openxmlformats.org/drawingml/2006/main">
-              <a:graphicData uri="http://schemas.openxmlformats.org/drawingml/2006/picture">
-                <pic:pic xmlns:pic="http://schemas.openxmlformats.org/drawingml/2006/picture">
-                  <pic:nvPicPr>
-                    <pic:cNvPr id="0" name="Picture 1" descr="C:\Users\Maurizio\Desktop\Universita\Sistemi Embedded\Progetto\Progetto-Embedded\File Report\UserInterface.PNG"/>
-                    <pic:cNvPicPr>
-                      <a:picLocks noChangeAspect="1" noChangeArrowheads="1"/>
-                    </pic:cNvPicPr>
-                  </pic:nvPicPr>
-                  <pic:blipFill>
-                    <a:blip r:embed="rId5">
-                      <a:extLst>
-                        <a:ext uri="{28A0092B-C50C-407E-A947-70E740481C1C}">
-                          <a14:useLocalDpi xmlns:a14="http://schemas.microsoft.com/office/drawing/2010/main" val="0"/>
-                        </a:ext>
-                      </a:extLst>
-                    </a:blip>
-                    <a:srcRect/>
-                    <a:stretch>
-                      <a:fillRect/>
-                    </a:stretch>
-                  </pic:blipFill>
-                  <pic:spPr bwMode="auto">
-                    <a:xfrm>
-                      <a:off x="0" y="0"/>
-                      <a:ext cx="6120765" cy="4387850"/>
-                    </a:xfrm>
-                    <a:prstGeom prst="rect">
-                      <a:avLst/>
-                    </a:prstGeom>
-                    <a:noFill/>
-                    <a:ln>
-                      <a:noFill/>
-                    </a:ln>
-                  </pic:spPr>
-                </pic:pic>
-              </a:graphicData>
-            </a:graphic>
-          </wp:inline>
-        </w:drawing>
+        <w:t>Java</w:t>
       </w:r>
     </w:p>
     <w:p>
@@ -86,6 +45,494 @@
       <w:pPr>
         <w:pStyle w:val="Nessunaspaziatura"/>
       </w:pPr>
+      <w:r>
+        <w:rPr>
+          <w:noProof/>
+        </w:rPr>
+        <mc:AlternateContent>
+          <mc:Choice Requires="wpc">
+            <w:drawing>
+              <wp:inline distT="0" distB="0" distL="0" distR="0">
+                <wp:extent cx="6167755" cy="4476584"/>
+                <wp:effectExtent l="0" t="0" r="0" b="0"/>
+                <wp:docPr id="1" name="Area di disegno 1"/>
+                <wp:cNvGraphicFramePr>
+                  <a:graphicFrameLocks xmlns:a="http://schemas.openxmlformats.org/drawingml/2006/main" noChangeAspect="1"/>
+                </wp:cNvGraphicFramePr>
+                <a:graphic xmlns:a="http://schemas.openxmlformats.org/drawingml/2006/main">
+                  <a:graphicData uri="http://schemas.microsoft.com/office/word/2010/wordprocessingCanvas">
+                    <wpc:wpc>
+                      <wpc:bg/>
+                      <wpc:whole/>
+                      <pic:pic xmlns:pic="http://schemas.openxmlformats.org/drawingml/2006/picture">
+                        <pic:nvPicPr>
+                          <pic:cNvPr id="3" name="Immagine 3" descr="C:\Users\Maurizio\Desktop\Universita\Sistemi Embedded\Progetto\Progetto-Embedded\File Report\UserInterface.PNG"/>
+                          <pic:cNvPicPr/>
+                        </pic:nvPicPr>
+                        <pic:blipFill>
+                          <a:blip r:embed="rId5">
+                            <a:extLst>
+                              <a:ext uri="{28A0092B-C50C-407E-A947-70E740481C1C}">
+                                <a14:useLocalDpi xmlns:a14="http://schemas.microsoft.com/office/drawing/2010/main" val="0"/>
+                              </a:ext>
+                            </a:extLst>
+                          </a:blip>
+                          <a:srcRect/>
+                          <a:stretch>
+                            <a:fillRect/>
+                          </a:stretch>
+                        </pic:blipFill>
+                        <pic:spPr bwMode="auto">
+                          <a:xfrm>
+                            <a:off x="20" y="7"/>
+                            <a:ext cx="6082728" cy="4360274"/>
+                          </a:xfrm>
+                          <a:prstGeom prst="rect">
+                            <a:avLst/>
+                          </a:prstGeom>
+                          <a:noFill/>
+                          <a:ln>
+                            <a:noFill/>
+                          </a:ln>
+                        </pic:spPr>
+                      </pic:pic>
+                      <wps:wsp>
+                        <wps:cNvPr id="4" name="Connettore diritto 4"/>
+                        <wps:cNvCnPr/>
+                        <wps:spPr>
+                          <a:xfrm flipV="1">
+                            <a:off x="166977" y="143124"/>
+                            <a:ext cx="1009816" cy="1383527"/>
+                          </a:xfrm>
+                          <a:prstGeom prst="line">
+                            <a:avLst/>
+                          </a:prstGeom>
+                          <a:ln w="76200">
+                            <a:solidFill>
+                              <a:srgbClr val="FF0000"/>
+                            </a:solidFill>
+                          </a:ln>
+                        </wps:spPr>
+                        <wps:style>
+                          <a:lnRef idx="3">
+                            <a:schemeClr val="accent2"/>
+                          </a:lnRef>
+                          <a:fillRef idx="0">
+                            <a:schemeClr val="accent2"/>
+                          </a:fillRef>
+                          <a:effectRef idx="2">
+                            <a:schemeClr val="accent2"/>
+                          </a:effectRef>
+                          <a:fontRef idx="minor">
+                            <a:schemeClr val="tx1"/>
+                          </a:fontRef>
+                        </wps:style>
+                        <wps:bodyPr/>
+                      </wps:wsp>
+                      <wps:wsp>
+                        <wps:cNvPr id="5" name="Connettore diritto 5"/>
+                        <wps:cNvCnPr/>
+                        <wps:spPr>
+                          <a:xfrm flipV="1">
+                            <a:off x="1367624" y="172032"/>
+                            <a:ext cx="696670" cy="901394"/>
+                          </a:xfrm>
+                          <a:prstGeom prst="line">
+                            <a:avLst/>
+                          </a:prstGeom>
+                          <a:ln w="76200">
+                            <a:solidFill>
+                              <a:srgbClr val="FF0000"/>
+                            </a:solidFill>
+                          </a:ln>
+                        </wps:spPr>
+                        <wps:style>
+                          <a:lnRef idx="3">
+                            <a:schemeClr val="accent2"/>
+                          </a:lnRef>
+                          <a:fillRef idx="0">
+                            <a:schemeClr val="accent2"/>
+                          </a:fillRef>
+                          <a:effectRef idx="2">
+                            <a:schemeClr val="accent2"/>
+                          </a:effectRef>
+                          <a:fontRef idx="minor">
+                            <a:schemeClr val="tx1"/>
+                          </a:fontRef>
+                        </wps:style>
+                        <wps:bodyPr/>
+                      </wps:wsp>
+                      <wps:wsp>
+                        <wps:cNvPr id="6" name="Connettore diritto 6"/>
+                        <wps:cNvCnPr/>
+                        <wps:spPr>
+                          <a:xfrm flipV="1">
+                            <a:off x="2684661" y="108439"/>
+                            <a:ext cx="1009650" cy="1383030"/>
+                          </a:xfrm>
+                          <a:prstGeom prst="line">
+                            <a:avLst/>
+                          </a:prstGeom>
+                          <a:ln w="76200">
+                            <a:solidFill>
+                              <a:srgbClr val="FF0000"/>
+                            </a:solidFill>
+                          </a:ln>
+                        </wps:spPr>
+                        <wps:style>
+                          <a:lnRef idx="3">
+                            <a:schemeClr val="accent2"/>
+                          </a:lnRef>
+                          <a:fillRef idx="0">
+                            <a:schemeClr val="accent2"/>
+                          </a:fillRef>
+                          <a:effectRef idx="2">
+                            <a:schemeClr val="accent2"/>
+                          </a:effectRef>
+                          <a:fontRef idx="minor">
+                            <a:schemeClr val="tx1"/>
+                          </a:fontRef>
+                        </wps:style>
+                        <wps:bodyPr/>
+                      </wps:wsp>
+                      <wps:wsp>
+                        <wps:cNvPr id="7" name="Connettore diritto 7"/>
+                        <wps:cNvCnPr/>
+                        <wps:spPr>
+                          <a:xfrm flipV="1">
+                            <a:off x="4076139" y="339026"/>
+                            <a:ext cx="1009650" cy="1383030"/>
+                          </a:xfrm>
+                          <a:prstGeom prst="line">
+                            <a:avLst/>
+                          </a:prstGeom>
+                          <a:ln w="76200">
+                            <a:solidFill>
+                              <a:srgbClr val="FF0000"/>
+                            </a:solidFill>
+                          </a:ln>
+                        </wps:spPr>
+                        <wps:style>
+                          <a:lnRef idx="3">
+                            <a:schemeClr val="accent2"/>
+                          </a:lnRef>
+                          <a:fillRef idx="0">
+                            <a:schemeClr val="accent2"/>
+                          </a:fillRef>
+                          <a:effectRef idx="2">
+                            <a:schemeClr val="accent2"/>
+                          </a:effectRef>
+                          <a:fontRef idx="minor">
+                            <a:schemeClr val="tx1"/>
+                          </a:fontRef>
+                        </wps:style>
+                        <wps:bodyPr/>
+                      </wps:wsp>
+                      <wps:wsp>
+                        <wps:cNvPr id="8" name="Connettore diritto 8"/>
+                        <wps:cNvCnPr/>
+                        <wps:spPr>
+                          <a:xfrm flipV="1">
+                            <a:off x="5327373" y="434409"/>
+                            <a:ext cx="689307" cy="996825"/>
+                          </a:xfrm>
+                          <a:prstGeom prst="line">
+                            <a:avLst/>
+                          </a:prstGeom>
+                          <a:ln w="76200">
+                            <a:solidFill>
+                              <a:srgbClr val="FF0000"/>
+                            </a:solidFill>
+                          </a:ln>
+                        </wps:spPr>
+                        <wps:style>
+                          <a:lnRef idx="3">
+                            <a:schemeClr val="accent2"/>
+                          </a:lnRef>
+                          <a:fillRef idx="0">
+                            <a:schemeClr val="accent2"/>
+                          </a:fillRef>
+                          <a:effectRef idx="2">
+                            <a:schemeClr val="accent2"/>
+                          </a:effectRef>
+                          <a:fontRef idx="minor">
+                            <a:schemeClr val="tx1"/>
+                          </a:fontRef>
+                        </wps:style>
+                        <wps:bodyPr/>
+                      </wps:wsp>
+                      <wps:wsp>
+                        <wps:cNvPr id="9" name="Connettore diritto 9"/>
+                        <wps:cNvCnPr/>
+                        <wps:spPr>
+                          <a:xfrm flipV="1">
+                            <a:off x="4187458" y="2382511"/>
+                            <a:ext cx="1009650" cy="1383030"/>
+                          </a:xfrm>
+                          <a:prstGeom prst="line">
+                            <a:avLst/>
+                          </a:prstGeom>
+                          <a:ln w="76200">
+                            <a:solidFill>
+                              <a:srgbClr val="FF0000"/>
+                            </a:solidFill>
+                          </a:ln>
+                        </wps:spPr>
+                        <wps:style>
+                          <a:lnRef idx="3">
+                            <a:schemeClr val="accent2"/>
+                          </a:lnRef>
+                          <a:fillRef idx="0">
+                            <a:schemeClr val="accent2"/>
+                          </a:fillRef>
+                          <a:effectRef idx="2">
+                            <a:schemeClr val="accent2"/>
+                          </a:effectRef>
+                          <a:fontRef idx="minor">
+                            <a:schemeClr val="tx1"/>
+                          </a:fontRef>
+                        </wps:style>
+                        <wps:bodyPr/>
+                      </wps:wsp>
+                      <wps:wsp>
+                        <wps:cNvPr id="10" name="Connettore diritto 10"/>
+                        <wps:cNvCnPr/>
+                        <wps:spPr>
+                          <a:xfrm flipV="1">
+                            <a:off x="60731" y="1833872"/>
+                            <a:ext cx="1009650" cy="1383030"/>
+                          </a:xfrm>
+                          <a:prstGeom prst="line">
+                            <a:avLst/>
+                          </a:prstGeom>
+                          <a:ln w="76200">
+                            <a:solidFill>
+                              <a:srgbClr val="FF0000"/>
+                            </a:solidFill>
+                          </a:ln>
+                        </wps:spPr>
+                        <wps:style>
+                          <a:lnRef idx="3">
+                            <a:schemeClr val="accent2"/>
+                          </a:lnRef>
+                          <a:fillRef idx="0">
+                            <a:schemeClr val="accent2"/>
+                          </a:fillRef>
+                          <a:effectRef idx="2">
+                            <a:schemeClr val="accent2"/>
+                          </a:effectRef>
+                          <a:fontRef idx="minor">
+                            <a:schemeClr val="tx1"/>
+                          </a:fontRef>
+                        </wps:style>
+                        <wps:bodyPr/>
+                      </wps:wsp>
+                      <wps:wsp>
+                        <wps:cNvPr id="11" name="Connettore diritto 11"/>
+                        <wps:cNvCnPr/>
+                        <wps:spPr>
+                          <a:xfrm flipV="1">
+                            <a:off x="2875492" y="1857725"/>
+                            <a:ext cx="696595" cy="901065"/>
+                          </a:xfrm>
+                          <a:prstGeom prst="line">
+                            <a:avLst/>
+                          </a:prstGeom>
+                          <a:ln w="76200">
+                            <a:solidFill>
+                              <a:srgbClr val="FF0000"/>
+                            </a:solidFill>
+                          </a:ln>
+                        </wps:spPr>
+                        <wps:style>
+                          <a:lnRef idx="3">
+                            <a:schemeClr val="accent2"/>
+                          </a:lnRef>
+                          <a:fillRef idx="0">
+                            <a:schemeClr val="accent2"/>
+                          </a:fillRef>
+                          <a:effectRef idx="2">
+                            <a:schemeClr val="accent2"/>
+                          </a:effectRef>
+                          <a:fontRef idx="minor">
+                            <a:schemeClr val="tx1"/>
+                          </a:fontRef>
+                        </wps:style>
+                        <wps:bodyPr/>
+                      </wps:wsp>
+                      <wps:wsp>
+                        <wps:cNvPr id="12" name="Connettore diritto 12"/>
+                        <wps:cNvCnPr/>
+                        <wps:spPr>
+                          <a:xfrm flipV="1">
+                            <a:off x="1428354" y="2016751"/>
+                            <a:ext cx="1009650" cy="1383030"/>
+                          </a:xfrm>
+                          <a:prstGeom prst="line">
+                            <a:avLst/>
+                          </a:prstGeom>
+                          <a:ln w="76200">
+                            <a:solidFill>
+                              <a:srgbClr val="FF0000"/>
+                            </a:solidFill>
+                          </a:ln>
+                        </wps:spPr>
+                        <wps:style>
+                          <a:lnRef idx="3">
+                            <a:schemeClr val="accent2"/>
+                          </a:lnRef>
+                          <a:fillRef idx="0">
+                            <a:schemeClr val="accent2"/>
+                          </a:fillRef>
+                          <a:effectRef idx="2">
+                            <a:schemeClr val="accent2"/>
+                          </a:effectRef>
+                          <a:fontRef idx="minor">
+                            <a:schemeClr val="tx1"/>
+                          </a:fontRef>
+                        </wps:style>
+                        <wps:bodyPr/>
+                      </wps:wsp>
+                      <wps:wsp>
+                        <wps:cNvPr id="13" name="Connettore diritto 13"/>
+                        <wps:cNvCnPr/>
+                        <wps:spPr>
+                          <a:xfrm flipV="1">
+                            <a:off x="2048556" y="3705308"/>
+                            <a:ext cx="535618" cy="635339"/>
+                          </a:xfrm>
+                          <a:prstGeom prst="line">
+                            <a:avLst/>
+                          </a:prstGeom>
+                          <a:ln w="76200">
+                            <a:solidFill>
+                              <a:srgbClr val="FF0000"/>
+                            </a:solidFill>
+                          </a:ln>
+                        </wps:spPr>
+                        <wps:style>
+                          <a:lnRef idx="3">
+                            <a:schemeClr val="accent2"/>
+                          </a:lnRef>
+                          <a:fillRef idx="0">
+                            <a:schemeClr val="accent2"/>
+                          </a:fillRef>
+                          <a:effectRef idx="2">
+                            <a:schemeClr val="accent2"/>
+                          </a:effectRef>
+                          <a:fontRef idx="minor">
+                            <a:schemeClr val="tx1"/>
+                          </a:fontRef>
+                        </wps:style>
+                        <wps:bodyPr/>
+                      </wps:wsp>
+                      <wps:wsp>
+                        <wps:cNvPr id="14" name="Connettore diritto 14"/>
+                        <wps:cNvCnPr/>
+                        <wps:spPr>
+                          <a:xfrm flipV="1">
+                            <a:off x="2978859" y="3599061"/>
+                            <a:ext cx="535305" cy="635000"/>
+                          </a:xfrm>
+                          <a:prstGeom prst="line">
+                            <a:avLst/>
+                          </a:prstGeom>
+                          <a:ln w="76200">
+                            <a:solidFill>
+                              <a:srgbClr val="FF0000"/>
+                            </a:solidFill>
+                          </a:ln>
+                        </wps:spPr>
+                        <wps:style>
+                          <a:lnRef idx="3">
+                            <a:schemeClr val="accent2"/>
+                          </a:lnRef>
+                          <a:fillRef idx="0">
+                            <a:schemeClr val="accent2"/>
+                          </a:fillRef>
+                          <a:effectRef idx="2">
+                            <a:schemeClr val="accent2"/>
+                          </a:effectRef>
+                          <a:fontRef idx="minor">
+                            <a:schemeClr val="tx1"/>
+                          </a:fontRef>
+                        </wps:style>
+                        <wps:bodyPr/>
+                      </wps:wsp>
+                    </wpc:wpc>
+                  </a:graphicData>
+                </a:graphic>
+              </wp:inline>
+            </w:drawing>
+          </mc:Choice>
+          <mc:Fallback>
+            <w:pict>
+              <v:group w14:anchorId="49F10C76" id="Area di disegno 1" o:spid="_x0000_s1026" editas="canvas" style="width:485.65pt;height:352.5pt;mso-position-horizontal-relative:char;mso-position-vertical-relative:line" coordsize="61677,44761" o:gfxdata="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">
+                <v:shapetype id="_x0000_t75" coordsize="21600,21600" o:spt="75" o:preferrelative="t" path="m@4@5l@4@11@9@11@9@5xe" filled="f" stroked="f">
+                  <v:stroke joinstyle="miter"/>
+                  <v:formulas>
+                    <v:f eqn="if lineDrawn pixelLineWidth 0"/>
+                    <v:f eqn="sum @0 1 0"/>
+                    <v:f eqn="sum 0 0 @1"/>
+                    <v:f eqn="prod @2 1 2"/>
+                    <v:f eqn="prod @3 21600 pixelWidth"/>
+                    <v:f eqn="prod @3 21600 pixelHeight"/>
+                    <v:f eqn="sum @0 0 1"/>
+                    <v:f eqn="prod @6 1 2"/>
+                    <v:f eqn="prod @7 21600 pixelWidth"/>
+                    <v:f eqn="sum @8 21600 0"/>
+                    <v:f eqn="prod @7 21600 pixelHeight"/>
+                    <v:f eqn="sum @10 21600 0"/>
+                  </v:formulas>
+                  <v:path o:extrusionok="f" gradientshapeok="t" o:connecttype="rect"/>
+                  <o:lock v:ext="edit" aspectratio="t"/>
+                </v:shapetype>
+                <v:shape id="_x0000_s1027" type="#_x0000_t75" style="position:absolute;width:61677;height:44761;visibility:visible;mso-wrap-style:square">
+                  <v:fill o:detectmouseclick="t"/>
+                  <v:path o:connecttype="none"/>
+                </v:shape>
+                <v:shape id="Immagine 3" o:spid="_x0000_s1028" type="#_x0000_t75" style="position:absolute;width:60827;height:43602;visibility:visible;mso-wrap-style:square" o:gfxdata="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">
+                  <v:imagedata r:id="rId6" o:title="UserInterface"/>
+                </v:shape>
+                <v:line id="Connettore diritto 4" o:spid="_x0000_s1029" style="position:absolute;flip:y;visibility:visible;mso-wrap-style:square" from="1669,1431" to="11767,15266" o:connectortype="straight" o:gfxdata="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" strokecolor="red" strokeweight="6pt">
+                  <v:stroke joinstyle="miter"/>
+                </v:line>
+                <v:line id="Connettore diritto 5" o:spid="_x0000_s1030" style="position:absolute;flip:y;visibility:visible;mso-wrap-style:square" from="13676,1720" to="20642,10734" o:connectortype="straight" o:gfxdata="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" strokecolor="red" strokeweight="6pt">
+                  <v:stroke joinstyle="miter"/>
+                </v:line>
+                <v:line id="Connettore diritto 6" o:spid="_x0000_s1031" style="position:absolute;flip:y;visibility:visible;mso-wrap-style:square" from="26846,1084" to="36943,14914" o:connectortype="straight" o:gfxdata="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" strokecolor="red" strokeweight="6pt">
+                  <v:stroke joinstyle="miter"/>
+                </v:line>
+                <v:line id="Connettore diritto 7" o:spid="_x0000_s1032" style="position:absolute;flip:y;visibility:visible;mso-wrap-style:square" from="40761,3390" to="50857,17220" o:connectortype="straight" o:gfxdata="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" strokecolor="red" strokeweight="6pt">
+                  <v:stroke joinstyle="miter"/>
+                </v:line>
+                <v:line id="Connettore diritto 8" o:spid="_x0000_s1033" style="position:absolute;flip:y;visibility:visible;mso-wrap-style:square" from="53273,4344" to="60166,14312" o:connectortype="straight" o:gfxdata="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" strokecolor="red" strokeweight="6pt">
+                  <v:stroke joinstyle="miter"/>
+                </v:line>
+                <v:line id="Connettore diritto 9" o:spid="_x0000_s1034" style="position:absolute;flip:y;visibility:visible;mso-wrap-style:square" from="41874,23825" to="51971,37655" o:connectortype="straight" o:gfxdata="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" strokecolor="red" strokeweight="6pt">
+                  <v:stroke joinstyle="miter"/>
+                </v:line>
+                <v:line id="Connettore diritto 10" o:spid="_x0000_s1035" style="position:absolute;flip:y;visibility:visible;mso-wrap-style:square" from="607,18338" to="10703,32169" o:connectortype="straight" o:gfxdata="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" strokecolor="red" strokeweight="6pt">
+                  <v:stroke joinstyle="miter"/>
+                </v:line>
+                <v:line id="Connettore diritto 11" o:spid="_x0000_s1036" style="position:absolute;flip:y;visibility:visible;mso-wrap-style:square" from="28754,18577" to="35720,27587" o:connectortype="straight" o:gfxdata="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" strokecolor="red" strokeweight="6pt">
+                  <v:stroke joinstyle="miter"/>
+                </v:line>
+                <v:line id="Connettore diritto 12" o:spid="_x0000_s1037" style="position:absolute;flip:y;visibility:visible;mso-wrap-style:square" from="14283,20167" to="24380,33997" o:connectortype="straight" o:gfxdata="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" strokecolor="red" strokeweight="6pt">
+                  <v:stroke joinstyle="miter"/>
+                </v:line>
+                <v:line id="Connettore diritto 13" o:spid="_x0000_s1038" style="position:absolute;flip:y;visibility:visible;mso-wrap-style:square" from="20485,37053" to="25841,43406" o:connectortype="straight" o:gfxdata="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" strokecolor="red" strokeweight="6pt">
+                  <v:stroke joinstyle="miter"/>
+                </v:line>
+                <v:line id="Connettore diritto 14" o:spid="_x0000_s1039" style="position:absolute;flip:y;visibility:visible;mso-wrap-style:square" from="29788,35990" to="35141,42340" o:connectortype="straight" o:gfxdata="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" strokecolor="red" strokeweight="6pt">
+                  <v:stroke joinstyle="miter"/>
+                </v:line>
+                <w10:anchorlock/>
+              </v:group>
+            </w:pict>
+          </mc:Fallback>
+        </mc:AlternateContent>
+      </w:r>
     </w:p>
     <w:p>
       <w:pPr>
@@ -101,9 +548,9 @@
       </w:tblPr>
       <w:tblGrid>
         <w:gridCol w:w="333"/>
-        <w:gridCol w:w="2021"/>
-        <w:gridCol w:w="4282"/>
-        <w:gridCol w:w="4989"/>
+        <w:gridCol w:w="2319"/>
+        <w:gridCol w:w="4133"/>
+        <w:gridCol w:w="4840"/>
       </w:tblGrid>
       <w:tr>
         <w:tc>
@@ -339,7 +786,7 @@
             <w:pPr>
               <w:pStyle w:val="Nessunaspaziatura"/>
             </w:pPr>
-            <w:hyperlink r:id="rId6" w:history="1">
+            <w:hyperlink r:id="rId7" w:history="1">
               <w:r>
                 <w:rPr>
                   <w:rStyle w:val="Collegamentoipertestuale"/>
@@ -679,184 +1126,6 @@
             </w:pPr>
             <w:r>
               <w:t xml:space="preserve">Tutorial: </w:t>
-            </w:r>
-            <w:hyperlink r:id="rId7" w:history="1">
-              <w:r>
-                <w:rPr>
-                  <w:rStyle w:val="Collegamentoipertestuale"/>
-                </w:rPr>
-                <w:t>Link</w:t>
-              </w:r>
-            </w:hyperlink>
-          </w:p>
-          <w:p>
-            <w:pPr>
-              <w:pStyle w:val="Nessunaspaziatura"/>
-            </w:pPr>
-            <w:r>
-              <w:t xml:space="preserve">Nuovi </w:t>
-            </w:r>
-            <w:proofErr w:type="spellStart"/>
-            <w:r>
-              <w:t>fragment</w:t>
-            </w:r>
-            <w:proofErr w:type="spellEnd"/>
-            <w:r>
-              <w:t xml:space="preserve"> aggiunti tramite: new</w:t>
-            </w:r>
-            <w:r>
-              <w:sym w:font="Wingdings" w:char="F0E0"/>
-            </w:r>
-            <w:proofErr w:type="spellStart"/>
-            <w:r>
-              <w:t>blank</w:t>
-            </w:r>
-            <w:proofErr w:type="spellEnd"/>
-            <w:r>
-              <w:t xml:space="preserve"> </w:t>
-            </w:r>
-            <w:proofErr w:type="spellStart"/>
-            <w:r>
-              <w:t>fragment</w:t>
-            </w:r>
-            <w:proofErr w:type="spellEnd"/>
-          </w:p>
-          <w:p>
-            <w:pPr>
-              <w:pStyle w:val="Nessunaspaziatura"/>
-            </w:pPr>
-            <w:r>
-              <w:t xml:space="preserve">Copiato il codice </w:t>
-            </w:r>
-            <w:proofErr w:type="spellStart"/>
-            <w:r>
-              <w:t>onCreate</w:t>
-            </w:r>
-            <w:proofErr w:type="spellEnd"/>
-            <w:r>
-              <w:t xml:space="preserve"> di ogni </w:t>
-            </w:r>
-            <w:proofErr w:type="spellStart"/>
-            <w:r>
-              <w:t>activity</w:t>
-            </w:r>
-            <w:proofErr w:type="spellEnd"/>
-            <w:r>
-              <w:t xml:space="preserve"> in </w:t>
-            </w:r>
-            <w:proofErr w:type="spellStart"/>
-            <w:r>
-              <w:t>onCreateView</w:t>
-            </w:r>
-            <w:proofErr w:type="spellEnd"/>
-            <w:r>
-              <w:t xml:space="preserve"> dei </w:t>
-            </w:r>
-            <w:proofErr w:type="spellStart"/>
-            <w:r>
-              <w:t>fragment</w:t>
-            </w:r>
-            <w:proofErr w:type="spellEnd"/>
-            <w:r>
-              <w:t>.</w:t>
-            </w:r>
-          </w:p>
-          <w:p>
-            <w:pPr>
-              <w:pStyle w:val="Nessunaspaziatura"/>
-            </w:pPr>
-            <w:r>
-              <w:t>Cancellati i file passati.</w:t>
-            </w:r>
-          </w:p>
-        </w:tc>
-      </w:tr>
-      <w:tr>
-        <w:tc>
-          <w:tcPr>
-            <w:tcW w:w="143" w:type="pct"/>
-            <w:shd w:val="clear" w:color="auto" w:fill="92D050"/>
-            <w:vAlign w:val="center"/>
-          </w:tcPr>
-          <w:p>
-            <w:pPr>
-              <w:pStyle w:val="Nessunaspaziatura"/>
-              <w:jc w:val="center"/>
-              <w:rPr>
-                <w:b/>
-              </w:rPr>
-            </w:pPr>
-            <w:r>
-              <w:rPr>
-                <w:b/>
-              </w:rPr>
-              <w:t>S</w:t>
-            </w:r>
-          </w:p>
-        </w:tc>
-        <w:tc>
-          <w:tcPr>
-            <w:tcW w:w="869" w:type="pct"/>
-            <w:vAlign w:val="center"/>
-          </w:tcPr>
-          <w:p>
-            <w:pPr>
-              <w:pStyle w:val="Nessunaspaziatura"/>
-              <w:jc w:val="center"/>
-            </w:pPr>
-          </w:p>
-        </w:tc>
-        <w:tc>
-          <w:tcPr>
-            <w:tcW w:w="1842" w:type="pct"/>
-            <w:vAlign w:val="center"/>
-          </w:tcPr>
-          <w:p>
-            <w:pPr>
-              <w:pStyle w:val="Nessunaspaziatura"/>
-            </w:pPr>
-            <w:r>
-              <w:t xml:space="preserve">Creare </w:t>
-            </w:r>
-            <w:proofErr w:type="spellStart"/>
-            <w:r>
-              <w:t>AddEditDrugActivity</w:t>
-            </w:r>
-            <w:proofErr w:type="spellEnd"/>
-          </w:p>
-        </w:tc>
-        <w:tc>
-          <w:tcPr>
-            <w:tcW w:w="2146" w:type="pct"/>
-            <w:vAlign w:val="center"/>
-          </w:tcPr>
-          <w:p>
-            <w:pPr>
-              <w:pStyle w:val="Nessunaspaziatura"/>
-            </w:pPr>
-            <w:r>
-              <w:t>Fatto con: new-&gt;</w:t>
-            </w:r>
-            <w:proofErr w:type="spellStart"/>
-            <w:r>
-              <w:t>empty</w:t>
-            </w:r>
-            <w:proofErr w:type="spellEnd"/>
-            <w:r>
-              <w:t xml:space="preserve"> </w:t>
-            </w:r>
-            <w:proofErr w:type="spellStart"/>
-            <w:r>
-              <w:t>activity</w:t>
-            </w:r>
-            <w:proofErr w:type="spellEnd"/>
-          </w:p>
-          <w:p>
-            <w:pPr>
-              <w:pStyle w:val="Nessunaspaziatura"/>
-            </w:pPr>
-            <w:r>
-              <w:t xml:space="preserve">Bottone Salva: </w:t>
             </w:r>
             <w:hyperlink r:id="rId8" w:history="1">
               <w:r>
@@ -867,13 +1136,93 @@
               </w:r>
             </w:hyperlink>
           </w:p>
+          <w:p>
+            <w:pPr>
+              <w:pStyle w:val="Nessunaspaziatura"/>
+            </w:pPr>
+            <w:r>
+              <w:t xml:space="preserve">Nuovi </w:t>
+            </w:r>
+            <w:proofErr w:type="spellStart"/>
+            <w:r>
+              <w:t>fragment</w:t>
+            </w:r>
+            <w:proofErr w:type="spellEnd"/>
+            <w:r>
+              <w:t xml:space="preserve"> aggiunti tramite: new</w:t>
+            </w:r>
+            <w:r>
+              <w:sym w:font="Wingdings" w:char="F0E0"/>
+            </w:r>
+            <w:proofErr w:type="spellStart"/>
+            <w:r>
+              <w:t>blank</w:t>
+            </w:r>
+            <w:proofErr w:type="spellEnd"/>
+            <w:r>
+              <w:t xml:space="preserve"> </w:t>
+            </w:r>
+            <w:proofErr w:type="spellStart"/>
+            <w:r>
+              <w:t>fragment</w:t>
+            </w:r>
+            <w:proofErr w:type="spellEnd"/>
+          </w:p>
+          <w:p>
+            <w:pPr>
+              <w:pStyle w:val="Nessunaspaziatura"/>
+            </w:pPr>
+            <w:r>
+              <w:t xml:space="preserve">Copiato il codice </w:t>
+            </w:r>
+            <w:proofErr w:type="spellStart"/>
+            <w:r>
+              <w:t>onCreate</w:t>
+            </w:r>
+            <w:proofErr w:type="spellEnd"/>
+            <w:r>
+              <w:t xml:space="preserve"> di ogni </w:t>
+            </w:r>
+            <w:proofErr w:type="spellStart"/>
+            <w:r>
+              <w:t>activity</w:t>
+            </w:r>
+            <w:proofErr w:type="spellEnd"/>
+            <w:r>
+              <w:t xml:space="preserve"> in </w:t>
+            </w:r>
+            <w:proofErr w:type="spellStart"/>
+            <w:r>
+              <w:t>onCreateView</w:t>
+            </w:r>
+            <w:proofErr w:type="spellEnd"/>
+            <w:r>
+              <w:t xml:space="preserve"> dei </w:t>
+            </w:r>
+            <w:proofErr w:type="spellStart"/>
+            <w:r>
+              <w:t>fragment</w:t>
+            </w:r>
+            <w:proofErr w:type="spellEnd"/>
+            <w:r>
+              <w:t>.</w:t>
+            </w:r>
+          </w:p>
+          <w:p>
+            <w:pPr>
+              <w:pStyle w:val="Nessunaspaziatura"/>
+            </w:pPr>
+            <w:r>
+              <w:t>Cancellati i file passati.</w:t>
+            </w:r>
+          </w:p>
         </w:tc>
       </w:tr>
       <w:tr>
         <w:tc>
           <w:tcPr>
             <w:tcW w:w="143" w:type="pct"/>
-            <w:shd w:val="clear" w:color="auto" w:fill="FF0000"/>
+            <w:shd w:val="clear" w:color="auto" w:fill="92D050"/>
             <w:vAlign w:val="center"/>
           </w:tcPr>
           <w:p>
@@ -902,6 +1251,20 @@
               <w:pStyle w:val="Nessunaspaziatura"/>
               <w:jc w:val="center"/>
             </w:pPr>
+          </w:p>
+        </w:tc>
+        <w:tc>
+          <w:tcPr>
+            <w:tcW w:w="1842" w:type="pct"/>
+            <w:vAlign w:val="center"/>
+          </w:tcPr>
+          <w:p>
+            <w:pPr>
+              <w:pStyle w:val="Nessunaspaziatura"/>
+            </w:pPr>
+            <w:r>
+              <w:t xml:space="preserve">Creare </w:t>
+            </w:r>
             <w:proofErr w:type="spellStart"/>
             <w:r>
               <w:t>AddEditDrugActivity</w:t>
@@ -911,28 +1274,6 @@
         </w:tc>
         <w:tc>
           <w:tcPr>
-            <w:tcW w:w="1842" w:type="pct"/>
-            <w:vAlign w:val="center"/>
-          </w:tcPr>
-          <w:p>
-            <w:pPr>
-              <w:pStyle w:val="Nessunaspaziatura"/>
-            </w:pPr>
-            <w:r>
-              <w:t xml:space="preserve">Aggiungere </w:t>
-            </w:r>
-            <w:proofErr w:type="spellStart"/>
-            <w:r>
-              <w:t>AlertDialog</w:t>
-            </w:r>
-            <w:proofErr w:type="spellEnd"/>
-            <w:r>
-              <w:t xml:space="preserve"> di selezione pillole</w:t>
-            </w:r>
-          </w:p>
-        </w:tc>
-        <w:tc>
-          <w:tcPr>
             <w:tcW w:w="2146" w:type="pct"/>
             <w:vAlign w:val="center"/>
           </w:tcPr>
@@ -940,6 +1281,39 @@
             <w:pPr>
               <w:pStyle w:val="Nessunaspaziatura"/>
             </w:pPr>
+            <w:r>
+              <w:t>Fatto con: new-&gt;</w:t>
+            </w:r>
+            <w:proofErr w:type="spellStart"/>
+            <w:r>
+              <w:t>empty</w:t>
+            </w:r>
+            <w:proofErr w:type="spellEnd"/>
+            <w:r>
+              <w:t xml:space="preserve"> </w:t>
+            </w:r>
+            <w:proofErr w:type="spellStart"/>
+            <w:r>
+              <w:t>activity</w:t>
+            </w:r>
+            <w:proofErr w:type="spellEnd"/>
+          </w:p>
+          <w:p>
+            <w:pPr>
+              <w:pStyle w:val="Nessunaspaziatura"/>
+            </w:pPr>
+            <w:r>
+              <w:lastRenderedPageBreak/>
+              <w:t xml:space="preserve">Bottone Salva: </w:t>
+            </w:r>
+            <w:hyperlink r:id="rId9" w:history="1">
+              <w:r>
+                <w:rPr>
+                  <w:rStyle w:val="Collegamentoipertestuale"/>
+                </w:rPr>
+                <w:t>Link</w:t>
+              </w:r>
+            </w:hyperlink>
           </w:p>
         </w:tc>
       </w:tr>
@@ -958,15 +1332,464 @@
                 <w:b/>
               </w:rPr>
             </w:pPr>
+            <w:r>
+              <w:rPr>
+                <w:b/>
+              </w:rPr>
+              <w:lastRenderedPageBreak/>
+              <w:t>S</w:t>
+            </w:r>
+          </w:p>
+        </w:tc>
+        <w:tc>
+          <w:tcPr>
+            <w:tcW w:w="869" w:type="pct"/>
+            <w:vAlign w:val="center"/>
+          </w:tcPr>
+          <w:p>
+            <w:pPr>
+              <w:pStyle w:val="Nessunaspaziatura"/>
+              <w:jc w:val="center"/>
+            </w:pPr>
+            <w:proofErr w:type="spellStart"/>
+            <w:r>
+              <w:t>AddEditDrugActivity</w:t>
+            </w:r>
+            <w:proofErr w:type="spellEnd"/>
+          </w:p>
+        </w:tc>
+        <w:tc>
+          <w:tcPr>
+            <w:tcW w:w="1842" w:type="pct"/>
+            <w:vAlign w:val="center"/>
+          </w:tcPr>
+          <w:p>
+            <w:pPr>
+              <w:pStyle w:val="Nessunaspaziatura"/>
+            </w:pPr>
+            <w:r>
+              <w:t xml:space="preserve">Aggiungere </w:t>
+            </w:r>
+            <w:proofErr w:type="spellStart"/>
+            <w:r>
+              <w:t>AlertDialog</w:t>
+            </w:r>
+            <w:proofErr w:type="spellEnd"/>
+            <w:r>
+              <w:t xml:space="preserve"> di selezione pillole</w:t>
+            </w:r>
+          </w:p>
+        </w:tc>
+        <w:tc>
+          <w:tcPr>
+            <w:tcW w:w="2146" w:type="pct"/>
+            <w:vAlign w:val="center"/>
+          </w:tcPr>
+          <w:p>
+            <w:pPr>
+              <w:pStyle w:val="Nessunaspaziatura"/>
+            </w:pPr>
+          </w:p>
+        </w:tc>
+      </w:tr>
+      <w:tr>
+        <w:tc>
+          <w:tcPr>
+            <w:tcW w:w="143" w:type="pct"/>
+            <w:shd w:val="clear" w:color="auto" w:fill="92D050"/>
+            <w:vAlign w:val="center"/>
+          </w:tcPr>
+          <w:p>
+            <w:pPr>
+              <w:pStyle w:val="Nessunaspaziatura"/>
+              <w:jc w:val="center"/>
+              <w:rPr>
+                <w:b/>
+              </w:rPr>
+            </w:pPr>
+            <w:r>
+              <w:rPr>
+                <w:b/>
+              </w:rPr>
+              <w:t>S</w:t>
+            </w:r>
+          </w:p>
+        </w:tc>
+        <w:tc>
+          <w:tcPr>
+            <w:tcW w:w="869" w:type="pct"/>
+            <w:vAlign w:val="center"/>
+          </w:tcPr>
+          <w:p>
+            <w:pPr>
+              <w:pStyle w:val="Nessunaspaziatura"/>
+              <w:jc w:val="center"/>
+            </w:pPr>
+            <w:proofErr w:type="spellStart"/>
+            <w:r>
+              <w:t>AddEditDrugActivity</w:t>
+            </w:r>
+            <w:proofErr w:type="spellEnd"/>
+          </w:p>
+        </w:tc>
+        <w:tc>
+          <w:tcPr>
+            <w:tcW w:w="1842" w:type="pct"/>
+            <w:vAlign w:val="center"/>
+          </w:tcPr>
+          <w:p>
+            <w:pPr>
+              <w:pStyle w:val="Nessunaspaziatura"/>
+            </w:pPr>
+            <w:r>
+              <w:t xml:space="preserve">Aggiungere </w:t>
+            </w:r>
+            <w:proofErr w:type="spellStart"/>
+            <w:r>
+              <w:t>AlertDialog</w:t>
+            </w:r>
+            <w:proofErr w:type="spellEnd"/>
+            <w:r>
+              <w:t xml:space="preserve"> di conferma eliminazione</w:t>
+            </w:r>
+          </w:p>
+        </w:tc>
+        <w:tc>
+          <w:tcPr>
+            <w:tcW w:w="2146" w:type="pct"/>
+            <w:vAlign w:val="center"/>
+          </w:tcPr>
+          <w:p>
+            <w:pPr>
+              <w:pStyle w:val="Nessunaspaziatura"/>
+            </w:pPr>
+          </w:p>
+        </w:tc>
+      </w:tr>
+      <w:tr>
+        <w:tc>
+          <w:tcPr>
+            <w:tcW w:w="143" w:type="pct"/>
+            <w:shd w:val="clear" w:color="auto" w:fill="FF0000"/>
+            <w:vAlign w:val="center"/>
+          </w:tcPr>
+          <w:p>
+            <w:pPr>
+              <w:pStyle w:val="Nessunaspaziatura"/>
+              <w:jc w:val="center"/>
+              <w:rPr>
+                <w:b/>
+              </w:rPr>
+            </w:pPr>
+            <w:r>
+              <w:rPr>
+                <w:b/>
+              </w:rPr>
+              <w:t>S</w:t>
+            </w:r>
+          </w:p>
+        </w:tc>
+        <w:tc>
+          <w:tcPr>
+            <w:tcW w:w="869" w:type="pct"/>
+            <w:vAlign w:val="center"/>
+          </w:tcPr>
+          <w:p>
+            <w:pPr>
+              <w:pStyle w:val="Nessunaspaziatura"/>
+              <w:jc w:val="center"/>
+            </w:pPr>
+            <w:proofErr w:type="spellStart"/>
+            <w:r>
+              <w:t>AddEditDrugActivity</w:t>
+            </w:r>
+            <w:proofErr w:type="spellEnd"/>
+          </w:p>
+        </w:tc>
+        <w:tc>
+          <w:tcPr>
+            <w:tcW w:w="1842" w:type="pct"/>
+            <w:vAlign w:val="center"/>
+          </w:tcPr>
+          <w:p>
+            <w:pPr>
+              <w:pStyle w:val="Nessunaspaziatura"/>
+            </w:pPr>
+            <w:r>
+              <w:t xml:space="preserve">Nel </w:t>
+            </w:r>
+            <w:proofErr w:type="spellStart"/>
+            <w:r>
+              <w:t>AlertDialog</w:t>
+            </w:r>
+            <w:proofErr w:type="spellEnd"/>
+            <w:r>
+              <w:t xml:space="preserve"> di conferma eliminazione aggiungi codice Database</w:t>
+            </w:r>
+          </w:p>
+        </w:tc>
+        <w:tc>
+          <w:tcPr>
+            <w:tcW w:w="2146" w:type="pct"/>
+            <w:vAlign w:val="center"/>
+          </w:tcPr>
+          <w:p>
+            <w:pPr>
+              <w:pStyle w:val="Nessunaspaziatura"/>
+            </w:pPr>
+          </w:p>
+        </w:tc>
+      </w:tr>
+      <w:tr>
+        <w:tc>
+          <w:tcPr>
+            <w:tcW w:w="143" w:type="pct"/>
+            <w:shd w:val="clear" w:color="auto" w:fill="92D050"/>
+            <w:vAlign w:val="center"/>
+          </w:tcPr>
+          <w:p>
+            <w:pPr>
+              <w:pStyle w:val="Nessunaspaziatura"/>
+              <w:jc w:val="center"/>
+              <w:rPr>
+                <w:b/>
+              </w:rPr>
+            </w:pPr>
+            <w:r>
+              <w:rPr>
+                <w:b/>
+              </w:rPr>
+              <w:t>F</w:t>
+            </w:r>
+          </w:p>
+        </w:tc>
+        <w:tc>
+          <w:tcPr>
+            <w:tcW w:w="869" w:type="pct"/>
+            <w:vAlign w:val="center"/>
+          </w:tcPr>
+          <w:p>
+            <w:pPr>
+              <w:pStyle w:val="Nessunaspaziatura"/>
+              <w:jc w:val="center"/>
+            </w:pPr>
+          </w:p>
+        </w:tc>
+        <w:tc>
+          <w:tcPr>
+            <w:tcW w:w="1842" w:type="pct"/>
+            <w:vAlign w:val="center"/>
+          </w:tcPr>
+          <w:p>
+            <w:pPr>
+              <w:pStyle w:val="Nessunaspaziatura"/>
+            </w:pPr>
+            <w:r>
+              <w:t xml:space="preserve">Creare </w:t>
+            </w:r>
+            <w:proofErr w:type="spellStart"/>
+            <w:r>
+              <w:t>AddEditTherapyActivity</w:t>
+            </w:r>
+            <w:proofErr w:type="spellEnd"/>
+          </w:p>
+        </w:tc>
+        <w:tc>
+          <w:tcPr>
+            <w:tcW w:w="2146" w:type="pct"/>
+            <w:vAlign w:val="center"/>
+          </w:tcPr>
+          <w:p>
+            <w:pPr>
+              <w:pStyle w:val="Nessunaspaziatura"/>
+            </w:pPr>
+          </w:p>
+        </w:tc>
+      </w:tr>
+      <w:tr>
+        <w:tc>
+          <w:tcPr>
+            <w:tcW w:w="143" w:type="pct"/>
+            <w:shd w:val="clear" w:color="auto" w:fill="FF0000"/>
+            <w:vAlign w:val="center"/>
+          </w:tcPr>
+          <w:p>
+            <w:pPr>
+              <w:pStyle w:val="Nessunaspaziatura"/>
+              <w:jc w:val="center"/>
+              <w:rPr>
+                <w:b/>
+              </w:rPr>
+            </w:pPr>
+            <w:r>
+              <w:rPr>
+                <w:b/>
+              </w:rPr>
+              <w:t>F</w:t>
+            </w:r>
+          </w:p>
+        </w:tc>
+        <w:tc>
+          <w:tcPr>
+            <w:tcW w:w="869" w:type="pct"/>
+            <w:vAlign w:val="center"/>
+          </w:tcPr>
+          <w:p>
+            <w:pPr>
+              <w:pStyle w:val="Nessunaspaziatura"/>
+              <w:jc w:val="center"/>
+            </w:pPr>
+            <w:proofErr w:type="spellStart"/>
+            <w:r>
+              <w:t>AddEditTherapyActivity</w:t>
+            </w:r>
+            <w:proofErr w:type="spellEnd"/>
+          </w:p>
+        </w:tc>
+        <w:tc>
+          <w:tcPr>
+            <w:tcW w:w="1842" w:type="pct"/>
+            <w:vAlign w:val="center"/>
+          </w:tcPr>
+          <w:p>
+            <w:pPr>
+              <w:pStyle w:val="Nessunaspaziatura"/>
+            </w:pPr>
+            <w:proofErr w:type="spellStart"/>
+            <w:r>
+              <w:t>Custom</w:t>
+            </w:r>
+            <w:r>
+              <w:t>Alert</w:t>
+            </w:r>
+            <w:proofErr w:type="spellEnd"/>
+            <w:r>
+              <w:t xml:space="preserve"> Durata</w:t>
+            </w:r>
+          </w:p>
+        </w:tc>
+        <w:tc>
+          <w:tcPr>
+            <w:tcW w:w="2146" w:type="pct"/>
+            <w:vAlign w:val="center"/>
+          </w:tcPr>
+          <w:p>
+            <w:pPr>
+              <w:pStyle w:val="Nessunaspaziatura"/>
+            </w:pPr>
+            <w:hyperlink r:id="rId10" w:history="1">
+              <w:r>
+                <w:rPr>
+                  <w:rStyle w:val="Collegamentoipertestuale"/>
+                </w:rPr>
+                <w:t>https://www.dev2qa.com/android-custom-layout-alertdialog-example/</w:t>
+              </w:r>
+            </w:hyperlink>
+          </w:p>
+          <w:p>
+            <w:pPr>
+              <w:pStyle w:val="Nessunaspaziatura"/>
+            </w:pPr>
+            <w:r>
+              <w:t>Tutorial Dal Punto 3</w:t>
+            </w:r>
+          </w:p>
+        </w:tc>
+      </w:tr>
+      <w:tr>
+        <w:tc>
+          <w:tcPr>
+            <w:tcW w:w="143" w:type="pct"/>
+            <w:shd w:val="clear" w:color="auto" w:fill="FF0000"/>
+            <w:vAlign w:val="center"/>
+          </w:tcPr>
+          <w:p>
+            <w:pPr>
+              <w:pStyle w:val="Nessunaspaziatura"/>
+              <w:jc w:val="center"/>
+              <w:rPr>
+                <w:b/>
+              </w:rPr>
+            </w:pPr>
+            <w:r>
+              <w:rPr>
+                <w:b/>
+              </w:rPr>
+              <w:t>F</w:t>
+            </w:r>
+          </w:p>
+        </w:tc>
+        <w:tc>
+          <w:tcPr>
+            <w:tcW w:w="869" w:type="pct"/>
+            <w:vAlign w:val="center"/>
+          </w:tcPr>
+          <w:p>
+            <w:pPr>
+              <w:pStyle w:val="Nessunaspaziatura"/>
+              <w:jc w:val="center"/>
+            </w:pPr>
+            <w:proofErr w:type="spellStart"/>
+            <w:r>
+              <w:t>AddEditTherapyActivity</w:t>
+            </w:r>
+            <w:proofErr w:type="spellEnd"/>
+          </w:p>
+        </w:tc>
+        <w:tc>
+          <w:tcPr>
+            <w:tcW w:w="1842" w:type="pct"/>
+            <w:vAlign w:val="center"/>
+          </w:tcPr>
+          <w:p>
+            <w:pPr>
+              <w:pStyle w:val="Nessunaspaziatura"/>
+            </w:pPr>
+            <w:proofErr w:type="spellStart"/>
+            <w:r>
+              <w:t>CustomAlert</w:t>
+            </w:r>
+            <w:proofErr w:type="spellEnd"/>
+            <w:r>
+              <w:t xml:space="preserve"> Notifica</w:t>
+            </w:r>
+          </w:p>
+        </w:tc>
+        <w:tc>
+          <w:tcPr>
+            <w:tcW w:w="2146" w:type="pct"/>
+            <w:vAlign w:val="center"/>
+          </w:tcPr>
+          <w:p>
+            <w:pPr>
+              <w:pStyle w:val="Nessunaspaziatura"/>
+            </w:pPr>
+          </w:p>
+        </w:tc>
+      </w:tr>
+      <w:tr>
+        <w:tc>
+          <w:tcPr>
+            <w:tcW w:w="143" w:type="pct"/>
+            <w:shd w:val="clear" w:color="auto" w:fill="FF0000"/>
+            <w:vAlign w:val="center"/>
+          </w:tcPr>
+          <w:p>
+            <w:pPr>
+              <w:pStyle w:val="Nessunaspaziatura"/>
+              <w:jc w:val="center"/>
+              <w:rPr>
+                <w:b/>
+              </w:rPr>
+            </w:pPr>
+            <w:r>
+              <w:rPr>
+                <w:b/>
+              </w:rPr>
+              <w:t>F</w:t>
+            </w:r>
             <w:bookmarkStart w:id="0" w:name="_GoBack"/>
             <w:bookmarkEnd w:id="0"/>
-            <w:r>
-              <w:rPr>
-                <w:b/>
-              </w:rPr>
-              <w:lastRenderedPageBreak/>
-              <w:t>S</w:t>
-            </w:r>
           </w:p>
         </w:tc>
         <w:tc>
@@ -981,7 +1804,7 @@
             </w:pPr>
             <w:proofErr w:type="spellStart"/>
             <w:r>
-              <w:t>AddEditDrugActivity</w:t>
+              <w:t>AddEditTherapyActivity</w:t>
             </w:r>
             <w:proofErr w:type="spellEnd"/>
           </w:p>
@@ -995,324 +1818,14 @@
             <w:pPr>
               <w:pStyle w:val="Nessunaspaziatura"/>
             </w:pPr>
-            <w:r>
-              <w:t xml:space="preserve">Aggiungere </w:t>
-            </w:r>
-            <w:proofErr w:type="spellStart"/>
-            <w:r>
-              <w:t>AlertDialog</w:t>
-            </w:r>
-            <w:proofErr w:type="spellEnd"/>
-            <w:r>
-              <w:t xml:space="preserve"> di conferma eliminazione</w:t>
-            </w:r>
-          </w:p>
-        </w:tc>
-        <w:tc>
-          <w:tcPr>
-            <w:tcW w:w="2146" w:type="pct"/>
-            <w:vAlign w:val="center"/>
-          </w:tcPr>
-          <w:p>
-            <w:pPr>
-              <w:pStyle w:val="Nessunaspaziatura"/>
-            </w:pPr>
-          </w:p>
-        </w:tc>
-      </w:tr>
-      <w:tr>
-        <w:tc>
-          <w:tcPr>
-            <w:tcW w:w="143" w:type="pct"/>
-            <w:shd w:val="clear" w:color="auto" w:fill="FF0000"/>
-            <w:vAlign w:val="center"/>
-          </w:tcPr>
-          <w:p>
-            <w:pPr>
-              <w:pStyle w:val="Nessunaspaziatura"/>
-              <w:jc w:val="center"/>
-              <w:rPr>
-                <w:b/>
-              </w:rPr>
-            </w:pPr>
-            <w:r>
-              <w:rPr>
-                <w:b/>
-              </w:rPr>
-              <w:t>S</w:t>
-            </w:r>
-          </w:p>
-        </w:tc>
-        <w:tc>
-          <w:tcPr>
-            <w:tcW w:w="869" w:type="pct"/>
-            <w:vAlign w:val="center"/>
-          </w:tcPr>
-          <w:p>
-            <w:pPr>
-              <w:pStyle w:val="Nessunaspaziatura"/>
-              <w:jc w:val="center"/>
-            </w:pPr>
-            <w:proofErr w:type="spellStart"/>
-            <w:r>
-              <w:t>AddEditDrugActivity</w:t>
-            </w:r>
-            <w:proofErr w:type="spellEnd"/>
-          </w:p>
-        </w:tc>
-        <w:tc>
-          <w:tcPr>
-            <w:tcW w:w="1842" w:type="pct"/>
-            <w:vAlign w:val="center"/>
-          </w:tcPr>
-          <w:p>
-            <w:pPr>
-              <w:pStyle w:val="Nessunaspaziatura"/>
-            </w:pPr>
-            <w:r>
-              <w:t xml:space="preserve">Nel </w:t>
-            </w:r>
-            <w:proofErr w:type="spellStart"/>
-            <w:r>
-              <w:t>AlertDialog</w:t>
-            </w:r>
-            <w:proofErr w:type="spellEnd"/>
-            <w:r>
-              <w:t xml:space="preserve"> di conferma eliminazione</w:t>
-            </w:r>
-            <w:r>
-              <w:t xml:space="preserve"> aggiungi </w:t>
-            </w:r>
-            <w:proofErr w:type="spellStart"/>
-            <w:r>
-              <w:t>condice</w:t>
-            </w:r>
-            <w:proofErr w:type="spellEnd"/>
-            <w:r>
-              <w:t xml:space="preserve"> Database</w:t>
-            </w:r>
-          </w:p>
-        </w:tc>
-        <w:tc>
-          <w:tcPr>
-            <w:tcW w:w="2146" w:type="pct"/>
-            <w:vAlign w:val="center"/>
-          </w:tcPr>
-          <w:p>
-            <w:pPr>
-              <w:pStyle w:val="Nessunaspaziatura"/>
-            </w:pPr>
-          </w:p>
-        </w:tc>
-      </w:tr>
-      <w:tr>
-        <w:tc>
-          <w:tcPr>
-            <w:tcW w:w="143" w:type="pct"/>
-            <w:shd w:val="clear" w:color="auto" w:fill="92D050"/>
-            <w:vAlign w:val="center"/>
-          </w:tcPr>
-          <w:p>
-            <w:pPr>
-              <w:pStyle w:val="Nessunaspaziatura"/>
-              <w:jc w:val="center"/>
-              <w:rPr>
-                <w:b/>
-              </w:rPr>
-            </w:pPr>
-            <w:r>
-              <w:rPr>
-                <w:b/>
-              </w:rPr>
-              <w:t>F</w:t>
-            </w:r>
-          </w:p>
-        </w:tc>
-        <w:tc>
-          <w:tcPr>
-            <w:tcW w:w="869" w:type="pct"/>
-            <w:vAlign w:val="center"/>
-          </w:tcPr>
-          <w:p>
-            <w:pPr>
-              <w:pStyle w:val="Nessunaspaziatura"/>
-              <w:jc w:val="center"/>
-            </w:pPr>
-          </w:p>
-        </w:tc>
-        <w:tc>
-          <w:tcPr>
-            <w:tcW w:w="1842" w:type="pct"/>
-            <w:vAlign w:val="center"/>
-          </w:tcPr>
-          <w:p>
-            <w:pPr>
-              <w:pStyle w:val="Nessunaspaziatura"/>
-            </w:pPr>
-            <w:r>
-              <w:t xml:space="preserve">Creare </w:t>
-            </w:r>
-            <w:proofErr w:type="spellStart"/>
-            <w:r>
-              <w:t>AddEditTherapyActivity</w:t>
-            </w:r>
-            <w:proofErr w:type="spellEnd"/>
-          </w:p>
-        </w:tc>
-        <w:tc>
-          <w:tcPr>
-            <w:tcW w:w="2146" w:type="pct"/>
-            <w:vAlign w:val="center"/>
-          </w:tcPr>
-          <w:p>
-            <w:pPr>
-              <w:pStyle w:val="Nessunaspaziatura"/>
-            </w:pPr>
-          </w:p>
-        </w:tc>
-      </w:tr>
-      <w:tr>
-        <w:tc>
-          <w:tcPr>
-            <w:tcW w:w="143" w:type="pct"/>
-            <w:shd w:val="clear" w:color="auto" w:fill="FF0000"/>
-            <w:vAlign w:val="center"/>
-          </w:tcPr>
-          <w:p>
-            <w:pPr>
-              <w:pStyle w:val="Nessunaspaziatura"/>
-              <w:jc w:val="center"/>
-              <w:rPr>
-                <w:b/>
-              </w:rPr>
-            </w:pPr>
-          </w:p>
-        </w:tc>
-        <w:tc>
-          <w:tcPr>
-            <w:tcW w:w="869" w:type="pct"/>
-            <w:vAlign w:val="center"/>
-          </w:tcPr>
-          <w:p>
-            <w:pPr>
-              <w:pStyle w:val="Nessunaspaziatura"/>
-              <w:jc w:val="center"/>
-            </w:pPr>
-          </w:p>
-        </w:tc>
-        <w:tc>
-          <w:tcPr>
-            <w:tcW w:w="1842" w:type="pct"/>
-            <w:vAlign w:val="center"/>
-          </w:tcPr>
-          <w:p>
-            <w:pPr>
-              <w:pStyle w:val="Nessunaspaziatura"/>
-            </w:pPr>
-          </w:p>
-        </w:tc>
-        <w:tc>
-          <w:tcPr>
-            <w:tcW w:w="2146" w:type="pct"/>
-            <w:vAlign w:val="center"/>
-          </w:tcPr>
-          <w:p>
-            <w:pPr>
-              <w:pStyle w:val="Nessunaspaziatura"/>
-            </w:pPr>
-          </w:p>
-        </w:tc>
-      </w:tr>
-      <w:tr>
-        <w:tc>
-          <w:tcPr>
-            <w:tcW w:w="143" w:type="pct"/>
-            <w:shd w:val="clear" w:color="auto" w:fill="FF0000"/>
-            <w:vAlign w:val="center"/>
-          </w:tcPr>
-          <w:p>
-            <w:pPr>
-              <w:pStyle w:val="Nessunaspaziatura"/>
-              <w:jc w:val="center"/>
-              <w:rPr>
-                <w:b/>
-              </w:rPr>
-            </w:pPr>
-          </w:p>
-        </w:tc>
-        <w:tc>
-          <w:tcPr>
-            <w:tcW w:w="869" w:type="pct"/>
-            <w:vAlign w:val="center"/>
-          </w:tcPr>
-          <w:p>
-            <w:pPr>
-              <w:pStyle w:val="Nessunaspaziatura"/>
-              <w:jc w:val="center"/>
-            </w:pPr>
-          </w:p>
-        </w:tc>
-        <w:tc>
-          <w:tcPr>
-            <w:tcW w:w="1842" w:type="pct"/>
-            <w:vAlign w:val="center"/>
-          </w:tcPr>
-          <w:p>
-            <w:pPr>
-              <w:pStyle w:val="Nessunaspaziatura"/>
-            </w:pPr>
-          </w:p>
-        </w:tc>
-        <w:tc>
-          <w:tcPr>
-            <w:tcW w:w="2146" w:type="pct"/>
-            <w:vAlign w:val="center"/>
-          </w:tcPr>
-          <w:p>
-            <w:pPr>
-              <w:pStyle w:val="Nessunaspaziatura"/>
-            </w:pPr>
-          </w:p>
-        </w:tc>
-      </w:tr>
-      <w:tr>
-        <w:tc>
-          <w:tcPr>
-            <w:tcW w:w="143" w:type="pct"/>
-            <w:shd w:val="clear" w:color="auto" w:fill="FF0000"/>
-            <w:vAlign w:val="center"/>
-          </w:tcPr>
-          <w:p>
-            <w:pPr>
-              <w:pStyle w:val="Nessunaspaziatura"/>
-              <w:jc w:val="center"/>
-              <w:rPr>
-                <w:b/>
-              </w:rPr>
-            </w:pPr>
-          </w:p>
-        </w:tc>
-        <w:tc>
-          <w:tcPr>
-            <w:tcW w:w="869" w:type="pct"/>
-            <w:vAlign w:val="center"/>
-          </w:tcPr>
-          <w:p>
-            <w:pPr>
-              <w:pStyle w:val="Nessunaspaziatura"/>
-              <w:jc w:val="center"/>
-            </w:pPr>
-          </w:p>
-        </w:tc>
-        <w:tc>
-          <w:tcPr>
-            <w:tcW w:w="1842" w:type="pct"/>
-            <w:vAlign w:val="center"/>
-          </w:tcPr>
-          <w:p>
-            <w:pPr>
-              <w:pStyle w:val="Nessunaspaziatura"/>
-            </w:pPr>
+            <w:proofErr w:type="spellStart"/>
+            <w:r>
+              <w:t>CustomAlert</w:t>
+            </w:r>
+            <w:proofErr w:type="spellEnd"/>
+            <w:r>
+              <w:t xml:space="preserve"> Ora</w:t>
+            </w:r>
           </w:p>
         </w:tc>
         <w:tc>

</xml_diff>

<commit_message>
Modificato e finito alert Notify e Duration
</commit_message>
<xml_diff>
--- a/File Report/Da fare.docx
+++ b/File Report/Da fare.docx
@@ -66,7 +66,7 @@
                       <wpc:whole/>
                       <pic:pic xmlns:pic="http://schemas.openxmlformats.org/drawingml/2006/picture">
                         <pic:nvPicPr>
-                          <pic:cNvPr id="3" name="Immagine 3" descr="C:\Users\Maurizio\Desktop\Universita\Sistemi Embedded\Progetto\Progetto-Embedded\File Report\UserInterface.PNG"/>
+                          <pic:cNvPr id="3" name="Immagine 3"/>
                           <pic:cNvPicPr/>
                         </pic:nvPicPr>
                         <pic:blipFill>
@@ -77,15 +77,14 @@
                               </a:ext>
                             </a:extLst>
                           </a:blip>
-                          <a:srcRect/>
                           <a:stretch>
                             <a:fillRect/>
                           </a:stretch>
                         </pic:blipFill>
                         <pic:spPr bwMode="auto">
                           <a:xfrm>
-                            <a:off x="20" y="7"/>
-                            <a:ext cx="6082728" cy="4360274"/>
+                            <a:off x="4765" y="7"/>
+                            <a:ext cx="6073238" cy="4360274"/>
                           </a:xfrm>
                           <a:prstGeom prst="rect">
                             <a:avLst/>
@@ -459,6 +458,109 @@
                         </wps:style>
                         <wps:bodyPr/>
                       </wps:wsp>
+                      <wps:wsp>
+                        <wps:cNvPr id="15" name="Connettore diritto 15"/>
+                        <wps:cNvCnPr/>
+                        <wps:spPr>
+                          <a:xfrm flipV="1">
+                            <a:off x="5292689" y="1468111"/>
+                            <a:ext cx="535305" cy="635000"/>
+                          </a:xfrm>
+                          <a:prstGeom prst="line">
+                            <a:avLst/>
+                          </a:prstGeom>
+                          <a:noFill/>
+                          <a:ln w="76200" cap="flat" cmpd="sng" algn="ctr">
+                            <a:solidFill>
+                              <a:srgbClr val="FF0000"/>
+                            </a:solidFill>
+                            <a:prstDash val="solid"/>
+                            <a:miter lim="800000"/>
+                          </a:ln>
+                          <a:effectLst/>
+                        </wps:spPr>
+                        <wps:style>
+                          <a:lnRef idx="3">
+                            <a:schemeClr val="accent2"/>
+                          </a:lnRef>
+                          <a:fillRef idx="0">
+                            <a:schemeClr val="accent2"/>
+                          </a:fillRef>
+                          <a:effectRef idx="2">
+                            <a:schemeClr val="accent2"/>
+                          </a:effectRef>
+                          <a:fontRef idx="minor">
+                            <a:schemeClr val="tx1"/>
+                          </a:fontRef>
+                        </wps:style>
+                        <wps:bodyPr/>
+                      </wps:wsp>
+                      <wps:wsp>
+                        <wps:cNvPr id="16" name="Connettore diritto 16"/>
+                        <wps:cNvCnPr/>
+                        <wps:spPr>
+                          <a:xfrm flipV="1">
+                            <a:off x="1152939" y="3598684"/>
+                            <a:ext cx="765277" cy="495809"/>
+                          </a:xfrm>
+                          <a:prstGeom prst="line">
+                            <a:avLst/>
+                          </a:prstGeom>
+                          <a:ln w="76200">
+                            <a:solidFill>
+                              <a:srgbClr val="FF0000"/>
+                            </a:solidFill>
+                          </a:ln>
+                        </wps:spPr>
+                        <wps:style>
+                          <a:lnRef idx="3">
+                            <a:schemeClr val="accent2"/>
+                          </a:lnRef>
+                          <a:fillRef idx="0">
+                            <a:schemeClr val="accent2"/>
+                          </a:fillRef>
+                          <a:effectRef idx="2">
+                            <a:schemeClr val="accent2"/>
+                          </a:effectRef>
+                          <a:fontRef idx="minor">
+                            <a:schemeClr val="tx1"/>
+                          </a:fontRef>
+                        </wps:style>
+                        <wps:bodyPr/>
+                      </wps:wsp>
+                      <wps:wsp>
+                        <wps:cNvPr id="17" name="Connettore diritto 17"/>
+                        <wps:cNvCnPr/>
+                        <wps:spPr>
+                          <a:xfrm flipV="1">
+                            <a:off x="2986810" y="2795979"/>
+                            <a:ext cx="535305" cy="634365"/>
+                          </a:xfrm>
+                          <a:prstGeom prst="line">
+                            <a:avLst/>
+                          </a:prstGeom>
+                          <a:ln w="76200">
+                            <a:solidFill>
+                              <a:srgbClr val="FF0000"/>
+                            </a:solidFill>
+                          </a:ln>
+                        </wps:spPr>
+                        <wps:style>
+                          <a:lnRef idx="3">
+                            <a:schemeClr val="accent2"/>
+                          </a:lnRef>
+                          <a:fillRef idx="0">
+                            <a:schemeClr val="accent2"/>
+                          </a:fillRef>
+                          <a:effectRef idx="2">
+                            <a:schemeClr val="accent2"/>
+                          </a:effectRef>
+                          <a:fontRef idx="minor">
+                            <a:schemeClr val="tx1"/>
+                          </a:fontRef>
+                        </wps:style>
+                        <wps:bodyPr/>
+                      </wps:wsp>
                     </wpc:wpc>
                   </a:graphicData>
                 </a:graphic>
@@ -467,7 +569,7 @@
           </mc:Choice>
           <mc:Fallback>
             <w:pict>
-              <v:group w14:anchorId="49F10C76" id="Area di disegno 1" o:spid="_x0000_s1026" editas="canvas" style="width:485.65pt;height:352.5pt;mso-position-horizontal-relative:char;mso-position-vertical-relative:line" coordsize="61677,44761" o:gfxdata="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">
+              <v:group w14:anchorId="67E13306" id="Area di disegno 1" o:spid="_x0000_s1026" editas="canvas" style="width:485.65pt;height:352.5pt;mso-position-horizontal-relative:char;mso-position-vertical-relative:line" coordsize="61677,44761" o:gfxdata="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">
                 <v:shapetype id="_x0000_t75" coordsize="21600,21600" o:spt="75" o:preferrelative="t" path="m@4@5l@4@11@9@11@9@5xe" filled="f" stroked="f">
                   <v:stroke joinstyle="miter"/>
                   <v:formulas>
@@ -491,8 +593,8 @@
                   <v:fill o:detectmouseclick="t"/>
                   <v:path o:connecttype="none"/>
                 </v:shape>
-                <v:shape id="Immagine 3" o:spid="_x0000_s1028" type="#_x0000_t75" style="position:absolute;width:60827;height:43602;visibility:visible;mso-wrap-style:square" o:gfxdata="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">
-                  <v:imagedata r:id="rId6" o:title="UserInterface"/>
+                <v:shape id="Immagine 3" o:spid="_x0000_s1028" type="#_x0000_t75" style="position:absolute;left:47;width:60733;height:43602;visibility:visible;mso-wrap-style:square" o:gfxdata="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">
+                  <v:imagedata r:id="rId6" o:title=""/>
                 </v:shape>
                 <v:line id="Connettore diritto 4" o:spid="_x0000_s1029" style="position:absolute;flip:y;visibility:visible;mso-wrap-style:square" from="1669,1431" to="11767,15266" o:connectortype="straight" o:gfxdata="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" strokecolor="red" strokeweight="6pt">
                   <v:stroke joinstyle="miter"/>
@@ -527,6 +629,15 @@
                 <v:line id="Connettore diritto 14" o:spid="_x0000_s1039" style="position:absolute;flip:y;visibility:visible;mso-wrap-style:square" from="29788,35990" to="35141,42340" o:connectortype="straight" o:gfxdata="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" strokecolor="red" strokeweight="6pt">
                   <v:stroke joinstyle="miter"/>
                 </v:line>
+                <v:line id="Connettore diritto 15" o:spid="_x0000_s1040" style="position:absolute;flip:y;visibility:visible;mso-wrap-style:square" from="52926,14681" to="58279,21031" o:connectortype="straight" o:gfxdata="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" strokecolor="red" strokeweight="6pt">
+                  <v:stroke joinstyle="miter"/>
+                </v:line>
+                <v:line id="Connettore diritto 16" o:spid="_x0000_s1041" style="position:absolute;flip:y;visibility:visible;mso-wrap-style:square" from="11529,35986" to="19182,40944" o:connectortype="straight" o:gfxdata="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" strokecolor="red" strokeweight="6pt">
+                  <v:stroke joinstyle="miter"/>
+                </v:line>
+                <v:line id="Connettore diritto 17" o:spid="_x0000_s1042" style="position:absolute;flip:y;visibility:visible;mso-wrap-style:square" from="29868,27959" to="35221,34303" o:connectortype="straight" o:gfxdata="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" strokecolor="red" strokeweight="6pt">
+                  <v:stroke joinstyle="miter"/>
+                </v:line>
                 <w10:anchorlock/>
               </v:group>
             </w:pict>
@@ -1610,7 +1721,7 @@
         <w:tc>
           <w:tcPr>
             <w:tcW w:w="143" w:type="pct"/>
-            <w:shd w:val="clear" w:color="auto" w:fill="FF0000"/>
+            <w:shd w:val="clear" w:color="auto" w:fill="92D050"/>
             <w:vAlign w:val="center"/>
           </w:tcPr>
           <w:p>
@@ -1627,6 +1738,8 @@
               </w:rPr>
               <w:t>F</w:t>
             </w:r>
+            <w:bookmarkStart w:id="0" w:name="_GoBack"/>
+            <w:bookmarkEnd w:id="0"/>
           </w:p>
         </w:tc>
         <w:tc>
@@ -1700,7 +1813,7 @@
         <w:tc>
           <w:tcPr>
             <w:tcW w:w="143" w:type="pct"/>
-            <w:shd w:val="clear" w:color="auto" w:fill="FF0000"/>
+            <w:shd w:val="clear" w:color="auto" w:fill="92D050"/>
             <w:vAlign w:val="center"/>
           </w:tcPr>
           <w:p>
@@ -1788,8 +1901,6 @@
               </w:rPr>
               <w:t>F</w:t>
             </w:r>
-            <w:bookmarkStart w:id="0" w:name="_GoBack"/>
-            <w:bookmarkEnd w:id="0"/>
           </w:p>
         </w:tc>
         <w:tc>

</xml_diff>

<commit_message>
Creata AddHourActivity e aggiornata UI
</commit_message>
<xml_diff>
--- a/File Report/Da fare.docx
+++ b/File Report/Da fare.docx
@@ -53,7 +53,7 @@
           <mc:Choice Requires="wpc">
             <w:drawing>
               <wp:inline distT="0" distB="0" distL="0" distR="0">
-                <wp:extent cx="6167755" cy="4476584"/>
+                <wp:extent cx="6167755" cy="5105999"/>
                 <wp:effectExtent l="0" t="0" r="0" b="0"/>
                 <wp:docPr id="1" name="Area di disegno 1"/>
                 <wp:cNvGraphicFramePr>
@@ -83,8 +83,8 @@
                         </pic:blipFill>
                         <pic:spPr bwMode="auto">
                           <a:xfrm>
-                            <a:off x="4765" y="7"/>
-                            <a:ext cx="6073238" cy="4360274"/>
+                            <a:off x="3404" y="6831"/>
+                            <a:ext cx="5967028" cy="5070136"/>
                           </a:xfrm>
                           <a:prstGeom prst="rect">
                             <a:avLst/>
@@ -331,8 +331,8 @@
                         <wps:cNvCnPr/>
                         <wps:spPr>
                           <a:xfrm flipV="1">
-                            <a:off x="2875492" y="1857725"/>
-                            <a:ext cx="696595" cy="901065"/>
+                            <a:off x="2766310" y="1468071"/>
+                            <a:ext cx="816228" cy="717455"/>
                           </a:xfrm>
                           <a:prstGeom prst="line">
                             <a:avLst/>
@@ -397,8 +397,8 @@
                         <wps:cNvCnPr/>
                         <wps:spPr>
                           <a:xfrm flipV="1">
-                            <a:off x="2048556" y="3705308"/>
-                            <a:ext cx="535618" cy="635339"/>
+                            <a:off x="1030406" y="3622997"/>
+                            <a:ext cx="682005" cy="560041"/>
                           </a:xfrm>
                           <a:prstGeom prst="line">
                             <a:avLst/>
@@ -430,8 +430,8 @@
                         <wps:cNvCnPr/>
                         <wps:spPr>
                           <a:xfrm flipV="1">
-                            <a:off x="2978859" y="3599061"/>
-                            <a:ext cx="535305" cy="635000"/>
+                            <a:off x="2712728" y="2954740"/>
+                            <a:ext cx="938048" cy="677936"/>
                           </a:xfrm>
                           <a:prstGeom prst="line">
                             <a:avLst/>
@@ -500,7 +500,7 @@
                         <wps:cNvCnPr/>
                         <wps:spPr>
                           <a:xfrm flipV="1">
-                            <a:off x="1152939" y="3598684"/>
+                            <a:off x="166977" y="3530445"/>
                             <a:ext cx="765277" cy="495809"/>
                           </a:xfrm>
                           <a:prstGeom prst="line">
@@ -533,8 +533,8 @@
                         <wps:cNvCnPr/>
                         <wps:spPr>
                           <a:xfrm flipV="1">
-                            <a:off x="2986810" y="2795979"/>
-                            <a:ext cx="535305" cy="634365"/>
+                            <a:off x="2720679" y="2185270"/>
+                            <a:ext cx="998336" cy="678280"/>
                           </a:xfrm>
                           <a:prstGeom prst="line">
                             <a:avLst/>
@@ -569,7 +569,7 @@
           </mc:Choice>
           <mc:Fallback>
             <w:pict>
-              <v:group w14:anchorId="67E13306" id="Area di disegno 1" o:spid="_x0000_s1026" editas="canvas" style="width:485.65pt;height:352.5pt;mso-position-horizontal-relative:char;mso-position-vertical-relative:line" coordsize="61677,44761" o:gfxdata="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">
+              <v:group w14:anchorId="5DBB9324" id="Area di disegno 1" o:spid="_x0000_s1026" editas="canvas" style="width:485.65pt;height:402.05pt;mso-position-horizontal-relative:char;mso-position-vertical-relative:line" coordsize="61677,51054" o:gfxdata="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">
                 <v:shapetype id="_x0000_t75" coordsize="21600,21600" o:spt="75" o:preferrelative="t" path="m@4@5l@4@11@9@11@9@5xe" filled="f" stroked="f">
                   <v:stroke joinstyle="miter"/>
                   <v:formulas>
@@ -589,11 +589,11 @@
                   <v:path o:extrusionok="f" gradientshapeok="t" o:connecttype="rect"/>
                   <o:lock v:ext="edit" aspectratio="t"/>
                 </v:shapetype>
-                <v:shape id="_x0000_s1027" type="#_x0000_t75" style="position:absolute;width:61677;height:44761;visibility:visible;mso-wrap-style:square">
+                <v:shape id="_x0000_s1027" type="#_x0000_t75" style="position:absolute;width:61677;height:51054;visibility:visible;mso-wrap-style:square">
                   <v:fill o:detectmouseclick="t"/>
                   <v:path o:connecttype="none"/>
                 </v:shape>
-                <v:shape id="Immagine 3" o:spid="_x0000_s1028" type="#_x0000_t75" style="position:absolute;left:47;width:60733;height:43602;visibility:visible;mso-wrap-style:square" o:gfxdata="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">
+                <v:shape id="Immagine 3" o:spid="_x0000_s1028" type="#_x0000_t75" style="position:absolute;left:34;top:68;width:59670;height:50701;visibility:visible;mso-wrap-style:square" o:gfxdata="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">
                   <v:imagedata r:id="rId6" o:title=""/>
                 </v:shape>
                 <v:line id="Connettore diritto 4" o:spid="_x0000_s1029" style="position:absolute;flip:y;visibility:visible;mso-wrap-style:square" from="1669,1431" to="11767,15266" o:connectortype="straight" o:gfxdata="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" strokecolor="red" strokeweight="6pt">
@@ -617,25 +617,25 @@
                 <v:line id="Connettore diritto 10" o:spid="_x0000_s1035" style="position:absolute;flip:y;visibility:visible;mso-wrap-style:square" from="607,18338" to="10703,32169" o:connectortype="straight" o:gfxdata="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" strokecolor="red" strokeweight="6pt">
                   <v:stroke joinstyle="miter"/>
                 </v:line>
-                <v:line id="Connettore diritto 11" o:spid="_x0000_s1036" style="position:absolute;flip:y;visibility:visible;mso-wrap-style:square" from="28754,18577" to="35720,27587" o:connectortype="straight" o:gfxdata="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" strokecolor="red" strokeweight="6pt">
+                <v:line id="Connettore diritto 11" o:spid="_x0000_s1036" style="position:absolute;flip:y;visibility:visible;mso-wrap-style:square" from="27663,14680" to="35825,21855" o:connectortype="straight" o:gfxdata="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" strokecolor="red" strokeweight="6pt">
                   <v:stroke joinstyle="miter"/>
                 </v:line>
                 <v:line id="Connettore diritto 12" o:spid="_x0000_s1037" style="position:absolute;flip:y;visibility:visible;mso-wrap-style:square" from="14283,20167" to="24380,33997" o:connectortype="straight" o:gfxdata="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" strokecolor="red" strokeweight="6pt">
                   <v:stroke joinstyle="miter"/>
                 </v:line>
-                <v:line id="Connettore diritto 13" o:spid="_x0000_s1038" style="position:absolute;flip:y;visibility:visible;mso-wrap-style:square" from="20485,37053" to="25841,43406" o:connectortype="straight" o:gfxdata="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" strokecolor="red" strokeweight="6pt">
+                <v:line id="Connettore diritto 13" o:spid="_x0000_s1038" style="position:absolute;flip:y;visibility:visible;mso-wrap-style:square" from="10304,36229" to="17124,41830" o:connectortype="straight" o:gfxdata="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" strokecolor="red" strokeweight="6pt">
                   <v:stroke joinstyle="miter"/>
                 </v:line>
-                <v:line id="Connettore diritto 14" o:spid="_x0000_s1039" style="position:absolute;flip:y;visibility:visible;mso-wrap-style:square" from="29788,35990" to="35141,42340" o:connectortype="straight" o:gfxdata="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" strokecolor="red" strokeweight="6pt">
+                <v:line id="Connettore diritto 14" o:spid="_x0000_s1039" style="position:absolute;flip:y;visibility:visible;mso-wrap-style:square" from="27127,29547" to="36507,36326" o:connectortype="straight" o:gfxdata="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" strokecolor="red" strokeweight="6pt">
                   <v:stroke joinstyle="miter"/>
                 </v:line>
                 <v:line id="Connettore diritto 15" o:spid="_x0000_s1040" style="position:absolute;flip:y;visibility:visible;mso-wrap-style:square" from="52926,14681" to="58279,21031" o:connectortype="straight" o:gfxdata="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" strokecolor="red" strokeweight="6pt">
                   <v:stroke joinstyle="miter"/>
                 </v:line>
-                <v:line id="Connettore diritto 16" o:spid="_x0000_s1041" style="position:absolute;flip:y;visibility:visible;mso-wrap-style:square" from="11529,35986" to="19182,40944" o:connectortype="straight" o:gfxdata="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" strokecolor="red" strokeweight="6pt">
+                <v:line id="Connettore diritto 16" o:spid="_x0000_s1041" style="position:absolute;flip:y;visibility:visible;mso-wrap-style:square" from="1669,35304" to="9322,40262" o:connectortype="straight" o:gfxdata="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" strokecolor="red" strokeweight="6pt">
                   <v:stroke joinstyle="miter"/>
                 </v:line>
-                <v:line id="Connettore diritto 17" o:spid="_x0000_s1042" style="position:absolute;flip:y;visibility:visible;mso-wrap-style:square" from="29868,27959" to="35221,34303" o:connectortype="straight" o:gfxdata="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" strokecolor="red" strokeweight="6pt">
+                <v:line id="Connettore diritto 17" o:spid="_x0000_s1042" style="position:absolute;flip:y;visibility:visible;mso-wrap-style:square" from="27206,21852" to="37190,28635" o:connectortype="straight" o:gfxdata="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" strokecolor="red" strokeweight="6pt">
                   <v:stroke joinstyle="miter"/>
                 </v:line>
                 <w10:anchorlock/>
@@ -1284,6 +1284,7 @@
               <w:pStyle w:val="Nessunaspaziatura"/>
             </w:pPr>
             <w:r>
+              <w:lastRenderedPageBreak/>
               <w:t xml:space="preserve">Copiato il codice </w:t>
             </w:r>
             <w:proofErr w:type="spellStart"/>
@@ -1348,6 +1349,7 @@
               <w:rPr>
                 <w:b/>
               </w:rPr>
+              <w:lastRenderedPageBreak/>
               <w:t>S</w:t>
             </w:r>
           </w:p>
@@ -1414,7 +1416,6 @@
               <w:pStyle w:val="Nessunaspaziatura"/>
             </w:pPr>
             <w:r>
-              <w:lastRenderedPageBreak/>
               <w:t xml:space="preserve">Bottone Salva: </w:t>
             </w:r>
             <w:hyperlink r:id="rId9" w:history="1">
@@ -1447,7 +1448,6 @@
               <w:rPr>
                 <w:b/>
               </w:rPr>
-              <w:lastRenderedPageBreak/>
               <w:t>S</w:t>
             </w:r>
           </w:p>
@@ -1738,8 +1738,6 @@
               </w:rPr>
               <w:t>F</w:t>
             </w:r>
-            <w:bookmarkStart w:id="0" w:name="_GoBack"/>
-            <w:bookmarkEnd w:id="0"/>
           </w:p>
         </w:tc>
         <w:tc>
@@ -1884,6 +1882,67 @@
         <w:tc>
           <w:tcPr>
             <w:tcW w:w="143" w:type="pct"/>
+            <w:shd w:val="clear" w:color="auto" w:fill="92D050"/>
+            <w:vAlign w:val="center"/>
+          </w:tcPr>
+          <w:p>
+            <w:pPr>
+              <w:pStyle w:val="Nessunaspaziatura"/>
+              <w:jc w:val="center"/>
+              <w:rPr>
+                <w:b/>
+              </w:rPr>
+            </w:pPr>
+            <w:r>
+              <w:rPr>
+                <w:b/>
+              </w:rPr>
+              <w:t>S</w:t>
+            </w:r>
+          </w:p>
+        </w:tc>
+        <w:tc>
+          <w:tcPr>
+            <w:tcW w:w="869" w:type="pct"/>
+            <w:vAlign w:val="center"/>
+          </w:tcPr>
+          <w:p>
+            <w:pPr>
+              <w:pStyle w:val="Nessunaspaziatura"/>
+              <w:jc w:val="center"/>
+            </w:pPr>
+          </w:p>
+        </w:tc>
+        <w:tc>
+          <w:tcPr>
+            <w:tcW w:w="1842" w:type="pct"/>
+            <w:vAlign w:val="center"/>
+          </w:tcPr>
+          <w:p>
+            <w:pPr>
+              <w:pStyle w:val="Nessunaspaziatura"/>
+            </w:pPr>
+            <w:r>
+              <w:t>Creare AddHourActivity</w:t>
+            </w:r>
+          </w:p>
+        </w:tc>
+        <w:tc>
+          <w:tcPr>
+            <w:tcW w:w="2146" w:type="pct"/>
+            <w:vAlign w:val="center"/>
+          </w:tcPr>
+          <w:p>
+            <w:pPr>
+              <w:pStyle w:val="Nessunaspaziatura"/>
+            </w:pPr>
+          </w:p>
+        </w:tc>
+      </w:tr>
+      <w:tr>
+        <w:tc>
+          <w:tcPr>
+            <w:tcW w:w="143" w:type="pct"/>
             <w:shd w:val="clear" w:color="auto" w:fill="FF0000"/>
             <w:vAlign w:val="center"/>
           </w:tcPr>
@@ -1895,12 +1954,6 @@
                 <w:b/>
               </w:rPr>
             </w:pPr>
-            <w:r>
-              <w:rPr>
-                <w:b/>
-              </w:rPr>
-              <w:t>F</w:t>
-            </w:r>
           </w:p>
         </w:tc>
         <w:tc>
@@ -1915,7 +1968,7 @@
             </w:pPr>
             <w:proofErr w:type="spellStart"/>
             <w:r>
-              <w:t>AddEditTherapyActivity</w:t>
+              <w:t>AddHourActivity</w:t>
             </w:r>
             <w:proofErr w:type="spellEnd"/>
           </w:p>
@@ -1929,14 +1982,11 @@
             <w:pPr>
               <w:pStyle w:val="Nessunaspaziatura"/>
             </w:pPr>
-            <w:proofErr w:type="spellStart"/>
-            <w:r>
-              <w:t>CustomAlert</w:t>
-            </w:r>
-            <w:proofErr w:type="spellEnd"/>
-            <w:r>
-              <w:t xml:space="preserve"> Ora</w:t>
-            </w:r>
+            <w:r>
+              <w:t>Aggiungere Lista delle ore</w:t>
+            </w:r>
+            <w:bookmarkStart w:id="0" w:name="_GoBack"/>
+            <w:bookmarkEnd w:id="0"/>
           </w:p>
         </w:tc>
         <w:tc>

</xml_diff>

<commit_message>
Aggiunto supporto al database a AddEditDrugActivity e DrugsFragment
</commit_message>
<xml_diff>
--- a/File Report/Da fare.docx
+++ b/File Report/Da fare.docx
@@ -2031,17 +2031,23 @@
         <w:tc>
           <w:tcPr>
             <w:tcW w:w="143" w:type="pct"/>
-            <w:shd w:val="clear" w:color="auto" w:fill="FF0000"/>
-            <w:vAlign w:val="center"/>
-          </w:tcPr>
-          <w:p>
-            <w:pPr>
-              <w:pStyle w:val="Nessunaspaziatura"/>
-              <w:jc w:val="center"/>
-              <w:rPr>
-                <w:b/>
-              </w:rPr>
-            </w:pPr>
+            <w:shd w:val="clear" w:color="auto" w:fill="92D050"/>
+            <w:vAlign w:val="center"/>
+          </w:tcPr>
+          <w:p>
+            <w:pPr>
+              <w:pStyle w:val="Nessunaspaziatura"/>
+              <w:jc w:val="center"/>
+              <w:rPr>
+                <w:b/>
+              </w:rPr>
+            </w:pPr>
+            <w:r>
+              <w:rPr>
+                <w:b/>
+              </w:rPr>
+              <w:t>S</w:t>
+            </w:r>
           </w:p>
         </w:tc>
         <w:tc>
@@ -2094,17 +2100,23 @@
         <w:tc>
           <w:tcPr>
             <w:tcW w:w="143" w:type="pct"/>
-            <w:shd w:val="clear" w:color="auto" w:fill="FF0000"/>
-            <w:vAlign w:val="center"/>
-          </w:tcPr>
-          <w:p>
-            <w:pPr>
-              <w:pStyle w:val="Nessunaspaziatura"/>
-              <w:jc w:val="center"/>
-              <w:rPr>
-                <w:b/>
-              </w:rPr>
-            </w:pPr>
+            <w:shd w:val="clear" w:color="auto" w:fill="92D050"/>
+            <w:vAlign w:val="center"/>
+          </w:tcPr>
+          <w:p>
+            <w:pPr>
+              <w:pStyle w:val="Nessunaspaziatura"/>
+              <w:jc w:val="center"/>
+              <w:rPr>
+                <w:b/>
+              </w:rPr>
+            </w:pPr>
+            <w:r>
+              <w:rPr>
+                <w:b/>
+              </w:rPr>
+              <w:t>S</w:t>
+            </w:r>
           </w:p>
         </w:tc>
         <w:tc>
@@ -2134,16 +2146,7 @@
               <w:pStyle w:val="Nessunaspaziatura"/>
             </w:pPr>
             <w:r>
-              <w:t xml:space="preserve">Operazione database sul bottone salva: </w:t>
-            </w:r>
-            <w:r>
-              <w:t xml:space="preserve">modifica </w:t>
-            </w:r>
-            <w:r>
-              <w:t>farmaco</w:t>
-            </w:r>
-            <w:r>
-              <w:t xml:space="preserve"> di nome=…</w:t>
+              <w:t>Operazione database sul bottone salva: modifica farmaco di nome=…</w:t>
             </w:r>
           </w:p>
         </w:tc>
@@ -2163,6 +2166,141 @@
         <w:tc>
           <w:tcPr>
             <w:tcW w:w="143" w:type="pct"/>
+            <w:shd w:val="clear" w:color="auto" w:fill="92D050"/>
+            <w:vAlign w:val="center"/>
+          </w:tcPr>
+          <w:p>
+            <w:pPr>
+              <w:pStyle w:val="Nessunaspaziatura"/>
+              <w:jc w:val="center"/>
+              <w:rPr>
+                <w:b/>
+              </w:rPr>
+            </w:pPr>
+            <w:r>
+              <w:rPr>
+                <w:b/>
+              </w:rPr>
+              <w:t>S</w:t>
+            </w:r>
+          </w:p>
+        </w:tc>
+        <w:tc>
+          <w:tcPr>
+            <w:tcW w:w="997" w:type="pct"/>
+            <w:vAlign w:val="center"/>
+          </w:tcPr>
+          <w:p>
+            <w:pPr>
+              <w:pStyle w:val="Nessunaspaziatura"/>
+              <w:jc w:val="center"/>
+            </w:pPr>
+            <w:proofErr w:type="spellStart"/>
+            <w:r>
+              <w:t>AddEditDrugActivity</w:t>
+            </w:r>
+            <w:proofErr w:type="spellEnd"/>
+          </w:p>
+        </w:tc>
+        <w:tc>
+          <w:tcPr>
+            <w:tcW w:w="1778" w:type="pct"/>
+            <w:vAlign w:val="center"/>
+          </w:tcPr>
+          <w:p>
+            <w:pPr>
+              <w:pStyle w:val="Nessunaspaziatura"/>
+            </w:pPr>
+            <w:r>
+              <w:t>Operazione database dati del farmaco</w:t>
+            </w:r>
+            <w:r>
+              <w:t xml:space="preserve"> di nome=…</w:t>
+            </w:r>
+          </w:p>
+        </w:tc>
+        <w:tc>
+          <w:tcPr>
+            <w:tcW w:w="2082" w:type="pct"/>
+            <w:vAlign w:val="center"/>
+          </w:tcPr>
+          <w:p>
+            <w:pPr>
+              <w:pStyle w:val="Nessunaspaziatura"/>
+            </w:pPr>
+          </w:p>
+        </w:tc>
+      </w:tr>
+      <w:tr>
+        <w:tc>
+          <w:tcPr>
+            <w:tcW w:w="143" w:type="pct"/>
+            <w:shd w:val="clear" w:color="auto" w:fill="92D050"/>
+            <w:vAlign w:val="center"/>
+          </w:tcPr>
+          <w:p>
+            <w:pPr>
+              <w:pStyle w:val="Nessunaspaziatura"/>
+              <w:jc w:val="center"/>
+              <w:rPr>
+                <w:b/>
+              </w:rPr>
+            </w:pPr>
+            <w:r>
+              <w:rPr>
+                <w:b/>
+              </w:rPr>
+              <w:t>S</w:t>
+            </w:r>
+          </w:p>
+        </w:tc>
+        <w:tc>
+          <w:tcPr>
+            <w:tcW w:w="997" w:type="pct"/>
+            <w:vAlign w:val="center"/>
+          </w:tcPr>
+          <w:p>
+            <w:pPr>
+              <w:pStyle w:val="Nessunaspaziatura"/>
+              <w:jc w:val="center"/>
+            </w:pPr>
+            <w:proofErr w:type="spellStart"/>
+            <w:r>
+              <w:t>AddEditDrugActivity</w:t>
+            </w:r>
+            <w:proofErr w:type="spellEnd"/>
+          </w:p>
+        </w:tc>
+        <w:tc>
+          <w:tcPr>
+            <w:tcW w:w="1778" w:type="pct"/>
+            <w:vAlign w:val="center"/>
+          </w:tcPr>
+          <w:p>
+            <w:pPr>
+              <w:pStyle w:val="Nessunaspaziatura"/>
+            </w:pPr>
+            <w:r>
+              <w:t>Operazione database che cancella il farmaco di nome=…</w:t>
+            </w:r>
+          </w:p>
+        </w:tc>
+        <w:tc>
+          <w:tcPr>
+            <w:tcW w:w="2082" w:type="pct"/>
+            <w:vAlign w:val="center"/>
+          </w:tcPr>
+          <w:p>
+            <w:pPr>
+              <w:pStyle w:val="Nessunaspaziatura"/>
+            </w:pPr>
+          </w:p>
+        </w:tc>
+      </w:tr>
+      <w:tr>
+        <w:tc>
+          <w:tcPr>
+            <w:tcW w:w="143" w:type="pct"/>
             <w:shd w:val="clear" w:color="auto" w:fill="FF0000"/>
             <w:vAlign w:val="center"/>
           </w:tcPr>
@@ -2172,6 +2310,7 @@
               <w:jc w:val="center"/>
               <w:rPr>
                 <w:b/>
+                <w:u w:val="single"/>
               </w:rPr>
             </w:pPr>
           </w:p>
@@ -2188,7 +2327,7 @@
             </w:pPr>
             <w:proofErr w:type="spellStart"/>
             <w:r>
-              <w:t>AddEditDrugActivity</w:t>
+              <w:t>AddEditTherpyActivity</w:t>
             </w:r>
             <w:proofErr w:type="spellEnd"/>
           </w:p>
@@ -2203,355 +2342,325 @@
               <w:pStyle w:val="Nessunaspaziatura"/>
             </w:pPr>
             <w:r>
-              <w:t>Operazione database dati del farmaco</w:t>
-            </w:r>
-            <w:r>
-              <w:t xml:space="preserve"> di nome=…</w:t>
+              <w:t>Operazione database dati della terapia di id=…</w:t>
+            </w:r>
+          </w:p>
+        </w:tc>
+        <w:tc>
+          <w:tcPr>
+            <w:tcW w:w="2082" w:type="pct"/>
+            <w:vAlign w:val="center"/>
+          </w:tcPr>
+          <w:p>
+            <w:pPr>
+              <w:pStyle w:val="Nessunaspaziatura"/>
+            </w:pPr>
+          </w:p>
+        </w:tc>
+      </w:tr>
+      <w:tr>
+        <w:tc>
+          <w:tcPr>
+            <w:tcW w:w="143" w:type="pct"/>
+            <w:shd w:val="clear" w:color="auto" w:fill="FF0000"/>
+            <w:vAlign w:val="center"/>
+          </w:tcPr>
+          <w:p>
+            <w:pPr>
+              <w:pStyle w:val="Nessunaspaziatura"/>
+              <w:jc w:val="center"/>
+              <w:rPr>
+                <w:b/>
+              </w:rPr>
+            </w:pPr>
+          </w:p>
+        </w:tc>
+        <w:tc>
+          <w:tcPr>
+            <w:tcW w:w="997" w:type="pct"/>
+            <w:vAlign w:val="center"/>
+          </w:tcPr>
+          <w:p>
+            <w:pPr>
+              <w:pStyle w:val="Nessunaspaziatura"/>
+              <w:jc w:val="center"/>
+            </w:pPr>
+            <w:proofErr w:type="spellStart"/>
+            <w:r>
+              <w:t>AddEditTherpyActivity</w:t>
+            </w:r>
+            <w:proofErr w:type="spellEnd"/>
+          </w:p>
+        </w:tc>
+        <w:tc>
+          <w:tcPr>
+            <w:tcW w:w="1778" w:type="pct"/>
+            <w:vAlign w:val="center"/>
+          </w:tcPr>
+          <w:p>
+            <w:pPr>
+              <w:pStyle w:val="Nessunaspaziatura"/>
+            </w:pPr>
+            <w:r>
+              <w:t>Operazione database sul bottone salva: aggiungi nuova terapia</w:t>
+            </w:r>
+          </w:p>
+        </w:tc>
+        <w:tc>
+          <w:tcPr>
+            <w:tcW w:w="2082" w:type="pct"/>
+            <w:vAlign w:val="center"/>
+          </w:tcPr>
+          <w:p>
+            <w:pPr>
+              <w:pStyle w:val="Nessunaspaziatura"/>
+            </w:pPr>
+          </w:p>
+        </w:tc>
+      </w:tr>
+      <w:tr>
+        <w:tc>
+          <w:tcPr>
+            <w:tcW w:w="143" w:type="pct"/>
+            <w:shd w:val="clear" w:color="auto" w:fill="FF0000"/>
+            <w:vAlign w:val="center"/>
+          </w:tcPr>
+          <w:p>
+            <w:pPr>
+              <w:pStyle w:val="Nessunaspaziatura"/>
+              <w:jc w:val="center"/>
+              <w:rPr>
+                <w:b/>
+              </w:rPr>
+            </w:pPr>
+          </w:p>
+        </w:tc>
+        <w:tc>
+          <w:tcPr>
+            <w:tcW w:w="997" w:type="pct"/>
+            <w:vAlign w:val="center"/>
+          </w:tcPr>
+          <w:p>
+            <w:pPr>
+              <w:pStyle w:val="Nessunaspaziatura"/>
+              <w:jc w:val="center"/>
+            </w:pPr>
+            <w:proofErr w:type="spellStart"/>
+            <w:r>
+              <w:t>AddEditTherpyActivity</w:t>
+            </w:r>
+            <w:proofErr w:type="spellEnd"/>
+          </w:p>
+        </w:tc>
+        <w:tc>
+          <w:tcPr>
+            <w:tcW w:w="1778" w:type="pct"/>
+            <w:vAlign w:val="center"/>
+          </w:tcPr>
+          <w:p>
+            <w:pPr>
+              <w:pStyle w:val="Nessunaspaziatura"/>
+            </w:pPr>
+            <w:r>
+              <w:t>Operazione database sul bottone salva: modifica terapia di id=…</w:t>
+            </w:r>
+          </w:p>
+        </w:tc>
+        <w:tc>
+          <w:tcPr>
+            <w:tcW w:w="2082" w:type="pct"/>
+            <w:vAlign w:val="center"/>
+          </w:tcPr>
+          <w:p>
+            <w:pPr>
+              <w:pStyle w:val="Nessunaspaziatura"/>
+            </w:pPr>
+          </w:p>
+        </w:tc>
+      </w:tr>
+      <w:tr>
+        <w:tc>
+          <w:tcPr>
+            <w:tcW w:w="143" w:type="pct"/>
+            <w:shd w:val="clear" w:color="auto" w:fill="FF0000"/>
+            <w:vAlign w:val="center"/>
+          </w:tcPr>
+          <w:p>
+            <w:pPr>
+              <w:pStyle w:val="Nessunaspaziatura"/>
+              <w:jc w:val="center"/>
+              <w:rPr>
+                <w:b/>
+              </w:rPr>
+            </w:pPr>
+          </w:p>
+        </w:tc>
+        <w:tc>
+          <w:tcPr>
+            <w:tcW w:w="997" w:type="pct"/>
+            <w:vAlign w:val="center"/>
+          </w:tcPr>
+          <w:p>
+            <w:pPr>
+              <w:pStyle w:val="Nessunaspaziatura"/>
+              <w:jc w:val="center"/>
+            </w:pPr>
+            <w:proofErr w:type="spellStart"/>
+            <w:r>
+              <w:t>AddEditTherpyActivity</w:t>
+            </w:r>
+            <w:proofErr w:type="spellEnd"/>
+          </w:p>
+        </w:tc>
+        <w:tc>
+          <w:tcPr>
+            <w:tcW w:w="1778" w:type="pct"/>
+            <w:vAlign w:val="center"/>
+          </w:tcPr>
+          <w:p>
+            <w:pPr>
+              <w:pStyle w:val="Nessunaspaziatura"/>
+            </w:pPr>
+            <w:r>
+              <w:t>Operazione database che cancella la terapia di id=…</w:t>
+            </w:r>
+          </w:p>
+        </w:tc>
+        <w:tc>
+          <w:tcPr>
+            <w:tcW w:w="2082" w:type="pct"/>
+            <w:vAlign w:val="center"/>
+          </w:tcPr>
+          <w:p>
+            <w:pPr>
+              <w:pStyle w:val="Nessunaspaziatura"/>
+            </w:pPr>
+          </w:p>
+        </w:tc>
+      </w:tr>
+      <w:tr>
+        <w:tc>
+          <w:tcPr>
+            <w:tcW w:w="143" w:type="pct"/>
+            <w:shd w:val="clear" w:color="auto" w:fill="92D050"/>
+            <w:vAlign w:val="center"/>
+          </w:tcPr>
+          <w:p>
+            <w:pPr>
+              <w:pStyle w:val="Nessunaspaziatura"/>
+              <w:jc w:val="center"/>
+              <w:rPr>
+                <w:b/>
+              </w:rPr>
+            </w:pPr>
+            <w:r>
+              <w:rPr>
+                <w:b/>
+              </w:rPr>
+              <w:t>S</w:t>
+            </w:r>
+          </w:p>
+        </w:tc>
+        <w:tc>
+          <w:tcPr>
+            <w:tcW w:w="997" w:type="pct"/>
+            <w:vAlign w:val="center"/>
+          </w:tcPr>
+          <w:p>
+            <w:pPr>
+              <w:pStyle w:val="Nessunaspaziatura"/>
+              <w:jc w:val="center"/>
+            </w:pPr>
+            <w:proofErr w:type="spellStart"/>
+            <w:r>
+              <w:t>TodayFragment</w:t>
+            </w:r>
+            <w:proofErr w:type="spellEnd"/>
+          </w:p>
+        </w:tc>
+        <w:tc>
+          <w:tcPr>
+            <w:tcW w:w="1778" w:type="pct"/>
+            <w:vAlign w:val="center"/>
+          </w:tcPr>
+          <w:p>
+            <w:pPr>
+              <w:pStyle w:val="Nessunaspaziatura"/>
+            </w:pPr>
+            <w:r>
+              <w:t>Operazione</w:t>
+            </w:r>
+            <w:r>
+              <w:t xml:space="preserve"> </w:t>
+            </w:r>
+            <w:r>
+              <w:t>Database Lista delle assunzioni</w:t>
+            </w:r>
+          </w:p>
+        </w:tc>
+        <w:tc>
+          <w:tcPr>
+            <w:tcW w:w="2082" w:type="pct"/>
+            <w:vAlign w:val="center"/>
+          </w:tcPr>
+          <w:p>
+            <w:pPr>
+              <w:pStyle w:val="Nessunaspaziatura"/>
+            </w:pPr>
+          </w:p>
+        </w:tc>
+      </w:tr>
+      <w:tr>
+        <w:tc>
+          <w:tcPr>
+            <w:tcW w:w="143" w:type="pct"/>
+            <w:shd w:val="clear" w:color="auto" w:fill="FF0000"/>
+            <w:vAlign w:val="center"/>
+          </w:tcPr>
+          <w:p>
+            <w:pPr>
+              <w:pStyle w:val="Nessunaspaziatura"/>
+              <w:jc w:val="center"/>
+              <w:rPr>
+                <w:b/>
+              </w:rPr>
+            </w:pPr>
+          </w:p>
+        </w:tc>
+        <w:tc>
+          <w:tcPr>
+            <w:tcW w:w="997" w:type="pct"/>
+            <w:vAlign w:val="center"/>
+          </w:tcPr>
+          <w:p>
+            <w:pPr>
+              <w:pStyle w:val="Nessunaspaziatura"/>
+              <w:jc w:val="center"/>
+            </w:pPr>
+            <w:proofErr w:type="spellStart"/>
+            <w:r>
+              <w:t>TodayFragment</w:t>
+            </w:r>
+            <w:proofErr w:type="spellEnd"/>
+          </w:p>
+        </w:tc>
+        <w:tc>
+          <w:tcPr>
+            <w:tcW w:w="1778" w:type="pct"/>
+            <w:vAlign w:val="center"/>
+          </w:tcPr>
+          <w:p>
+            <w:pPr>
+              <w:pStyle w:val="Nessunaspaziatura"/>
+            </w:pPr>
+            <w:r>
+              <w:t xml:space="preserve">Operazione Database </w:t>
+            </w:r>
+            <w:r>
+              <w:t>modifica stato assunzione</w:t>
             </w:r>
             <w:bookmarkStart w:id="0" w:name="_GoBack"/>
             <w:bookmarkEnd w:id="0"/>
-          </w:p>
-        </w:tc>
-        <w:tc>
-          <w:tcPr>
-            <w:tcW w:w="2082" w:type="pct"/>
-            <w:vAlign w:val="center"/>
-          </w:tcPr>
-          <w:p>
-            <w:pPr>
-              <w:pStyle w:val="Nessunaspaziatura"/>
-            </w:pPr>
-          </w:p>
-        </w:tc>
-      </w:tr>
-      <w:tr>
-        <w:tc>
-          <w:tcPr>
-            <w:tcW w:w="143" w:type="pct"/>
-            <w:shd w:val="clear" w:color="auto" w:fill="FF0000"/>
-            <w:vAlign w:val="center"/>
-          </w:tcPr>
-          <w:p>
-            <w:pPr>
-              <w:pStyle w:val="Nessunaspaziatura"/>
-              <w:jc w:val="center"/>
-              <w:rPr>
-                <w:b/>
-              </w:rPr>
-            </w:pPr>
-          </w:p>
-        </w:tc>
-        <w:tc>
-          <w:tcPr>
-            <w:tcW w:w="997" w:type="pct"/>
-            <w:vAlign w:val="center"/>
-          </w:tcPr>
-          <w:p>
-            <w:pPr>
-              <w:pStyle w:val="Nessunaspaziatura"/>
-              <w:jc w:val="center"/>
-            </w:pPr>
-            <w:proofErr w:type="spellStart"/>
-            <w:r>
-              <w:t>AddEditDrugActivity</w:t>
-            </w:r>
-            <w:proofErr w:type="spellEnd"/>
-          </w:p>
-        </w:tc>
-        <w:tc>
-          <w:tcPr>
-            <w:tcW w:w="1778" w:type="pct"/>
-            <w:vAlign w:val="center"/>
-          </w:tcPr>
-          <w:p>
-            <w:pPr>
-              <w:pStyle w:val="Nessunaspaziatura"/>
-            </w:pPr>
-            <w:r>
-              <w:t>Operazione database che cancella il farmaco di nome=…</w:t>
-            </w:r>
-          </w:p>
-        </w:tc>
-        <w:tc>
-          <w:tcPr>
-            <w:tcW w:w="2082" w:type="pct"/>
-            <w:vAlign w:val="center"/>
-          </w:tcPr>
-          <w:p>
-            <w:pPr>
-              <w:pStyle w:val="Nessunaspaziatura"/>
-            </w:pPr>
-          </w:p>
-        </w:tc>
-      </w:tr>
-      <w:tr>
-        <w:tc>
-          <w:tcPr>
-            <w:tcW w:w="143" w:type="pct"/>
-            <w:shd w:val="clear" w:color="auto" w:fill="FF0000"/>
-            <w:vAlign w:val="center"/>
-          </w:tcPr>
-          <w:p>
-            <w:pPr>
-              <w:pStyle w:val="Nessunaspaziatura"/>
-              <w:jc w:val="center"/>
-              <w:rPr>
-                <w:b/>
-              </w:rPr>
-            </w:pPr>
-          </w:p>
-        </w:tc>
-        <w:tc>
-          <w:tcPr>
-            <w:tcW w:w="997" w:type="pct"/>
-            <w:vAlign w:val="center"/>
-          </w:tcPr>
-          <w:p>
-            <w:pPr>
-              <w:pStyle w:val="Nessunaspaziatura"/>
-              <w:jc w:val="center"/>
-            </w:pPr>
-            <w:proofErr w:type="spellStart"/>
-            <w:r>
-              <w:t>AddEditTherpyActivity</w:t>
-            </w:r>
-            <w:proofErr w:type="spellEnd"/>
-          </w:p>
-        </w:tc>
-        <w:tc>
-          <w:tcPr>
-            <w:tcW w:w="1778" w:type="pct"/>
-            <w:vAlign w:val="center"/>
-          </w:tcPr>
-          <w:p>
-            <w:pPr>
-              <w:pStyle w:val="Nessunaspaziatura"/>
-            </w:pPr>
-            <w:r>
-              <w:t>Operazione database dati del</w:t>
-            </w:r>
-            <w:r>
-              <w:t>la terapia di id=…</w:t>
-            </w:r>
-          </w:p>
-        </w:tc>
-        <w:tc>
-          <w:tcPr>
-            <w:tcW w:w="2082" w:type="pct"/>
-            <w:vAlign w:val="center"/>
-          </w:tcPr>
-          <w:p>
-            <w:pPr>
-              <w:pStyle w:val="Nessunaspaziatura"/>
-            </w:pPr>
-          </w:p>
-        </w:tc>
-      </w:tr>
-      <w:tr>
-        <w:tc>
-          <w:tcPr>
-            <w:tcW w:w="143" w:type="pct"/>
-            <w:shd w:val="clear" w:color="auto" w:fill="FF0000"/>
-            <w:vAlign w:val="center"/>
-          </w:tcPr>
-          <w:p>
-            <w:pPr>
-              <w:pStyle w:val="Nessunaspaziatura"/>
-              <w:jc w:val="center"/>
-              <w:rPr>
-                <w:b/>
-              </w:rPr>
-            </w:pPr>
-          </w:p>
-        </w:tc>
-        <w:tc>
-          <w:tcPr>
-            <w:tcW w:w="997" w:type="pct"/>
-            <w:vAlign w:val="center"/>
-          </w:tcPr>
-          <w:p>
-            <w:pPr>
-              <w:pStyle w:val="Nessunaspaziatura"/>
-              <w:jc w:val="center"/>
-            </w:pPr>
-            <w:proofErr w:type="spellStart"/>
-            <w:r>
-              <w:t>AddEdit</w:t>
-            </w:r>
-            <w:r>
-              <w:t>Therpy</w:t>
-            </w:r>
-            <w:r>
-              <w:t>Activity</w:t>
-            </w:r>
-            <w:proofErr w:type="spellEnd"/>
-          </w:p>
-        </w:tc>
-        <w:tc>
-          <w:tcPr>
-            <w:tcW w:w="1778" w:type="pct"/>
-            <w:vAlign w:val="center"/>
-          </w:tcPr>
-          <w:p>
-            <w:pPr>
-              <w:pStyle w:val="Nessunaspaziatura"/>
-            </w:pPr>
-            <w:r>
-              <w:t>Operazione database sul bottone salva: aggiungi nuov</w:t>
-            </w:r>
-            <w:r>
-              <w:t>a terapia</w:t>
-            </w:r>
-          </w:p>
-        </w:tc>
-        <w:tc>
-          <w:tcPr>
-            <w:tcW w:w="2082" w:type="pct"/>
-            <w:vAlign w:val="center"/>
-          </w:tcPr>
-          <w:p>
-            <w:pPr>
-              <w:pStyle w:val="Nessunaspaziatura"/>
-            </w:pPr>
-          </w:p>
-        </w:tc>
-      </w:tr>
-      <w:tr>
-        <w:tc>
-          <w:tcPr>
-            <w:tcW w:w="143" w:type="pct"/>
-            <w:shd w:val="clear" w:color="auto" w:fill="FF0000"/>
-            <w:vAlign w:val="center"/>
-          </w:tcPr>
-          <w:p>
-            <w:pPr>
-              <w:pStyle w:val="Nessunaspaziatura"/>
-              <w:jc w:val="center"/>
-              <w:rPr>
-                <w:b/>
-              </w:rPr>
-            </w:pPr>
-          </w:p>
-        </w:tc>
-        <w:tc>
-          <w:tcPr>
-            <w:tcW w:w="997" w:type="pct"/>
-            <w:vAlign w:val="center"/>
-          </w:tcPr>
-          <w:p>
-            <w:pPr>
-              <w:pStyle w:val="Nessunaspaziatura"/>
-              <w:jc w:val="center"/>
-            </w:pPr>
-            <w:proofErr w:type="spellStart"/>
-            <w:r>
-              <w:t>AddEditTherpyActivity</w:t>
-            </w:r>
-            <w:proofErr w:type="spellEnd"/>
-          </w:p>
-        </w:tc>
-        <w:tc>
-          <w:tcPr>
-            <w:tcW w:w="1778" w:type="pct"/>
-            <w:vAlign w:val="center"/>
-          </w:tcPr>
-          <w:p>
-            <w:pPr>
-              <w:pStyle w:val="Nessunaspaziatura"/>
-            </w:pPr>
-            <w:r>
-              <w:t xml:space="preserve">Operazione database sul bottone salva: modifica </w:t>
-            </w:r>
-            <w:r>
-              <w:t>terapia</w:t>
-            </w:r>
-            <w:r>
-              <w:t xml:space="preserve"> di </w:t>
-            </w:r>
-            <w:r>
-              <w:t>id</w:t>
-            </w:r>
-            <w:r>
-              <w:t>=…</w:t>
-            </w:r>
-          </w:p>
-        </w:tc>
-        <w:tc>
-          <w:tcPr>
-            <w:tcW w:w="2082" w:type="pct"/>
-            <w:vAlign w:val="center"/>
-          </w:tcPr>
-          <w:p>
-            <w:pPr>
-              <w:pStyle w:val="Nessunaspaziatura"/>
-            </w:pPr>
-          </w:p>
-        </w:tc>
-      </w:tr>
-      <w:tr>
-        <w:tc>
-          <w:tcPr>
-            <w:tcW w:w="143" w:type="pct"/>
-            <w:shd w:val="clear" w:color="auto" w:fill="FF0000"/>
-            <w:vAlign w:val="center"/>
-          </w:tcPr>
-          <w:p>
-            <w:pPr>
-              <w:pStyle w:val="Nessunaspaziatura"/>
-              <w:jc w:val="center"/>
-              <w:rPr>
-                <w:b/>
-              </w:rPr>
-            </w:pPr>
-          </w:p>
-        </w:tc>
-        <w:tc>
-          <w:tcPr>
-            <w:tcW w:w="997" w:type="pct"/>
-            <w:vAlign w:val="center"/>
-          </w:tcPr>
-          <w:p>
-            <w:pPr>
-              <w:pStyle w:val="Nessunaspaziatura"/>
-              <w:jc w:val="center"/>
-            </w:pPr>
-            <w:proofErr w:type="spellStart"/>
-            <w:r>
-              <w:t>AddEditTherpyActivity</w:t>
-            </w:r>
-            <w:proofErr w:type="spellEnd"/>
-          </w:p>
-        </w:tc>
-        <w:tc>
-          <w:tcPr>
-            <w:tcW w:w="1778" w:type="pct"/>
-            <w:vAlign w:val="center"/>
-          </w:tcPr>
-          <w:p>
-            <w:pPr>
-              <w:pStyle w:val="Nessunaspaziatura"/>
-            </w:pPr>
-            <w:r>
-              <w:t xml:space="preserve">Operazione database che cancella </w:t>
-            </w:r>
-            <w:r>
-              <w:t>la</w:t>
-            </w:r>
-            <w:r>
-              <w:t xml:space="preserve"> </w:t>
-            </w:r>
-            <w:r>
-              <w:t>terapia</w:t>
-            </w:r>
-            <w:r>
-              <w:t xml:space="preserve"> di </w:t>
-            </w:r>
-            <w:r>
-              <w:t>id</w:t>
-            </w:r>
-            <w:r>
-              <w:t>=…</w:t>
-            </w:r>
           </w:p>
         </w:tc>
         <w:tc>

</xml_diff>

<commit_message>
Operazioni Visualizza e Rimuovi terapia
</commit_message>
<xml_diff>
--- a/File Report/Da fare.docx
+++ b/File Report/Da fare.docx
@@ -2301,7 +2301,7 @@
         <w:tc>
           <w:tcPr>
             <w:tcW w:w="143" w:type="pct"/>
-            <w:shd w:val="clear" w:color="auto" w:fill="FF0000"/>
+            <w:shd w:val="clear" w:color="auto" w:fill="92D050"/>
             <w:vAlign w:val="center"/>
           </w:tcPr>
           <w:p>
@@ -2313,6 +2313,15 @@
                 <w:u w:val="single"/>
               </w:rPr>
             </w:pPr>
+            <w:r>
+              <w:rPr>
+                <w:b/>
+                <w:u w:val="single"/>
+              </w:rPr>
+              <w:t>S</w:t>
+            </w:r>
+            <w:bookmarkStart w:id="0" w:name="_GoBack"/>
+            <w:bookmarkEnd w:id="0"/>
           </w:p>
         </w:tc>
         <w:tc>
@@ -2482,17 +2491,23 @@
         <w:tc>
           <w:tcPr>
             <w:tcW w:w="143" w:type="pct"/>
-            <w:shd w:val="clear" w:color="auto" w:fill="FF0000"/>
-            <w:vAlign w:val="center"/>
-          </w:tcPr>
-          <w:p>
-            <w:pPr>
-              <w:pStyle w:val="Nessunaspaziatura"/>
-              <w:jc w:val="center"/>
-              <w:rPr>
-                <w:b/>
-              </w:rPr>
-            </w:pPr>
+            <w:shd w:val="clear" w:color="auto" w:fill="92D050"/>
+            <w:vAlign w:val="center"/>
+          </w:tcPr>
+          <w:p>
+            <w:pPr>
+              <w:pStyle w:val="Nessunaspaziatura"/>
+              <w:jc w:val="center"/>
+              <w:rPr>
+                <w:b/>
+              </w:rPr>
+            </w:pPr>
+            <w:r>
+              <w:rPr>
+                <w:b/>
+              </w:rPr>
+              <w:t>S</w:t>
+            </w:r>
           </w:p>
         </w:tc>
         <w:tc>
@@ -2542,23 +2557,17 @@
         <w:tc>
           <w:tcPr>
             <w:tcW w:w="143" w:type="pct"/>
-            <w:shd w:val="clear" w:color="auto" w:fill="92D050"/>
-            <w:vAlign w:val="center"/>
-          </w:tcPr>
-          <w:p>
-            <w:pPr>
-              <w:pStyle w:val="Nessunaspaziatura"/>
-              <w:jc w:val="center"/>
-              <w:rPr>
-                <w:b/>
-              </w:rPr>
-            </w:pPr>
-            <w:r>
-              <w:rPr>
-                <w:b/>
-              </w:rPr>
-              <w:t>S</w:t>
-            </w:r>
+            <w:shd w:val="clear" w:color="auto" w:fill="FF0000"/>
+            <w:vAlign w:val="center"/>
+          </w:tcPr>
+          <w:p>
+            <w:pPr>
+              <w:pStyle w:val="Nessunaspaziatura"/>
+              <w:jc w:val="center"/>
+              <w:rPr>
+                <w:b/>
+              </w:rPr>
+            </w:pPr>
           </w:p>
         </w:tc>
         <w:tc>
@@ -2573,7 +2582,7 @@
             </w:pPr>
             <w:proofErr w:type="spellStart"/>
             <w:r>
-              <w:t>TodayFragment</w:t>
+              <w:t>AddEditTherpyActivity</w:t>
             </w:r>
             <w:proofErr w:type="spellEnd"/>
           </w:p>
@@ -2588,13 +2597,13 @@
               <w:pStyle w:val="Nessunaspaziatura"/>
             </w:pPr>
             <w:r>
-              <w:t>Operazione</w:t>
-            </w:r>
-            <w:r>
-              <w:t xml:space="preserve"> </w:t>
-            </w:r>
-            <w:r>
-              <w:t>Database Lista delle assunzioni</w:t>
+              <w:t>Operazione Database</w:t>
+            </w:r>
+            <w:r>
+              <w:rPr>
+                <w:u w:val="single"/>
+              </w:rPr>
+              <w:t xml:space="preserve"> lista delle ore del farmaco di id=…</w:t>
             </w:r>
           </w:p>
         </w:tc>
@@ -2639,6 +2648,87 @@
             </w:pPr>
             <w:proofErr w:type="spellStart"/>
             <w:r>
+              <w:t>AddEditTherpyActivity</w:t>
+            </w:r>
+            <w:proofErr w:type="spellEnd"/>
+          </w:p>
+        </w:tc>
+        <w:tc>
+          <w:tcPr>
+            <w:tcW w:w="1778" w:type="pct"/>
+            <w:vAlign w:val="center"/>
+          </w:tcPr>
+          <w:p>
+            <w:pPr>
+              <w:pStyle w:val="Nessunaspaziatura"/>
+            </w:pPr>
+            <w:r>
+              <w:t xml:space="preserve">Operazione </w:t>
+            </w:r>
+            <w:r>
+              <w:t xml:space="preserve">Database </w:t>
+            </w:r>
+            <w:r>
+              <w:t>per cr</w:t>
+            </w:r>
+            <w:r>
+              <w:t>e</w:t>
+            </w:r>
+            <w:r>
+              <w:t xml:space="preserve">are le assunzioni </w:t>
+            </w:r>
+            <w:r>
+              <w:t>del farmaco di id=…</w:t>
+            </w:r>
+          </w:p>
+        </w:tc>
+        <w:tc>
+          <w:tcPr>
+            <w:tcW w:w="2082" w:type="pct"/>
+            <w:vAlign w:val="center"/>
+          </w:tcPr>
+          <w:p>
+            <w:pPr>
+              <w:pStyle w:val="Nessunaspaziatura"/>
+            </w:pPr>
+          </w:p>
+        </w:tc>
+      </w:tr>
+      <w:tr>
+        <w:tc>
+          <w:tcPr>
+            <w:tcW w:w="143" w:type="pct"/>
+            <w:shd w:val="clear" w:color="auto" w:fill="92D050"/>
+            <w:vAlign w:val="center"/>
+          </w:tcPr>
+          <w:p>
+            <w:pPr>
+              <w:pStyle w:val="Nessunaspaziatura"/>
+              <w:jc w:val="center"/>
+              <w:rPr>
+                <w:b/>
+              </w:rPr>
+            </w:pPr>
+            <w:r>
+              <w:rPr>
+                <w:b/>
+              </w:rPr>
+              <w:t>S</w:t>
+            </w:r>
+          </w:p>
+        </w:tc>
+        <w:tc>
+          <w:tcPr>
+            <w:tcW w:w="997" w:type="pct"/>
+            <w:vAlign w:val="center"/>
+          </w:tcPr>
+          <w:p>
+            <w:pPr>
+              <w:pStyle w:val="Nessunaspaziatura"/>
+              <w:jc w:val="center"/>
+            </w:pPr>
+            <w:proofErr w:type="spellStart"/>
+            <w:r>
               <w:t>TodayFragment</w:t>
             </w:r>
             <w:proofErr w:type="spellEnd"/>
@@ -2654,13 +2744,74 @@
               <w:pStyle w:val="Nessunaspaziatura"/>
             </w:pPr>
             <w:r>
-              <w:t xml:space="preserve">Operazione Database </w:t>
-            </w:r>
-            <w:r>
-              <w:t>modifica stato assunzione</w:t>
-            </w:r>
-            <w:bookmarkStart w:id="0" w:name="_GoBack"/>
-            <w:bookmarkEnd w:id="0"/>
+              <w:t>Operazione</w:t>
+            </w:r>
+            <w:r>
+              <w:t xml:space="preserve"> </w:t>
+            </w:r>
+            <w:r>
+              <w:t>Database Lista delle assunzioni</w:t>
+            </w:r>
+          </w:p>
+        </w:tc>
+        <w:tc>
+          <w:tcPr>
+            <w:tcW w:w="2082" w:type="pct"/>
+            <w:vAlign w:val="center"/>
+          </w:tcPr>
+          <w:p>
+            <w:pPr>
+              <w:pStyle w:val="Nessunaspaziatura"/>
+            </w:pPr>
+          </w:p>
+        </w:tc>
+      </w:tr>
+      <w:tr>
+        <w:tc>
+          <w:tcPr>
+            <w:tcW w:w="143" w:type="pct"/>
+            <w:shd w:val="clear" w:color="auto" w:fill="FF0000"/>
+            <w:vAlign w:val="center"/>
+          </w:tcPr>
+          <w:p>
+            <w:pPr>
+              <w:pStyle w:val="Nessunaspaziatura"/>
+              <w:jc w:val="center"/>
+              <w:rPr>
+                <w:b/>
+              </w:rPr>
+            </w:pPr>
+          </w:p>
+        </w:tc>
+        <w:tc>
+          <w:tcPr>
+            <w:tcW w:w="997" w:type="pct"/>
+            <w:vAlign w:val="center"/>
+          </w:tcPr>
+          <w:p>
+            <w:pPr>
+              <w:pStyle w:val="Nessunaspaziatura"/>
+              <w:jc w:val="center"/>
+            </w:pPr>
+            <w:proofErr w:type="spellStart"/>
+            <w:r>
+              <w:t>TodayFragment</w:t>
+            </w:r>
+            <w:proofErr w:type="spellEnd"/>
+          </w:p>
+        </w:tc>
+        <w:tc>
+          <w:tcPr>
+            <w:tcW w:w="1778" w:type="pct"/>
+            <w:vAlign w:val="center"/>
+          </w:tcPr>
+          <w:p>
+            <w:pPr>
+              <w:pStyle w:val="Nessunaspaziatura"/>
+            </w:pPr>
+            <w:r>
+              <w:t>Operazione Database modifica stato assunzione</w:t>
+            </w:r>
           </w:p>
         </w:tc>
         <w:tc>
@@ -3437,6 +3588,17 @@
       <w:shd w:val="clear" w:color="auto" w:fill="E6E6E6"/>
     </w:rPr>
   </w:style>
+  <w:style w:type="character" w:styleId="Enfasicorsivo">
+    <w:name w:val="Emphasis"/>
+    <w:basedOn w:val="Carpredefinitoparagrafo"/>
+    <w:uiPriority w:val="20"/>
+    <w:qFormat/>
+    <w:rsid w:val="00614C10"/>
+    <w:rPr>
+      <w:i/>
+      <w:iCs/>
+    </w:rPr>
+  </w:style>
 </w:styles>
 </file>
 

</xml_diff>

<commit_message>
Operazioni Salva e aggiorna in AddEditTherapy
Manca la gestione delel assunzioni e degli orari
</commit_message>
<xml_diff>
--- a/File Report/Da fare.docx
+++ b/File Report/Da fare.docx
@@ -2320,8 +2320,6 @@
               </w:rPr>
               <w:t>S</w:t>
             </w:r>
-            <w:bookmarkStart w:id="0" w:name="_GoBack"/>
-            <w:bookmarkEnd w:id="0"/>
           </w:p>
         </w:tc>
         <w:tc>
@@ -2371,17 +2369,18 @@
         <w:tc>
           <w:tcPr>
             <w:tcW w:w="143" w:type="pct"/>
-            <w:shd w:val="clear" w:color="auto" w:fill="FF0000"/>
-            <w:vAlign w:val="center"/>
-          </w:tcPr>
-          <w:p>
-            <w:pPr>
-              <w:pStyle w:val="Nessunaspaziatura"/>
-              <w:jc w:val="center"/>
-              <w:rPr>
-                <w:b/>
-              </w:rPr>
-            </w:pPr>
+            <w:shd w:val="clear" w:color="auto" w:fill="92D050"/>
+            <w:vAlign w:val="center"/>
+          </w:tcPr>
+          <w:p>
+            <w:pPr>
+              <w:pStyle w:val="Nessunaspaziatura"/>
+              <w:jc w:val="center"/>
+              <w:rPr>
+                <w:b/>
+              </w:rPr>
+            </w:pPr>
+            <w:bookmarkStart w:id="0" w:name="_GoBack" w:colFirst="0" w:colLast="0"/>
           </w:p>
         </w:tc>
         <w:tc>
@@ -2431,7 +2430,7 @@
         <w:tc>
           <w:tcPr>
             <w:tcW w:w="143" w:type="pct"/>
-            <w:shd w:val="clear" w:color="auto" w:fill="FF0000"/>
+            <w:shd w:val="clear" w:color="auto" w:fill="92D050"/>
             <w:vAlign w:val="center"/>
           </w:tcPr>
           <w:p>
@@ -2487,6 +2486,7 @@
           </w:p>
         </w:tc>
       </w:tr>
+      <w:bookmarkEnd w:id="0"/>
       <w:tr>
         <w:tc>
           <w:tcPr>

</xml_diff>

<commit_message>
Modificata grafica lista assunzioni
Problemi con l'aggiornamento delle assunzioni
</commit_message>
<xml_diff>
--- a/File Report/Da fare.docx
+++ b/File Report/Da fare.docx
@@ -791,17 +791,19 @@
         <w:tc>
           <w:tcPr>
             <w:tcW w:w="143" w:type="pct"/>
-            <w:shd w:val="clear" w:color="auto" w:fill="FF0000"/>
-            <w:vAlign w:val="center"/>
-          </w:tcPr>
-          <w:p>
-            <w:pPr>
-              <w:pStyle w:val="Nessunaspaziatura"/>
-              <w:jc w:val="center"/>
-              <w:rPr>
-                <w:b/>
-              </w:rPr>
-            </w:pPr>
+            <w:shd w:val="clear" w:color="auto" w:fill="92D050"/>
+            <w:vAlign w:val="center"/>
+          </w:tcPr>
+          <w:p>
+            <w:pPr>
+              <w:pStyle w:val="Nessunaspaziatura"/>
+              <w:jc w:val="center"/>
+              <w:rPr>
+                <w:b/>
+              </w:rPr>
+            </w:pPr>
+            <w:bookmarkStart w:id="0" w:name="_GoBack"/>
+            <w:bookmarkEnd w:id="0"/>
             <w:r>
               <w:rPr>
                 <w:b/>
@@ -2754,15 +2756,7 @@
               <w:pStyle w:val="Nessunaspaziatura"/>
             </w:pPr>
             <w:r>
-              <w:t>Operazione Database per</w:t>
-            </w:r>
-            <w:r>
-              <w:t xml:space="preserve"> Modificare</w:t>
-            </w:r>
-            <w:bookmarkStart w:id="0" w:name="_GoBack"/>
-            <w:bookmarkEnd w:id="0"/>
-            <w:r>
-              <w:t xml:space="preserve"> le assunzioni del farmaco di id=…</w:t>
+              <w:t>Operazione Database per Modificare le assunzioni del farmaco di id=…</w:t>
             </w:r>
           </w:p>
         </w:tc>

</xml_diff>

<commit_message>
Migliorata grafica di TherapyFragment
</commit_message>
<xml_diff>
--- a/File Report/Da fare.docx
+++ b/File Report/Da fare.docx
@@ -694,15 +694,15 @@
         <w:tblLook w:val="04A0" w:firstRow="1" w:lastRow="0" w:firstColumn="1" w:lastColumn="0" w:noHBand="0" w:noVBand="1"/>
       </w:tblPr>
       <w:tblGrid>
-        <w:gridCol w:w="333"/>
+        <w:gridCol w:w="955"/>
         <w:gridCol w:w="2319"/>
-        <w:gridCol w:w="4133"/>
-        <w:gridCol w:w="4840"/>
+        <w:gridCol w:w="3822"/>
+        <w:gridCol w:w="4529"/>
       </w:tblGrid>
       <w:tr>
         <w:tc>
           <w:tcPr>
-            <w:tcW w:w="143" w:type="pct"/>
+            <w:tcW w:w="410" w:type="pct"/>
           </w:tcPr>
           <w:p>
             <w:pPr>
@@ -737,7 +737,7 @@
         </w:tc>
         <w:tc>
           <w:tcPr>
-            <w:tcW w:w="1778" w:type="pct"/>
+            <w:tcW w:w="1644" w:type="pct"/>
           </w:tcPr>
           <w:p>
             <w:pPr>
@@ -759,7 +759,7 @@
         </w:tc>
         <w:tc>
           <w:tcPr>
-            <w:tcW w:w="2082" w:type="pct"/>
+            <w:tcW w:w="1948" w:type="pct"/>
           </w:tcPr>
           <w:p>
             <w:pPr>
@@ -790,7 +790,7 @@
       <w:tr>
         <w:tc>
           <w:tcPr>
-            <w:tcW w:w="143" w:type="pct"/>
+            <w:tcW w:w="410" w:type="pct"/>
             <w:shd w:val="clear" w:color="auto" w:fill="92D050"/>
             <w:vAlign w:val="center"/>
           </w:tcPr>
@@ -802,8 +802,29 @@
                 <w:b/>
               </w:rPr>
             </w:pPr>
-            <w:bookmarkStart w:id="0" w:name="_GoBack"/>
-            <w:bookmarkEnd w:id="0"/>
+            <w:r>
+              <w:rPr>
+                <w:b/>
+              </w:rPr>
+              <w:t xml:space="preserve">Android </w:t>
+            </w:r>
+            <w:proofErr w:type="spellStart"/>
+            <w:r>
+              <w:rPr>
+                <w:b/>
+              </w:rPr>
+              <w:t>query</w:t>
+            </w:r>
+            <w:proofErr w:type="spellEnd"/>
+          </w:p>
+          <w:p>
+            <w:pPr>
+              <w:pStyle w:val="Nessunaspaziatura"/>
+              <w:jc w:val="center"/>
+              <w:rPr>
+                <w:b/>
+              </w:rPr>
+            </w:pPr>
             <w:r>
               <w:rPr>
                 <w:b/>
@@ -831,7 +852,7 @@
         </w:tc>
         <w:tc>
           <w:tcPr>
-            <w:tcW w:w="1778" w:type="pct"/>
+            <w:tcW w:w="1644" w:type="pct"/>
             <w:vAlign w:val="center"/>
           </w:tcPr>
           <w:p>
@@ -845,7 +866,7 @@
         </w:tc>
         <w:tc>
           <w:tcPr>
-            <w:tcW w:w="2082" w:type="pct"/>
+            <w:tcW w:w="1948" w:type="pct"/>
             <w:vAlign w:val="center"/>
           </w:tcPr>
           <w:p>
@@ -858,7 +879,7 @@
       <w:tr>
         <w:tc>
           <w:tcPr>
-            <w:tcW w:w="143" w:type="pct"/>
+            <w:tcW w:w="410" w:type="pct"/>
             <w:shd w:val="clear" w:color="auto" w:fill="92D050"/>
             <w:vAlign w:val="center"/>
           </w:tcPr>
@@ -895,7 +916,7 @@
         </w:tc>
         <w:tc>
           <w:tcPr>
-            <w:tcW w:w="1778" w:type="pct"/>
+            <w:tcW w:w="1644" w:type="pct"/>
             <w:vAlign w:val="center"/>
           </w:tcPr>
           <w:p>
@@ -909,7 +930,7 @@
         </w:tc>
         <w:tc>
           <w:tcPr>
-            <w:tcW w:w="2082" w:type="pct"/>
+            <w:tcW w:w="1948" w:type="pct"/>
             <w:vAlign w:val="center"/>
           </w:tcPr>
           <w:p>
@@ -952,18 +973,24 @@
       <w:tr>
         <w:tc>
           <w:tcPr>
-            <w:tcW w:w="143" w:type="pct"/>
-            <w:shd w:val="clear" w:color="auto" w:fill="FF0000"/>
-            <w:vAlign w:val="center"/>
-          </w:tcPr>
-          <w:p>
-            <w:pPr>
-              <w:pStyle w:val="Nessunaspaziatura"/>
-              <w:jc w:val="center"/>
-              <w:rPr>
-                <w:b/>
-              </w:rPr>
-            </w:pPr>
+            <w:tcW w:w="410" w:type="pct"/>
+            <w:shd w:val="clear" w:color="auto" w:fill="92D050"/>
+            <w:vAlign w:val="center"/>
+          </w:tcPr>
+          <w:p>
+            <w:pPr>
+              <w:pStyle w:val="Nessunaspaziatura"/>
+              <w:jc w:val="center"/>
+              <w:rPr>
+                <w:b/>
+              </w:rPr>
+            </w:pPr>
+            <w:r>
+              <w:rPr>
+                <w:b/>
+              </w:rPr>
+              <w:t>C</w:t>
+            </w:r>
           </w:p>
         </w:tc>
         <w:tc>
@@ -976,38 +1003,36 @@
               <w:pStyle w:val="Nessunaspaziatura"/>
               <w:jc w:val="center"/>
             </w:pPr>
-            <w:proofErr w:type="spellStart"/>
-            <w:r>
-              <w:t>TodayFragment</w:t>
-            </w:r>
-            <w:proofErr w:type="spellEnd"/>
-          </w:p>
-        </w:tc>
-        <w:tc>
-          <w:tcPr>
-            <w:tcW w:w="1778" w:type="pct"/>
-            <w:vAlign w:val="center"/>
-          </w:tcPr>
-          <w:p>
-            <w:pPr>
-              <w:pStyle w:val="Nessunaspaziatura"/>
-            </w:pPr>
-            <w:r>
-              <w:t xml:space="preserve">Sul </w:t>
-            </w:r>
-            <w:proofErr w:type="spellStart"/>
-            <w:r>
-              <w:t>AlertDialog</w:t>
-            </w:r>
-            <w:proofErr w:type="spellEnd"/>
-            <w:r>
-              <w:t xml:space="preserve"> aggiungere comando SQL che modifica lo stato dell’assunzione</w:t>
-            </w:r>
-          </w:p>
-        </w:tc>
-        <w:tc>
-          <w:tcPr>
-            <w:tcW w:w="2082" w:type="pct"/>
+          </w:p>
+        </w:tc>
+        <w:tc>
+          <w:tcPr>
+            <w:tcW w:w="1644" w:type="pct"/>
+            <w:vAlign w:val="center"/>
+          </w:tcPr>
+          <w:p>
+            <w:pPr>
+              <w:pStyle w:val="Nessunaspaziatura"/>
+            </w:pPr>
+            <w:r>
+              <w:t xml:space="preserve">Unire le due </w:t>
+            </w:r>
+            <w:r>
+              <w:t xml:space="preserve">classi </w:t>
+            </w:r>
+            <w:proofErr w:type="spellStart"/>
+            <w:r>
+              <w:t>therapyEntity</w:t>
+            </w:r>
+            <w:proofErr w:type="spellEnd"/>
+            <w:r>
+              <w:t xml:space="preserve"> in una sola</w:t>
+            </w:r>
+          </w:p>
+        </w:tc>
+        <w:tc>
+          <w:tcPr>
+            <w:tcW w:w="1948" w:type="pct"/>
             <w:vAlign w:val="center"/>
           </w:tcPr>
           <w:p>
@@ -1020,7 +1045,7 @@
       <w:tr>
         <w:tc>
           <w:tcPr>
-            <w:tcW w:w="143" w:type="pct"/>
+            <w:tcW w:w="410" w:type="pct"/>
             <w:shd w:val="clear" w:color="auto" w:fill="92D050"/>
             <w:vAlign w:val="center"/>
           </w:tcPr>
@@ -1036,7 +1061,7 @@
               <w:rPr>
                 <w:b/>
               </w:rPr>
-              <w:t>C</w:t>
+              <w:t>S</w:t>
             </w:r>
           </w:p>
         </w:tc>
@@ -1050,36 +1075,39 @@
               <w:pStyle w:val="Nessunaspaziatura"/>
               <w:jc w:val="center"/>
             </w:pPr>
-          </w:p>
-        </w:tc>
-        <w:tc>
-          <w:tcPr>
-            <w:tcW w:w="1778" w:type="pct"/>
-            <w:vAlign w:val="center"/>
-          </w:tcPr>
-          <w:p>
-            <w:pPr>
-              <w:pStyle w:val="Nessunaspaziatura"/>
-            </w:pPr>
-            <w:r>
-              <w:t xml:space="preserve">Unire le due </w:t>
-            </w:r>
-            <w:r>
-              <w:t xml:space="preserve">classi </w:t>
-            </w:r>
-            <w:proofErr w:type="spellStart"/>
-            <w:r>
-              <w:t>therapyEntity</w:t>
-            </w:r>
-            <w:proofErr w:type="spellEnd"/>
-            <w:r>
-              <w:t xml:space="preserve"> in una sola</w:t>
-            </w:r>
-          </w:p>
-        </w:tc>
-        <w:tc>
-          <w:tcPr>
-            <w:tcW w:w="2082" w:type="pct"/>
+            <w:proofErr w:type="spellStart"/>
+            <w:r>
+              <w:t>Drugs</w:t>
+            </w:r>
+            <w:r>
+              <w:t>Fragment</w:t>
+            </w:r>
+            <w:proofErr w:type="spellEnd"/>
+          </w:p>
+        </w:tc>
+        <w:tc>
+          <w:tcPr>
+            <w:tcW w:w="1644" w:type="pct"/>
+            <w:vAlign w:val="center"/>
+          </w:tcPr>
+          <w:p>
+            <w:pPr>
+              <w:pStyle w:val="Nessunaspaziatura"/>
+            </w:pPr>
+            <w:r>
+              <w:t xml:space="preserve">Aggiungere </w:t>
+            </w:r>
+            <w:r>
+              <w:t>pulsante</w:t>
+            </w:r>
+            <w:r>
+              <w:t xml:space="preserve"> “Aggiungi”</w:t>
+            </w:r>
+          </w:p>
+        </w:tc>
+        <w:tc>
+          <w:tcPr>
+            <w:tcW w:w="1948" w:type="pct"/>
             <w:vAlign w:val="center"/>
           </w:tcPr>
           <w:p>
@@ -1092,7 +1120,7 @@
       <w:tr>
         <w:tc>
           <w:tcPr>
-            <w:tcW w:w="143" w:type="pct"/>
+            <w:tcW w:w="410" w:type="pct"/>
             <w:shd w:val="clear" w:color="auto" w:fill="92D050"/>
             <w:vAlign w:val="center"/>
           </w:tcPr>
@@ -1122,86 +1150,11 @@
               <w:pStyle w:val="Nessunaspaziatura"/>
               <w:jc w:val="center"/>
             </w:pPr>
-            <w:proofErr w:type="spellStart"/>
-            <w:r>
-              <w:t>Drugs</w:t>
-            </w:r>
-            <w:r>
-              <w:t>Fragment</w:t>
-            </w:r>
-            <w:proofErr w:type="spellEnd"/>
-          </w:p>
-        </w:tc>
-        <w:tc>
-          <w:tcPr>
-            <w:tcW w:w="1778" w:type="pct"/>
-            <w:vAlign w:val="center"/>
-          </w:tcPr>
-          <w:p>
-            <w:pPr>
-              <w:pStyle w:val="Nessunaspaziatura"/>
-            </w:pPr>
-            <w:r>
-              <w:t xml:space="preserve">Aggiungere </w:t>
-            </w:r>
-            <w:r>
-              <w:t>pulsante</w:t>
-            </w:r>
-            <w:r>
-              <w:t xml:space="preserve"> “Aggiungi”</w:t>
-            </w:r>
-          </w:p>
-        </w:tc>
-        <w:tc>
-          <w:tcPr>
-            <w:tcW w:w="2082" w:type="pct"/>
-            <w:vAlign w:val="center"/>
-          </w:tcPr>
-          <w:p>
-            <w:pPr>
-              <w:pStyle w:val="Nessunaspaziatura"/>
-            </w:pPr>
-          </w:p>
-        </w:tc>
-      </w:tr>
-      <w:tr>
-        <w:tc>
-          <w:tcPr>
-            <w:tcW w:w="143" w:type="pct"/>
-            <w:shd w:val="clear" w:color="auto" w:fill="92D050"/>
-            <w:vAlign w:val="center"/>
-          </w:tcPr>
-          <w:p>
-            <w:pPr>
-              <w:pStyle w:val="Nessunaspaziatura"/>
-              <w:jc w:val="center"/>
-              <w:rPr>
-                <w:b/>
-              </w:rPr>
-            </w:pPr>
-            <w:r>
-              <w:rPr>
-                <w:b/>
-              </w:rPr>
-              <w:t>S</w:t>
-            </w:r>
-          </w:p>
-        </w:tc>
-        <w:tc>
-          <w:tcPr>
-            <w:tcW w:w="997" w:type="pct"/>
-            <w:vAlign w:val="center"/>
-          </w:tcPr>
-          <w:p>
-            <w:pPr>
-              <w:pStyle w:val="Nessunaspaziatura"/>
-              <w:jc w:val="center"/>
-            </w:pPr>
-          </w:p>
-        </w:tc>
-        <w:tc>
-          <w:tcPr>
-            <w:tcW w:w="1778" w:type="pct"/>
+          </w:p>
+        </w:tc>
+        <w:tc>
+          <w:tcPr>
+            <w:tcW w:w="1644" w:type="pct"/>
             <w:vAlign w:val="center"/>
           </w:tcPr>
           <w:p>
@@ -1266,7 +1219,7 @@
         </w:tc>
         <w:tc>
           <w:tcPr>
-            <w:tcW w:w="2082" w:type="pct"/>
+            <w:tcW w:w="1948" w:type="pct"/>
             <w:vAlign w:val="center"/>
           </w:tcPr>
           <w:p>
@@ -1371,7 +1324,7 @@
       <w:tr>
         <w:tc>
           <w:tcPr>
-            <w:tcW w:w="143" w:type="pct"/>
+            <w:tcW w:w="410" w:type="pct"/>
             <w:shd w:val="clear" w:color="auto" w:fill="92D050"/>
             <w:vAlign w:val="center"/>
           </w:tcPr>
@@ -1406,7 +1359,7 @@
         </w:tc>
         <w:tc>
           <w:tcPr>
-            <w:tcW w:w="1778" w:type="pct"/>
+            <w:tcW w:w="1644" w:type="pct"/>
             <w:vAlign w:val="center"/>
           </w:tcPr>
           <w:p>
@@ -1425,7 +1378,7 @@
         </w:tc>
         <w:tc>
           <w:tcPr>
-            <w:tcW w:w="2082" w:type="pct"/>
+            <w:tcW w:w="1948" w:type="pct"/>
             <w:vAlign w:val="center"/>
           </w:tcPr>
           <w:p>
@@ -1470,7 +1423,7 @@
       <w:tr>
         <w:tc>
           <w:tcPr>
-            <w:tcW w:w="143" w:type="pct"/>
+            <w:tcW w:w="410" w:type="pct"/>
             <w:shd w:val="clear" w:color="auto" w:fill="92D050"/>
             <w:vAlign w:val="center"/>
           </w:tcPr>
@@ -1509,7 +1462,7 @@
         </w:tc>
         <w:tc>
           <w:tcPr>
-            <w:tcW w:w="1778" w:type="pct"/>
+            <w:tcW w:w="1644" w:type="pct"/>
             <w:vAlign w:val="center"/>
           </w:tcPr>
           <w:p>
@@ -1531,7 +1484,7 @@
         </w:tc>
         <w:tc>
           <w:tcPr>
-            <w:tcW w:w="2082" w:type="pct"/>
+            <w:tcW w:w="1948" w:type="pct"/>
             <w:vAlign w:val="center"/>
           </w:tcPr>
           <w:p>
@@ -1544,7 +1497,7 @@
       <w:tr>
         <w:tc>
           <w:tcPr>
-            <w:tcW w:w="143" w:type="pct"/>
+            <w:tcW w:w="410" w:type="pct"/>
             <w:shd w:val="clear" w:color="auto" w:fill="92D050"/>
             <w:vAlign w:val="center"/>
           </w:tcPr>
@@ -1583,7 +1536,7 @@
         </w:tc>
         <w:tc>
           <w:tcPr>
-            <w:tcW w:w="1778" w:type="pct"/>
+            <w:tcW w:w="1644" w:type="pct"/>
             <w:vAlign w:val="center"/>
           </w:tcPr>
           <w:p>
@@ -1605,7 +1558,7 @@
         </w:tc>
         <w:tc>
           <w:tcPr>
-            <w:tcW w:w="2082" w:type="pct"/>
+            <w:tcW w:w="1948" w:type="pct"/>
             <w:vAlign w:val="center"/>
           </w:tcPr>
           <w:p>
@@ -1618,7 +1571,7 @@
       <w:tr>
         <w:tc>
           <w:tcPr>
-            <w:tcW w:w="143" w:type="pct"/>
+            <w:tcW w:w="410" w:type="pct"/>
             <w:shd w:val="clear" w:color="auto" w:fill="92D050"/>
             <w:vAlign w:val="center"/>
           </w:tcPr>
@@ -1652,7 +1605,7 @@
         </w:tc>
         <w:tc>
           <w:tcPr>
-            <w:tcW w:w="1778" w:type="pct"/>
+            <w:tcW w:w="1644" w:type="pct"/>
             <w:vAlign w:val="center"/>
           </w:tcPr>
           <w:p>
@@ -1671,7 +1624,7 @@
         </w:tc>
         <w:tc>
           <w:tcPr>
-            <w:tcW w:w="2082" w:type="pct"/>
+            <w:tcW w:w="1948" w:type="pct"/>
             <w:vAlign w:val="center"/>
           </w:tcPr>
           <w:p>
@@ -1684,7 +1637,7 @@
       <w:tr>
         <w:tc>
           <w:tcPr>
-            <w:tcW w:w="143" w:type="pct"/>
+            <w:tcW w:w="410" w:type="pct"/>
             <w:shd w:val="clear" w:color="auto" w:fill="92D050"/>
             <w:vAlign w:val="center"/>
           </w:tcPr>
@@ -1723,7 +1676,7 @@
         </w:tc>
         <w:tc>
           <w:tcPr>
-            <w:tcW w:w="1778" w:type="pct"/>
+            <w:tcW w:w="1644" w:type="pct"/>
             <w:vAlign w:val="center"/>
           </w:tcPr>
           <w:p>
@@ -1745,7 +1698,7 @@
         </w:tc>
         <w:tc>
           <w:tcPr>
-            <w:tcW w:w="2082" w:type="pct"/>
+            <w:tcW w:w="1948" w:type="pct"/>
             <w:vAlign w:val="center"/>
           </w:tcPr>
           <w:p>
@@ -1774,7 +1727,7 @@
       <w:tr>
         <w:tc>
           <w:tcPr>
-            <w:tcW w:w="143" w:type="pct"/>
+            <w:tcW w:w="410" w:type="pct"/>
             <w:shd w:val="clear" w:color="auto" w:fill="92D050"/>
             <w:vAlign w:val="center"/>
           </w:tcPr>
@@ -1813,7 +1766,7 @@
         </w:tc>
         <w:tc>
           <w:tcPr>
-            <w:tcW w:w="1778" w:type="pct"/>
+            <w:tcW w:w="1644" w:type="pct"/>
             <w:vAlign w:val="center"/>
           </w:tcPr>
           <w:p>
@@ -1832,7 +1785,7 @@
         </w:tc>
         <w:tc>
           <w:tcPr>
-            <w:tcW w:w="2082" w:type="pct"/>
+            <w:tcW w:w="1948" w:type="pct"/>
             <w:vAlign w:val="center"/>
           </w:tcPr>
           <w:p>
@@ -1845,7 +1798,7 @@
       <w:tr>
         <w:tc>
           <w:tcPr>
-            <w:tcW w:w="143" w:type="pct"/>
+            <w:tcW w:w="410" w:type="pct"/>
             <w:shd w:val="clear" w:color="auto" w:fill="92D050"/>
             <w:vAlign w:val="center"/>
           </w:tcPr>
@@ -1879,7 +1832,7 @@
         </w:tc>
         <w:tc>
           <w:tcPr>
-            <w:tcW w:w="1778" w:type="pct"/>
+            <w:tcW w:w="1644" w:type="pct"/>
             <w:vAlign w:val="center"/>
           </w:tcPr>
           <w:p>
@@ -1893,7 +1846,7 @@
         </w:tc>
         <w:tc>
           <w:tcPr>
-            <w:tcW w:w="2082" w:type="pct"/>
+            <w:tcW w:w="1948" w:type="pct"/>
             <w:vAlign w:val="center"/>
           </w:tcPr>
           <w:p>
@@ -1906,7 +1859,7 @@
       <w:tr>
         <w:tc>
           <w:tcPr>
-            <w:tcW w:w="143" w:type="pct"/>
+            <w:tcW w:w="410" w:type="pct"/>
             <w:shd w:val="clear" w:color="auto" w:fill="92D050"/>
             <w:vAlign w:val="center"/>
           </w:tcPr>
@@ -1945,7 +1898,7 @@
         </w:tc>
         <w:tc>
           <w:tcPr>
-            <w:tcW w:w="1778" w:type="pct"/>
+            <w:tcW w:w="1644" w:type="pct"/>
             <w:vAlign w:val="center"/>
           </w:tcPr>
           <w:p>
@@ -1959,7 +1912,7 @@
         </w:tc>
         <w:tc>
           <w:tcPr>
-            <w:tcW w:w="2082" w:type="pct"/>
+            <w:tcW w:w="1948" w:type="pct"/>
             <w:vAlign w:val="center"/>
           </w:tcPr>
           <w:p>
@@ -1972,7 +1925,7 @@
       <w:tr>
         <w:tc>
           <w:tcPr>
-            <w:tcW w:w="143" w:type="pct"/>
+            <w:tcW w:w="410" w:type="pct"/>
             <w:shd w:val="clear" w:color="auto" w:fill="92D050"/>
             <w:vAlign w:val="center"/>
           </w:tcPr>
@@ -2011,7 +1964,7 @@
         </w:tc>
         <w:tc>
           <w:tcPr>
-            <w:tcW w:w="1778" w:type="pct"/>
+            <w:tcW w:w="1644" w:type="pct"/>
             <w:vAlign w:val="center"/>
           </w:tcPr>
           <w:p>
@@ -2025,7 +1978,7 @@
         </w:tc>
         <w:tc>
           <w:tcPr>
-            <w:tcW w:w="2082" w:type="pct"/>
+            <w:tcW w:w="1948" w:type="pct"/>
             <w:vAlign w:val="center"/>
           </w:tcPr>
           <w:p>
@@ -2038,7 +1991,7 @@
       <w:tr>
         <w:tc>
           <w:tcPr>
-            <w:tcW w:w="143" w:type="pct"/>
+            <w:tcW w:w="410" w:type="pct"/>
             <w:shd w:val="clear" w:color="auto" w:fill="92D050"/>
             <w:vAlign w:val="center"/>
           </w:tcPr>
@@ -2077,7 +2030,7 @@
         </w:tc>
         <w:tc>
           <w:tcPr>
-            <w:tcW w:w="1778" w:type="pct"/>
+            <w:tcW w:w="1644" w:type="pct"/>
             <w:vAlign w:val="center"/>
           </w:tcPr>
           <w:p>
@@ -2094,7 +2047,7 @@
         </w:tc>
         <w:tc>
           <w:tcPr>
-            <w:tcW w:w="2082" w:type="pct"/>
+            <w:tcW w:w="1948" w:type="pct"/>
             <w:vAlign w:val="center"/>
           </w:tcPr>
           <w:p>
@@ -2107,7 +2060,7 @@
       <w:tr>
         <w:tc>
           <w:tcPr>
-            <w:tcW w:w="143" w:type="pct"/>
+            <w:tcW w:w="410" w:type="pct"/>
             <w:shd w:val="clear" w:color="auto" w:fill="92D050"/>
             <w:vAlign w:val="center"/>
           </w:tcPr>
@@ -2146,7 +2099,7 @@
         </w:tc>
         <w:tc>
           <w:tcPr>
-            <w:tcW w:w="1778" w:type="pct"/>
+            <w:tcW w:w="1644" w:type="pct"/>
             <w:vAlign w:val="center"/>
           </w:tcPr>
           <w:p>
@@ -2160,7 +2113,7 @@
         </w:tc>
         <w:tc>
           <w:tcPr>
-            <w:tcW w:w="2082" w:type="pct"/>
+            <w:tcW w:w="1948" w:type="pct"/>
             <w:vAlign w:val="center"/>
           </w:tcPr>
           <w:p>
@@ -2173,7 +2126,7 @@
       <w:tr>
         <w:tc>
           <w:tcPr>
-            <w:tcW w:w="143" w:type="pct"/>
+            <w:tcW w:w="410" w:type="pct"/>
             <w:shd w:val="clear" w:color="auto" w:fill="92D050"/>
             <w:vAlign w:val="center"/>
           </w:tcPr>
@@ -2212,7 +2165,7 @@
         </w:tc>
         <w:tc>
           <w:tcPr>
-            <w:tcW w:w="1778" w:type="pct"/>
+            <w:tcW w:w="1644" w:type="pct"/>
             <w:vAlign w:val="center"/>
           </w:tcPr>
           <w:p>
@@ -2229,7 +2182,7 @@
         </w:tc>
         <w:tc>
           <w:tcPr>
-            <w:tcW w:w="2082" w:type="pct"/>
+            <w:tcW w:w="1948" w:type="pct"/>
             <w:vAlign w:val="center"/>
           </w:tcPr>
           <w:p>
@@ -2242,7 +2195,7 @@
       <w:tr>
         <w:tc>
           <w:tcPr>
-            <w:tcW w:w="143" w:type="pct"/>
+            <w:tcW w:w="410" w:type="pct"/>
             <w:shd w:val="clear" w:color="auto" w:fill="92D050"/>
             <w:vAlign w:val="center"/>
           </w:tcPr>
@@ -2281,7 +2234,7 @@
         </w:tc>
         <w:tc>
           <w:tcPr>
-            <w:tcW w:w="1778" w:type="pct"/>
+            <w:tcW w:w="1644" w:type="pct"/>
             <w:vAlign w:val="center"/>
           </w:tcPr>
           <w:p>
@@ -2295,7 +2248,7 @@
         </w:tc>
         <w:tc>
           <w:tcPr>
-            <w:tcW w:w="2082" w:type="pct"/>
+            <w:tcW w:w="1948" w:type="pct"/>
             <w:vAlign w:val="center"/>
           </w:tcPr>
           <w:p>
@@ -2308,7 +2261,7 @@
       <w:tr>
         <w:tc>
           <w:tcPr>
-            <w:tcW w:w="143" w:type="pct"/>
+            <w:tcW w:w="410" w:type="pct"/>
             <w:shd w:val="clear" w:color="auto" w:fill="92D050"/>
             <w:vAlign w:val="center"/>
           </w:tcPr>
@@ -2349,7 +2302,7 @@
         </w:tc>
         <w:tc>
           <w:tcPr>
-            <w:tcW w:w="1778" w:type="pct"/>
+            <w:tcW w:w="1644" w:type="pct"/>
             <w:vAlign w:val="center"/>
           </w:tcPr>
           <w:p>
@@ -2363,7 +2316,7 @@
         </w:tc>
         <w:tc>
           <w:tcPr>
-            <w:tcW w:w="2082" w:type="pct"/>
+            <w:tcW w:w="1948" w:type="pct"/>
             <w:vAlign w:val="center"/>
           </w:tcPr>
           <w:p>
@@ -2376,7 +2329,7 @@
       <w:tr>
         <w:tc>
           <w:tcPr>
-            <w:tcW w:w="143" w:type="pct"/>
+            <w:tcW w:w="410" w:type="pct"/>
             <w:shd w:val="clear" w:color="auto" w:fill="92D050"/>
             <w:vAlign w:val="center"/>
           </w:tcPr>
@@ -2415,7 +2368,7 @@
         </w:tc>
         <w:tc>
           <w:tcPr>
-            <w:tcW w:w="1778" w:type="pct"/>
+            <w:tcW w:w="1644" w:type="pct"/>
             <w:vAlign w:val="center"/>
           </w:tcPr>
           <w:p>
@@ -2429,7 +2382,7 @@
         </w:tc>
         <w:tc>
           <w:tcPr>
-            <w:tcW w:w="2082" w:type="pct"/>
+            <w:tcW w:w="1948" w:type="pct"/>
             <w:vAlign w:val="center"/>
           </w:tcPr>
           <w:p>
@@ -2442,7 +2395,7 @@
       <w:tr>
         <w:tc>
           <w:tcPr>
-            <w:tcW w:w="143" w:type="pct"/>
+            <w:tcW w:w="410" w:type="pct"/>
             <w:shd w:val="clear" w:color="auto" w:fill="92D050"/>
             <w:vAlign w:val="center"/>
           </w:tcPr>
@@ -2481,7 +2434,7 @@
         </w:tc>
         <w:tc>
           <w:tcPr>
-            <w:tcW w:w="1778" w:type="pct"/>
+            <w:tcW w:w="1644" w:type="pct"/>
             <w:vAlign w:val="center"/>
           </w:tcPr>
           <w:p>
@@ -2495,7 +2448,7 @@
         </w:tc>
         <w:tc>
           <w:tcPr>
-            <w:tcW w:w="2082" w:type="pct"/>
+            <w:tcW w:w="1948" w:type="pct"/>
             <w:vAlign w:val="center"/>
           </w:tcPr>
           <w:p>
@@ -2508,7 +2461,7 @@
       <w:tr>
         <w:tc>
           <w:tcPr>
-            <w:tcW w:w="143" w:type="pct"/>
+            <w:tcW w:w="410" w:type="pct"/>
             <w:shd w:val="clear" w:color="auto" w:fill="92D050"/>
             <w:vAlign w:val="center"/>
           </w:tcPr>
@@ -2547,7 +2500,7 @@
         </w:tc>
         <w:tc>
           <w:tcPr>
-            <w:tcW w:w="1778" w:type="pct"/>
+            <w:tcW w:w="1644" w:type="pct"/>
             <w:vAlign w:val="center"/>
           </w:tcPr>
           <w:p>
@@ -2561,7 +2514,7 @@
         </w:tc>
         <w:tc>
           <w:tcPr>
-            <w:tcW w:w="2082" w:type="pct"/>
+            <w:tcW w:w="1948" w:type="pct"/>
             <w:vAlign w:val="center"/>
           </w:tcPr>
           <w:p>
@@ -2574,18 +2527,24 @@
       <w:tr>
         <w:tc>
           <w:tcPr>
-            <w:tcW w:w="143" w:type="pct"/>
-            <w:shd w:val="clear" w:color="auto" w:fill="FF0000"/>
-            <w:vAlign w:val="center"/>
-          </w:tcPr>
-          <w:p>
-            <w:pPr>
-              <w:pStyle w:val="Nessunaspaziatura"/>
-              <w:jc w:val="center"/>
-              <w:rPr>
-                <w:b/>
-              </w:rPr>
-            </w:pPr>
+            <w:tcW w:w="410" w:type="pct"/>
+            <w:shd w:val="clear" w:color="auto" w:fill="92D050"/>
+            <w:vAlign w:val="center"/>
+          </w:tcPr>
+          <w:p>
+            <w:pPr>
+              <w:pStyle w:val="Nessunaspaziatura"/>
+              <w:jc w:val="center"/>
+              <w:rPr>
+                <w:b/>
+              </w:rPr>
+            </w:pPr>
+            <w:r>
+              <w:rPr>
+                <w:b/>
+              </w:rPr>
+              <w:t>S</w:t>
+            </w:r>
           </w:p>
         </w:tc>
         <w:tc>
@@ -2607,7 +2566,7 @@
         </w:tc>
         <w:tc>
           <w:tcPr>
-            <w:tcW w:w="1778" w:type="pct"/>
+            <w:tcW w:w="1644" w:type="pct"/>
             <w:vAlign w:val="center"/>
           </w:tcPr>
           <w:p>
@@ -2627,7 +2586,7 @@
         </w:tc>
         <w:tc>
           <w:tcPr>
-            <w:tcW w:w="2082" w:type="pct"/>
+            <w:tcW w:w="1948" w:type="pct"/>
             <w:vAlign w:val="center"/>
           </w:tcPr>
           <w:p>
@@ -2640,18 +2599,24 @@
       <w:tr>
         <w:tc>
           <w:tcPr>
-            <w:tcW w:w="143" w:type="pct"/>
-            <w:shd w:val="clear" w:color="auto" w:fill="FF0000"/>
-            <w:vAlign w:val="center"/>
-          </w:tcPr>
-          <w:p>
-            <w:pPr>
-              <w:pStyle w:val="Nessunaspaziatura"/>
-              <w:jc w:val="center"/>
-              <w:rPr>
-                <w:b/>
-              </w:rPr>
-            </w:pPr>
+            <w:tcW w:w="410" w:type="pct"/>
+            <w:shd w:val="clear" w:color="auto" w:fill="92D050"/>
+            <w:vAlign w:val="center"/>
+          </w:tcPr>
+          <w:p>
+            <w:pPr>
+              <w:pStyle w:val="Nessunaspaziatura"/>
+              <w:jc w:val="center"/>
+              <w:rPr>
+                <w:b/>
+              </w:rPr>
+            </w:pPr>
+            <w:r>
+              <w:rPr>
+                <w:b/>
+              </w:rPr>
+              <w:t>S</w:t>
+            </w:r>
           </w:p>
         </w:tc>
         <w:tc>
@@ -2673,7 +2638,7 @@
         </w:tc>
         <w:tc>
           <w:tcPr>
-            <w:tcW w:w="1778" w:type="pct"/>
+            <w:tcW w:w="1644" w:type="pct"/>
             <w:vAlign w:val="center"/>
           </w:tcPr>
           <w:p>
@@ -2702,7 +2667,7 @@
         </w:tc>
         <w:tc>
           <w:tcPr>
-            <w:tcW w:w="2082" w:type="pct"/>
+            <w:tcW w:w="1948" w:type="pct"/>
             <w:vAlign w:val="center"/>
           </w:tcPr>
           <w:p>
@@ -2715,7 +2680,7 @@
       <w:tr>
         <w:tc>
           <w:tcPr>
-            <w:tcW w:w="143" w:type="pct"/>
+            <w:tcW w:w="410" w:type="pct"/>
             <w:shd w:val="clear" w:color="auto" w:fill="FF0000"/>
             <w:vAlign w:val="center"/>
           </w:tcPr>
@@ -2748,7 +2713,7 @@
         </w:tc>
         <w:tc>
           <w:tcPr>
-            <w:tcW w:w="1778" w:type="pct"/>
+            <w:tcW w:w="1644" w:type="pct"/>
             <w:vAlign w:val="center"/>
           </w:tcPr>
           <w:p>
@@ -2762,7 +2727,7 @@
         </w:tc>
         <w:tc>
           <w:tcPr>
-            <w:tcW w:w="2082" w:type="pct"/>
+            <w:tcW w:w="1948" w:type="pct"/>
             <w:vAlign w:val="center"/>
           </w:tcPr>
           <w:p>
@@ -2775,24 +2740,18 @@
       <w:tr>
         <w:tc>
           <w:tcPr>
-            <w:tcW w:w="143" w:type="pct"/>
-            <w:shd w:val="clear" w:color="auto" w:fill="92D050"/>
-            <w:vAlign w:val="center"/>
-          </w:tcPr>
-          <w:p>
-            <w:pPr>
-              <w:pStyle w:val="Nessunaspaziatura"/>
-              <w:jc w:val="center"/>
-              <w:rPr>
-                <w:b/>
-              </w:rPr>
-            </w:pPr>
-            <w:r>
-              <w:rPr>
-                <w:b/>
-              </w:rPr>
-              <w:t>S</w:t>
-            </w:r>
+            <w:tcW w:w="410" w:type="pct"/>
+            <w:shd w:val="clear" w:color="auto" w:fill="FF0000"/>
+            <w:vAlign w:val="center"/>
+          </w:tcPr>
+          <w:p>
+            <w:pPr>
+              <w:pStyle w:val="Nessunaspaziatura"/>
+              <w:jc w:val="center"/>
+              <w:rPr>
+                <w:b/>
+              </w:rPr>
+            </w:pPr>
           </w:p>
         </w:tc>
         <w:tc>
@@ -2807,34 +2766,36 @@
             </w:pPr>
             <w:proofErr w:type="spellStart"/>
             <w:r>
-              <w:t>TodayFragment</w:t>
-            </w:r>
-            <w:proofErr w:type="spellEnd"/>
-          </w:p>
-        </w:tc>
-        <w:tc>
-          <w:tcPr>
-            <w:tcW w:w="1778" w:type="pct"/>
-            <w:vAlign w:val="center"/>
-          </w:tcPr>
-          <w:p>
-            <w:pPr>
-              <w:pStyle w:val="Nessunaspaziatura"/>
-            </w:pPr>
-            <w:r>
-              <w:t>Operazione</w:t>
-            </w:r>
-            <w:r>
-              <w:t xml:space="preserve"> </w:t>
-            </w:r>
-            <w:r>
-              <w:t>Database Lista delle assunzioni</w:t>
-            </w:r>
-          </w:p>
-        </w:tc>
-        <w:tc>
-          <w:tcPr>
-            <w:tcW w:w="2082" w:type="pct"/>
+              <w:t>AddEditTherpyActivity</w:t>
+            </w:r>
+            <w:proofErr w:type="spellEnd"/>
+          </w:p>
+        </w:tc>
+        <w:tc>
+          <w:tcPr>
+            <w:tcW w:w="1644" w:type="pct"/>
+            <w:vAlign w:val="center"/>
+          </w:tcPr>
+          <w:p>
+            <w:pPr>
+              <w:pStyle w:val="Nessunaspaziatura"/>
+            </w:pPr>
+            <w:r>
+              <w:t xml:space="preserve">Operazione Database per </w:t>
+            </w:r>
+            <w:r>
+              <w:t>Cancellare</w:t>
+            </w:r>
+            <w:bookmarkStart w:id="0" w:name="_GoBack"/>
+            <w:bookmarkEnd w:id="0"/>
+            <w:r>
+              <w:t xml:space="preserve"> le assunzioni del farmaco di id=…</w:t>
+            </w:r>
+          </w:p>
+        </w:tc>
+        <w:tc>
+          <w:tcPr>
+            <w:tcW w:w="1948" w:type="pct"/>
             <w:vAlign w:val="center"/>
           </w:tcPr>
           <w:p>
@@ -2847,18 +2808,24 @@
       <w:tr>
         <w:tc>
           <w:tcPr>
-            <w:tcW w:w="143" w:type="pct"/>
-            <w:shd w:val="clear" w:color="auto" w:fill="FF0000"/>
-            <w:vAlign w:val="center"/>
-          </w:tcPr>
-          <w:p>
-            <w:pPr>
-              <w:pStyle w:val="Nessunaspaziatura"/>
-              <w:jc w:val="center"/>
-              <w:rPr>
-                <w:b/>
-              </w:rPr>
-            </w:pPr>
+            <w:tcW w:w="410" w:type="pct"/>
+            <w:shd w:val="clear" w:color="auto" w:fill="92D050"/>
+            <w:vAlign w:val="center"/>
+          </w:tcPr>
+          <w:p>
+            <w:pPr>
+              <w:pStyle w:val="Nessunaspaziatura"/>
+              <w:jc w:val="center"/>
+              <w:rPr>
+                <w:b/>
+              </w:rPr>
+            </w:pPr>
+            <w:r>
+              <w:rPr>
+                <w:b/>
+              </w:rPr>
+              <w:t>S</w:t>
+            </w:r>
           </w:p>
         </w:tc>
         <w:tc>
@@ -2880,21 +2847,27 @@
         </w:tc>
         <w:tc>
           <w:tcPr>
-            <w:tcW w:w="1778" w:type="pct"/>
-            <w:vAlign w:val="center"/>
-          </w:tcPr>
-          <w:p>
-            <w:pPr>
-              <w:pStyle w:val="Nessunaspaziatura"/>
-            </w:pPr>
-            <w:r>
-              <w:t>Operazione Database modifica stato assunzione</w:t>
-            </w:r>
-          </w:p>
-        </w:tc>
-        <w:tc>
-          <w:tcPr>
-            <w:tcW w:w="2082" w:type="pct"/>
+            <w:tcW w:w="1644" w:type="pct"/>
+            <w:vAlign w:val="center"/>
+          </w:tcPr>
+          <w:p>
+            <w:pPr>
+              <w:pStyle w:val="Nessunaspaziatura"/>
+            </w:pPr>
+            <w:r>
+              <w:t>Operazione</w:t>
+            </w:r>
+            <w:r>
+              <w:t xml:space="preserve"> </w:t>
+            </w:r>
+            <w:r>
+              <w:t>Database Lista delle assunzioni</w:t>
+            </w:r>
+          </w:p>
+        </w:tc>
+        <w:tc>
+          <w:tcPr>
+            <w:tcW w:w="1948" w:type="pct"/>
             <w:vAlign w:val="center"/>
           </w:tcPr>
           <w:p>
@@ -2907,7 +2880,7 @@
       <w:tr>
         <w:tc>
           <w:tcPr>
-            <w:tcW w:w="143" w:type="pct"/>
+            <w:tcW w:w="410" w:type="pct"/>
             <w:shd w:val="clear" w:color="auto" w:fill="FF0000"/>
             <w:vAlign w:val="center"/>
           </w:tcPr>
@@ -2931,22 +2904,30 @@
               <w:pStyle w:val="Nessunaspaziatura"/>
               <w:jc w:val="center"/>
             </w:pPr>
-          </w:p>
-        </w:tc>
-        <w:tc>
-          <w:tcPr>
-            <w:tcW w:w="1778" w:type="pct"/>
-            <w:vAlign w:val="center"/>
-          </w:tcPr>
-          <w:p>
-            <w:pPr>
-              <w:pStyle w:val="Nessunaspaziatura"/>
-            </w:pPr>
-          </w:p>
-        </w:tc>
-        <w:tc>
-          <w:tcPr>
-            <w:tcW w:w="2082" w:type="pct"/>
+            <w:proofErr w:type="spellStart"/>
+            <w:r>
+              <w:t>TodayFragment</w:t>
+            </w:r>
+            <w:proofErr w:type="spellEnd"/>
+          </w:p>
+        </w:tc>
+        <w:tc>
+          <w:tcPr>
+            <w:tcW w:w="1644" w:type="pct"/>
+            <w:vAlign w:val="center"/>
+          </w:tcPr>
+          <w:p>
+            <w:pPr>
+              <w:pStyle w:val="Nessunaspaziatura"/>
+            </w:pPr>
+            <w:r>
+              <w:t>Operazione Database modifica stato assunzione</w:t>
+            </w:r>
+          </w:p>
+        </w:tc>
+        <w:tc>
+          <w:tcPr>
+            <w:tcW w:w="1948" w:type="pct"/>
             <w:vAlign w:val="center"/>
           </w:tcPr>
           <w:p>
@@ -2959,7 +2940,7 @@
       <w:tr>
         <w:tc>
           <w:tcPr>
-            <w:tcW w:w="143" w:type="pct"/>
+            <w:tcW w:w="410" w:type="pct"/>
             <w:shd w:val="clear" w:color="auto" w:fill="FF0000"/>
             <w:vAlign w:val="center"/>
           </w:tcPr>
@@ -2987,18 +2968,70 @@
         </w:tc>
         <w:tc>
           <w:tcPr>
-            <w:tcW w:w="1778" w:type="pct"/>
-            <w:vAlign w:val="center"/>
-          </w:tcPr>
-          <w:p>
-            <w:pPr>
-              <w:pStyle w:val="Nessunaspaziatura"/>
-            </w:pPr>
-          </w:p>
-        </w:tc>
-        <w:tc>
-          <w:tcPr>
-            <w:tcW w:w="2082" w:type="pct"/>
+            <w:tcW w:w="1644" w:type="pct"/>
+            <w:vAlign w:val="center"/>
+          </w:tcPr>
+          <w:p>
+            <w:pPr>
+              <w:pStyle w:val="Nessunaspaziatura"/>
+            </w:pPr>
+          </w:p>
+        </w:tc>
+        <w:tc>
+          <w:tcPr>
+            <w:tcW w:w="1948" w:type="pct"/>
+            <w:vAlign w:val="center"/>
+          </w:tcPr>
+          <w:p>
+            <w:pPr>
+              <w:pStyle w:val="Nessunaspaziatura"/>
+            </w:pPr>
+          </w:p>
+        </w:tc>
+      </w:tr>
+      <w:tr>
+        <w:tc>
+          <w:tcPr>
+            <w:tcW w:w="410" w:type="pct"/>
+            <w:shd w:val="clear" w:color="auto" w:fill="FF0000"/>
+            <w:vAlign w:val="center"/>
+          </w:tcPr>
+          <w:p>
+            <w:pPr>
+              <w:pStyle w:val="Nessunaspaziatura"/>
+              <w:jc w:val="center"/>
+              <w:rPr>
+                <w:b/>
+              </w:rPr>
+            </w:pPr>
+          </w:p>
+        </w:tc>
+        <w:tc>
+          <w:tcPr>
+            <w:tcW w:w="997" w:type="pct"/>
+            <w:vAlign w:val="center"/>
+          </w:tcPr>
+          <w:p>
+            <w:pPr>
+              <w:pStyle w:val="Nessunaspaziatura"/>
+              <w:jc w:val="center"/>
+            </w:pPr>
+          </w:p>
+        </w:tc>
+        <w:tc>
+          <w:tcPr>
+            <w:tcW w:w="1644" w:type="pct"/>
+            <w:vAlign w:val="center"/>
+          </w:tcPr>
+          <w:p>
+            <w:pPr>
+              <w:pStyle w:val="Nessunaspaziatura"/>
+            </w:pPr>
+          </w:p>
+        </w:tc>
+        <w:tc>
+          <w:tcPr>
+            <w:tcW w:w="1948" w:type="pct"/>
             <w:vAlign w:val="center"/>
           </w:tcPr>
           <w:p>

</xml_diff>

<commit_message>
Elimina terapia, modifica terapia, modifica assunzione
</commit_message>
<xml_diff>
--- a/File Report/Da fare.docx
+++ b/File Report/Da fare.docx
@@ -694,8 +694,8 @@
         <w:tblLook w:val="04A0" w:firstRow="1" w:lastRow="0" w:firstColumn="1" w:lastColumn="0" w:noHBand="0" w:noVBand="1"/>
       </w:tblPr>
       <w:tblGrid>
-        <w:gridCol w:w="955"/>
-        <w:gridCol w:w="2319"/>
+        <w:gridCol w:w="954"/>
+        <w:gridCol w:w="2320"/>
         <w:gridCol w:w="3822"/>
         <w:gridCol w:w="4529"/>
       </w:tblGrid>
@@ -802,29 +802,8 @@
                 <w:b/>
               </w:rPr>
             </w:pPr>
-            <w:r>
-              <w:rPr>
-                <w:b/>
-              </w:rPr>
-              <w:t xml:space="preserve">Android </w:t>
-            </w:r>
-            <w:proofErr w:type="spellStart"/>
-            <w:r>
-              <w:rPr>
-                <w:b/>
-              </w:rPr>
-              <w:t>query</w:t>
-            </w:r>
-            <w:proofErr w:type="spellEnd"/>
-          </w:p>
-          <w:p>
-            <w:pPr>
-              <w:pStyle w:val="Nessunaspaziatura"/>
-              <w:jc w:val="center"/>
-              <w:rPr>
-                <w:b/>
-              </w:rPr>
-            </w:pPr>
+            <w:bookmarkStart w:id="0" w:name="_GoBack"/>
+            <w:bookmarkEnd w:id="0"/>
             <w:r>
               <w:rPr>
                 <w:b/>
@@ -1275,47 +1254,47 @@
               <w:pStyle w:val="Nessunaspaziatura"/>
             </w:pPr>
             <w:r>
+              <w:t xml:space="preserve">Copiato il codice </w:t>
+            </w:r>
+            <w:proofErr w:type="spellStart"/>
+            <w:r>
+              <w:t>onCreate</w:t>
+            </w:r>
+            <w:proofErr w:type="spellEnd"/>
+            <w:r>
+              <w:t xml:space="preserve"> di ogni </w:t>
+            </w:r>
+            <w:proofErr w:type="spellStart"/>
+            <w:r>
+              <w:t>activity</w:t>
+            </w:r>
+            <w:proofErr w:type="spellEnd"/>
+            <w:r>
+              <w:t xml:space="preserve"> in </w:t>
+            </w:r>
+            <w:proofErr w:type="spellStart"/>
+            <w:r>
+              <w:t>onCreateView</w:t>
+            </w:r>
+            <w:proofErr w:type="spellEnd"/>
+            <w:r>
+              <w:t xml:space="preserve"> dei </w:t>
+            </w:r>
+            <w:proofErr w:type="spellStart"/>
+            <w:r>
+              <w:t>fragment</w:t>
+            </w:r>
+            <w:proofErr w:type="spellEnd"/>
+            <w:r>
+              <w:t>.</w:t>
+            </w:r>
+          </w:p>
+          <w:p>
+            <w:pPr>
+              <w:pStyle w:val="Nessunaspaziatura"/>
+            </w:pPr>
+            <w:r>
               <w:lastRenderedPageBreak/>
-              <w:t xml:space="preserve">Copiato il codice </w:t>
-            </w:r>
-            <w:proofErr w:type="spellStart"/>
-            <w:r>
-              <w:t>onCreate</w:t>
-            </w:r>
-            <w:proofErr w:type="spellEnd"/>
-            <w:r>
-              <w:t xml:space="preserve"> di ogni </w:t>
-            </w:r>
-            <w:proofErr w:type="spellStart"/>
-            <w:r>
-              <w:t>activity</w:t>
-            </w:r>
-            <w:proofErr w:type="spellEnd"/>
-            <w:r>
-              <w:t xml:space="preserve"> in </w:t>
-            </w:r>
-            <w:proofErr w:type="spellStart"/>
-            <w:r>
-              <w:t>onCreateView</w:t>
-            </w:r>
-            <w:proofErr w:type="spellEnd"/>
-            <w:r>
-              <w:t xml:space="preserve"> dei </w:t>
-            </w:r>
-            <w:proofErr w:type="spellStart"/>
-            <w:r>
-              <w:t>fragment</w:t>
-            </w:r>
-            <w:proofErr w:type="spellEnd"/>
-            <w:r>
-              <w:t>.</w:t>
-            </w:r>
-          </w:p>
-          <w:p>
-            <w:pPr>
-              <w:pStyle w:val="Nessunaspaziatura"/>
-            </w:pPr>
-            <w:r>
               <w:t>Cancellati i file passati.</w:t>
             </w:r>
           </w:p>
@@ -2681,17 +2660,23 @@
         <w:tc>
           <w:tcPr>
             <w:tcW w:w="410" w:type="pct"/>
-            <w:shd w:val="clear" w:color="auto" w:fill="FF0000"/>
-            <w:vAlign w:val="center"/>
-          </w:tcPr>
-          <w:p>
-            <w:pPr>
-              <w:pStyle w:val="Nessunaspaziatura"/>
-              <w:jc w:val="center"/>
-              <w:rPr>
-                <w:b/>
-              </w:rPr>
-            </w:pPr>
+            <w:shd w:val="clear" w:color="auto" w:fill="92D050"/>
+            <w:vAlign w:val="center"/>
+          </w:tcPr>
+          <w:p>
+            <w:pPr>
+              <w:pStyle w:val="Nessunaspaziatura"/>
+              <w:jc w:val="center"/>
+              <w:rPr>
+                <w:b/>
+              </w:rPr>
+            </w:pPr>
+            <w:r>
+              <w:rPr>
+                <w:b/>
+              </w:rPr>
+              <w:t>S</w:t>
+            </w:r>
           </w:p>
         </w:tc>
         <w:tc>
@@ -2741,17 +2726,23 @@
         <w:tc>
           <w:tcPr>
             <w:tcW w:w="410" w:type="pct"/>
-            <w:shd w:val="clear" w:color="auto" w:fill="FF0000"/>
-            <w:vAlign w:val="center"/>
-          </w:tcPr>
-          <w:p>
-            <w:pPr>
-              <w:pStyle w:val="Nessunaspaziatura"/>
-              <w:jc w:val="center"/>
-              <w:rPr>
-                <w:b/>
-              </w:rPr>
-            </w:pPr>
+            <w:shd w:val="clear" w:color="auto" w:fill="92D050"/>
+            <w:vAlign w:val="center"/>
+          </w:tcPr>
+          <w:p>
+            <w:pPr>
+              <w:pStyle w:val="Nessunaspaziatura"/>
+              <w:jc w:val="center"/>
+              <w:rPr>
+                <w:b/>
+              </w:rPr>
+            </w:pPr>
+            <w:r>
+              <w:rPr>
+                <w:b/>
+              </w:rPr>
+              <w:t>S</w:t>
+            </w:r>
           </w:p>
         </w:tc>
         <w:tc>
@@ -2781,15 +2772,7 @@
               <w:pStyle w:val="Nessunaspaziatura"/>
             </w:pPr>
             <w:r>
-              <w:t xml:space="preserve">Operazione Database per </w:t>
-            </w:r>
-            <w:r>
-              <w:t>Cancellare</w:t>
-            </w:r>
-            <w:bookmarkStart w:id="0" w:name="_GoBack"/>
-            <w:bookmarkEnd w:id="0"/>
-            <w:r>
-              <w:t xml:space="preserve"> le assunzioni del farmaco di id=…</w:t>
+              <w:t>Operazione Database per Cancellare le assunzioni del farmaco di id=…</w:t>
             </w:r>
           </w:p>
         </w:tc>
@@ -2881,17 +2864,23 @@
         <w:tc>
           <w:tcPr>
             <w:tcW w:w="410" w:type="pct"/>
-            <w:shd w:val="clear" w:color="auto" w:fill="FF0000"/>
-            <w:vAlign w:val="center"/>
-          </w:tcPr>
-          <w:p>
-            <w:pPr>
-              <w:pStyle w:val="Nessunaspaziatura"/>
-              <w:jc w:val="center"/>
-              <w:rPr>
-                <w:b/>
-              </w:rPr>
-            </w:pPr>
+            <w:shd w:val="clear" w:color="auto" w:fill="92D050"/>
+            <w:vAlign w:val="center"/>
+          </w:tcPr>
+          <w:p>
+            <w:pPr>
+              <w:pStyle w:val="Nessunaspaziatura"/>
+              <w:jc w:val="center"/>
+              <w:rPr>
+                <w:b/>
+              </w:rPr>
+            </w:pPr>
+            <w:r>
+              <w:rPr>
+                <w:b/>
+              </w:rPr>
+              <w:t>S</w:t>
+            </w:r>
           </w:p>
         </w:tc>
         <w:tc>
@@ -2975,6 +2964,17 @@
             <w:pPr>
               <w:pStyle w:val="Nessunaspaziatura"/>
             </w:pPr>
+            <w:r>
+              <w:t xml:space="preserve">Sistemare funzione </w:t>
+            </w:r>
+            <w:proofErr w:type="spellStart"/>
+            <w:r>
+              <w:t>GeneraAssuznioni</w:t>
+            </w:r>
+            <w:proofErr w:type="spellEnd"/>
+            <w:r>
+              <w:t xml:space="preserve"> per quando la terapia ha durata senza fine o con data</w:t>
+            </w:r>
           </w:p>
         </w:tc>
         <w:tc>
@@ -3016,6 +3016,11 @@
               <w:pStyle w:val="Nessunaspaziatura"/>
               <w:jc w:val="center"/>
             </w:pPr>
+            <w:proofErr w:type="spellStart"/>
+            <w:r>
+              <w:t>TodayFragment</w:t>
+            </w:r>
+            <w:proofErr w:type="spellEnd"/>
           </w:p>
         </w:tc>
         <w:tc>
@@ -3027,6 +3032,72 @@
             <w:pPr>
               <w:pStyle w:val="Nessunaspaziatura"/>
             </w:pPr>
+            <w:r>
+              <w:t>Quando si modifica l’assunzione si deve modificare anche il numero delle scorte nel database</w:t>
+            </w:r>
+          </w:p>
+        </w:tc>
+        <w:tc>
+          <w:tcPr>
+            <w:tcW w:w="1948" w:type="pct"/>
+            <w:vAlign w:val="center"/>
+          </w:tcPr>
+          <w:p>
+            <w:pPr>
+              <w:pStyle w:val="Nessunaspaziatura"/>
+            </w:pPr>
+          </w:p>
+        </w:tc>
+      </w:tr>
+      <w:tr>
+        <w:tc>
+          <w:tcPr>
+            <w:tcW w:w="410" w:type="pct"/>
+            <w:shd w:val="clear" w:color="auto" w:fill="FF0000"/>
+            <w:vAlign w:val="center"/>
+          </w:tcPr>
+          <w:p>
+            <w:pPr>
+              <w:pStyle w:val="Nessunaspaziatura"/>
+              <w:jc w:val="center"/>
+              <w:rPr>
+                <w:b/>
+              </w:rPr>
+            </w:pPr>
+          </w:p>
+        </w:tc>
+        <w:tc>
+          <w:tcPr>
+            <w:tcW w:w="997" w:type="pct"/>
+            <w:vAlign w:val="center"/>
+          </w:tcPr>
+          <w:p>
+            <w:pPr>
+              <w:pStyle w:val="Nessunaspaziatura"/>
+              <w:jc w:val="center"/>
+            </w:pPr>
+            <w:proofErr w:type="spellStart"/>
+            <w:r>
+              <w:t>AddHourActivity</w:t>
+            </w:r>
+            <w:proofErr w:type="spellEnd"/>
+          </w:p>
+        </w:tc>
+        <w:tc>
+          <w:tcPr>
+            <w:tcW w:w="1644" w:type="pct"/>
+            <w:vAlign w:val="center"/>
+          </w:tcPr>
+          <w:p>
+            <w:pPr>
+              <w:pStyle w:val="Nessunaspaziatura"/>
+              <w:rPr>
+                <w:u w:val="single"/>
+              </w:rPr>
+            </w:pPr>
+            <w:r>
+              <w:t>Non far mettere 2 volte lo stesso orario</w:t>
+            </w:r>
           </w:p>
         </w:tc>
         <w:tc>

</xml_diff>

<commit_message>
Non si possono inserire 2 orari uguali
</commit_message>
<xml_diff>
--- a/File Report/Da fare.docx
+++ b/File Report/Da fare.docx
@@ -2994,31 +2994,22 @@
         <w:tc>
           <w:tcPr>
             <w:tcW w:w="410" w:type="pct"/>
-            <w:shd w:val="clear" w:color="auto" w:fill="FF0000"/>
-            <w:vAlign w:val="center"/>
-          </w:tcPr>
-          <w:p>
-            <w:pPr>
-              <w:pStyle w:val="Nessunaspaziatura"/>
-              <w:jc w:val="center"/>
-              <w:rPr>
-                <w:b/>
-              </w:rPr>
-            </w:pPr>
-          </w:p>
-        </w:tc>
-        <w:tc>
-          <w:tcPr>
-            <w:tcW w:w="998" w:type="pct"/>
-            <w:vAlign w:val="center"/>
-          </w:tcPr>
-          <w:p>
-            <w:pPr>
-              <w:pStyle w:val="Nessunaspaziatura"/>
-              <w:jc w:val="center"/>
-            </w:pPr>
-            <w:r>
-              <w:t>AssumptionEntity</w:t>
+            <w:shd w:val="clear" w:color="auto" w:fill="92D050"/>
+            <w:vAlign w:val="center"/>
+          </w:tcPr>
+          <w:p>
+            <w:pPr>
+              <w:pStyle w:val="Nessunaspaziatura"/>
+              <w:jc w:val="center"/>
+              <w:rPr>
+                <w:b/>
+              </w:rPr>
+            </w:pPr>
+            <w:r>
+              <w:rPr>
+                <w:b/>
+              </w:rPr>
+              <w:t>S</w:t>
             </w:r>
             <w:bookmarkStart w:id="0" w:name="_GoBack"/>
             <w:bookmarkEnd w:id="0"/>
@@ -3026,23 +3017,35 @@
         </w:tc>
         <w:tc>
           <w:tcPr>
+            <w:tcW w:w="998" w:type="pct"/>
+            <w:vAlign w:val="center"/>
+          </w:tcPr>
+          <w:p>
+            <w:pPr>
+              <w:pStyle w:val="Nessunaspaziatura"/>
+              <w:jc w:val="center"/>
+            </w:pPr>
+            <w:proofErr w:type="spellStart"/>
+            <w:r>
+              <w:t>AddHourActivity</w:t>
+            </w:r>
+            <w:proofErr w:type="spellEnd"/>
+          </w:p>
+        </w:tc>
+        <w:tc>
+          <w:tcPr>
             <w:tcW w:w="1644" w:type="pct"/>
             <w:vAlign w:val="center"/>
           </w:tcPr>
           <w:p>
             <w:pPr>
               <w:pStyle w:val="Nessunaspaziatura"/>
-            </w:pPr>
-            <w:r>
-              <w:t xml:space="preserve">Sistemare funzione </w:t>
-            </w:r>
-            <w:proofErr w:type="spellStart"/>
-            <w:r>
-              <w:t>GeneraAssuznioni</w:t>
-            </w:r>
-            <w:proofErr w:type="spellEnd"/>
-            <w:r>
-              <w:t xml:space="preserve"> per quando la terapia ha durata senza fine o con data</w:t>
+              <w:rPr>
+                <w:u w:val="single"/>
+              </w:rPr>
+            </w:pPr>
+            <w:r>
+              <w:t>Non far mettere 2 volte lo stesso orario</w:t>
             </w:r>
           </w:p>
         </w:tc>
@@ -3085,11 +3088,9 @@
               <w:pStyle w:val="Nessunaspaziatura"/>
               <w:jc w:val="center"/>
             </w:pPr>
-            <w:proofErr w:type="spellStart"/>
-            <w:r>
-              <w:t>AddHourActivity</w:t>
-            </w:r>
-            <w:proofErr w:type="spellEnd"/>
+            <w:r>
+              <w:t>AssumptionEntity</w:t>
+            </w:r>
           </w:p>
         </w:tc>
         <w:tc>
@@ -3100,12 +3101,17 @@
           <w:p>
             <w:pPr>
               <w:pStyle w:val="Nessunaspaziatura"/>
-              <w:rPr>
-                <w:u w:val="single"/>
-              </w:rPr>
-            </w:pPr>
-            <w:r>
-              <w:t>Non far mettere 2 volte lo stesso orario</w:t>
+            </w:pPr>
+            <w:r>
+              <w:t xml:space="preserve">Sistemare funzione </w:t>
+            </w:r>
+            <w:proofErr w:type="spellStart"/>
+            <w:r>
+              <w:t>GeneraAssuznioni</w:t>
+            </w:r>
+            <w:proofErr w:type="spellEnd"/>
+            <w:r>
+              <w:t xml:space="preserve"> per quando la terapia ha durata senza fine o con data</w:t>
             </w:r>
           </w:p>
         </w:tc>

</xml_diff>

<commit_message>
Gestione della durata con DataFine
</commit_message>
<xml_diff>
--- a/File Report/Da fare.docx
+++ b/File Report/Da fare.docx
@@ -3011,212 +3011,232 @@
               </w:rPr>
               <w:t>S</w:t>
             </w:r>
+          </w:p>
+        </w:tc>
+        <w:tc>
+          <w:tcPr>
+            <w:tcW w:w="998" w:type="pct"/>
+            <w:vAlign w:val="center"/>
+          </w:tcPr>
+          <w:p>
+            <w:pPr>
+              <w:pStyle w:val="Nessunaspaziatura"/>
+              <w:jc w:val="center"/>
+            </w:pPr>
+            <w:proofErr w:type="spellStart"/>
+            <w:r>
+              <w:t>AddHourActivity</w:t>
+            </w:r>
+            <w:proofErr w:type="spellEnd"/>
+          </w:p>
+        </w:tc>
+        <w:tc>
+          <w:tcPr>
+            <w:tcW w:w="1644" w:type="pct"/>
+            <w:vAlign w:val="center"/>
+          </w:tcPr>
+          <w:p>
+            <w:pPr>
+              <w:pStyle w:val="Nessunaspaziatura"/>
+              <w:rPr>
+                <w:u w:val="single"/>
+              </w:rPr>
+            </w:pPr>
+            <w:r>
+              <w:t>Non far mettere 2 volte lo stesso orario</w:t>
+            </w:r>
+          </w:p>
+        </w:tc>
+        <w:tc>
+          <w:tcPr>
+            <w:tcW w:w="1948" w:type="pct"/>
+            <w:vAlign w:val="center"/>
+          </w:tcPr>
+          <w:p>
+            <w:pPr>
+              <w:pStyle w:val="Nessunaspaziatura"/>
+            </w:pPr>
+          </w:p>
+        </w:tc>
+      </w:tr>
+      <w:tr>
+        <w:tc>
+          <w:tcPr>
+            <w:tcW w:w="410" w:type="pct"/>
+            <w:shd w:val="clear" w:color="auto" w:fill="92D050"/>
+            <w:vAlign w:val="center"/>
+          </w:tcPr>
+          <w:p>
+            <w:pPr>
+              <w:pStyle w:val="Nessunaspaziatura"/>
+              <w:jc w:val="center"/>
+              <w:rPr>
+                <w:b/>
+              </w:rPr>
+            </w:pPr>
+            <w:r>
+              <w:rPr>
+                <w:b/>
+              </w:rPr>
+              <w:t>S</w:t>
+            </w:r>
+          </w:p>
+        </w:tc>
+        <w:tc>
+          <w:tcPr>
+            <w:tcW w:w="998" w:type="pct"/>
+            <w:vAlign w:val="center"/>
+          </w:tcPr>
+          <w:p>
+            <w:pPr>
+              <w:pStyle w:val="Nessunaspaziatura"/>
+              <w:jc w:val="center"/>
+            </w:pPr>
+            <w:r>
+              <w:t>AssumptionEntity</w:t>
+            </w:r>
+          </w:p>
+        </w:tc>
+        <w:tc>
+          <w:tcPr>
+            <w:tcW w:w="1644" w:type="pct"/>
+            <w:vAlign w:val="center"/>
+          </w:tcPr>
+          <w:p>
+            <w:pPr>
+              <w:pStyle w:val="Nessunaspaziatura"/>
+            </w:pPr>
+            <w:r>
+              <w:t xml:space="preserve">Sistemare funzione </w:t>
+            </w:r>
+            <w:proofErr w:type="spellStart"/>
+            <w:r>
+              <w:t>GeneraAssuznioni</w:t>
+            </w:r>
+            <w:proofErr w:type="spellEnd"/>
+            <w:r>
+              <w:t xml:space="preserve"> per quando la terapia con data</w:t>
+            </w:r>
+          </w:p>
+        </w:tc>
+        <w:tc>
+          <w:tcPr>
+            <w:tcW w:w="1948" w:type="pct"/>
+            <w:vAlign w:val="center"/>
+          </w:tcPr>
+          <w:p>
+            <w:pPr>
+              <w:pStyle w:val="Nessunaspaziatura"/>
+            </w:pPr>
+          </w:p>
+        </w:tc>
+      </w:tr>
+      <w:tr>
+        <w:tc>
+          <w:tcPr>
+            <w:tcW w:w="410" w:type="pct"/>
+            <w:shd w:val="clear" w:color="auto" w:fill="FF0000"/>
+            <w:vAlign w:val="center"/>
+          </w:tcPr>
+          <w:p>
+            <w:pPr>
+              <w:pStyle w:val="Nessunaspaziatura"/>
+              <w:jc w:val="center"/>
+              <w:rPr>
+                <w:b/>
+              </w:rPr>
+            </w:pPr>
+          </w:p>
+        </w:tc>
+        <w:tc>
+          <w:tcPr>
+            <w:tcW w:w="998" w:type="pct"/>
+            <w:vAlign w:val="center"/>
+          </w:tcPr>
+          <w:p>
+            <w:pPr>
+              <w:pStyle w:val="Nessunaspaziatura"/>
+              <w:jc w:val="center"/>
+            </w:pPr>
+            <w:proofErr w:type="spellStart"/>
+            <w:r>
+              <w:t>AssumptionEntity</w:t>
+            </w:r>
+            <w:proofErr w:type="spellEnd"/>
+          </w:p>
+        </w:tc>
+        <w:tc>
+          <w:tcPr>
+            <w:tcW w:w="1644" w:type="pct"/>
+            <w:vAlign w:val="center"/>
+          </w:tcPr>
+          <w:p>
+            <w:pPr>
+              <w:pStyle w:val="Nessunaspaziatura"/>
+            </w:pPr>
+            <w:r>
+              <w:t>Gestione della terapia di durata senza limiti</w:t>
+            </w:r>
+          </w:p>
+        </w:tc>
+        <w:tc>
+          <w:tcPr>
+            <w:tcW w:w="1948" w:type="pct"/>
+            <w:vAlign w:val="center"/>
+          </w:tcPr>
+          <w:p>
+            <w:pPr>
+              <w:pStyle w:val="Nessunaspaziatura"/>
+            </w:pPr>
+          </w:p>
+        </w:tc>
+      </w:tr>
+      <w:tr>
+        <w:tc>
+          <w:tcPr>
+            <w:tcW w:w="410" w:type="pct"/>
+            <w:shd w:val="clear" w:color="auto" w:fill="FF0000"/>
+            <w:vAlign w:val="center"/>
+          </w:tcPr>
+          <w:p>
+            <w:pPr>
+              <w:pStyle w:val="Nessunaspaziatura"/>
+              <w:jc w:val="center"/>
+              <w:rPr>
+                <w:b/>
+              </w:rPr>
+            </w:pPr>
+          </w:p>
+        </w:tc>
+        <w:tc>
+          <w:tcPr>
+            <w:tcW w:w="998" w:type="pct"/>
+            <w:vAlign w:val="center"/>
+          </w:tcPr>
+          <w:p>
+            <w:pPr>
+              <w:pStyle w:val="Nessunaspaziatura"/>
+              <w:jc w:val="center"/>
+            </w:pPr>
+            <w:r>
+              <w:t>MainActivity</w:t>
+            </w:r>
             <w:bookmarkStart w:id="0" w:name="_GoBack"/>
             <w:bookmarkEnd w:id="0"/>
           </w:p>
         </w:tc>
         <w:tc>
           <w:tcPr>
-            <w:tcW w:w="998" w:type="pct"/>
-            <w:vAlign w:val="center"/>
-          </w:tcPr>
-          <w:p>
-            <w:pPr>
-              <w:pStyle w:val="Nessunaspaziatura"/>
-              <w:jc w:val="center"/>
-            </w:pPr>
-            <w:proofErr w:type="spellStart"/>
-            <w:r>
-              <w:t>AddHourActivity</w:t>
-            </w:r>
-            <w:proofErr w:type="spellEnd"/>
-          </w:p>
-        </w:tc>
-        <w:tc>
-          <w:tcPr>
             <w:tcW w:w="1644" w:type="pct"/>
             <w:vAlign w:val="center"/>
           </w:tcPr>
           <w:p>
             <w:pPr>
               <w:pStyle w:val="Nessunaspaziatura"/>
-              <w:rPr>
-                <w:u w:val="single"/>
-              </w:rPr>
-            </w:pPr>
-            <w:r>
-              <w:t>Non far mettere 2 volte lo stesso orario</w:t>
-            </w:r>
-          </w:p>
-        </w:tc>
-        <w:tc>
-          <w:tcPr>
-            <w:tcW w:w="1948" w:type="pct"/>
-            <w:vAlign w:val="center"/>
-          </w:tcPr>
-          <w:p>
-            <w:pPr>
-              <w:pStyle w:val="Nessunaspaziatura"/>
-            </w:pPr>
-          </w:p>
-        </w:tc>
-      </w:tr>
-      <w:tr>
-        <w:tc>
-          <w:tcPr>
-            <w:tcW w:w="410" w:type="pct"/>
-            <w:shd w:val="clear" w:color="auto" w:fill="FF0000"/>
-            <w:vAlign w:val="center"/>
-          </w:tcPr>
-          <w:p>
-            <w:pPr>
-              <w:pStyle w:val="Nessunaspaziatura"/>
-              <w:jc w:val="center"/>
-              <w:rPr>
-                <w:b/>
-              </w:rPr>
-            </w:pPr>
-          </w:p>
-        </w:tc>
-        <w:tc>
-          <w:tcPr>
-            <w:tcW w:w="998" w:type="pct"/>
-            <w:vAlign w:val="center"/>
-          </w:tcPr>
-          <w:p>
-            <w:pPr>
-              <w:pStyle w:val="Nessunaspaziatura"/>
-              <w:jc w:val="center"/>
-            </w:pPr>
-            <w:r>
-              <w:t>AssumptionEntity</w:t>
-            </w:r>
-          </w:p>
-        </w:tc>
-        <w:tc>
-          <w:tcPr>
-            <w:tcW w:w="1644" w:type="pct"/>
-            <w:vAlign w:val="center"/>
-          </w:tcPr>
-          <w:p>
-            <w:pPr>
-              <w:pStyle w:val="Nessunaspaziatura"/>
-            </w:pPr>
-            <w:r>
-              <w:t xml:space="preserve">Sistemare funzione </w:t>
-            </w:r>
-            <w:proofErr w:type="spellStart"/>
-            <w:r>
-              <w:t>GeneraAssuznioni</w:t>
-            </w:r>
-            <w:proofErr w:type="spellEnd"/>
-            <w:r>
-              <w:t xml:space="preserve"> per quando la terapia ha durata senza fine o con data</w:t>
-            </w:r>
-          </w:p>
-        </w:tc>
-        <w:tc>
-          <w:tcPr>
-            <w:tcW w:w="1948" w:type="pct"/>
-            <w:vAlign w:val="center"/>
-          </w:tcPr>
-          <w:p>
-            <w:pPr>
-              <w:pStyle w:val="Nessunaspaziatura"/>
-            </w:pPr>
-          </w:p>
-        </w:tc>
-      </w:tr>
-      <w:tr>
-        <w:tc>
-          <w:tcPr>
-            <w:tcW w:w="410" w:type="pct"/>
-            <w:shd w:val="clear" w:color="auto" w:fill="FF0000"/>
-            <w:vAlign w:val="center"/>
-          </w:tcPr>
-          <w:p>
-            <w:pPr>
-              <w:pStyle w:val="Nessunaspaziatura"/>
-              <w:jc w:val="center"/>
-              <w:rPr>
-                <w:b/>
-              </w:rPr>
-            </w:pPr>
-          </w:p>
-        </w:tc>
-        <w:tc>
-          <w:tcPr>
-            <w:tcW w:w="998" w:type="pct"/>
-            <w:vAlign w:val="center"/>
-          </w:tcPr>
-          <w:p>
-            <w:pPr>
-              <w:pStyle w:val="Nessunaspaziatura"/>
-              <w:jc w:val="center"/>
-            </w:pPr>
-          </w:p>
-        </w:tc>
-        <w:tc>
-          <w:tcPr>
-            <w:tcW w:w="1644" w:type="pct"/>
-            <w:vAlign w:val="center"/>
-          </w:tcPr>
-          <w:p>
-            <w:pPr>
-              <w:pStyle w:val="Nessunaspaziatura"/>
-            </w:pPr>
-          </w:p>
-        </w:tc>
-        <w:tc>
-          <w:tcPr>
-            <w:tcW w:w="1948" w:type="pct"/>
-            <w:vAlign w:val="center"/>
-          </w:tcPr>
-          <w:p>
-            <w:pPr>
-              <w:pStyle w:val="Nessunaspaziatura"/>
-            </w:pPr>
-          </w:p>
-        </w:tc>
-      </w:tr>
-      <w:tr>
-        <w:tc>
-          <w:tcPr>
-            <w:tcW w:w="410" w:type="pct"/>
-            <w:shd w:val="clear" w:color="auto" w:fill="FF0000"/>
-            <w:vAlign w:val="center"/>
-          </w:tcPr>
-          <w:p>
-            <w:pPr>
-              <w:pStyle w:val="Nessunaspaziatura"/>
-              <w:jc w:val="center"/>
-              <w:rPr>
-                <w:b/>
-              </w:rPr>
-            </w:pPr>
-          </w:p>
-        </w:tc>
-        <w:tc>
-          <w:tcPr>
-            <w:tcW w:w="998" w:type="pct"/>
-            <w:vAlign w:val="center"/>
-          </w:tcPr>
-          <w:p>
-            <w:pPr>
-              <w:pStyle w:val="Nessunaspaziatura"/>
-              <w:jc w:val="center"/>
-            </w:pPr>
-          </w:p>
-        </w:tc>
-        <w:tc>
-          <w:tcPr>
-            <w:tcW w:w="1644" w:type="pct"/>
-            <w:vAlign w:val="center"/>
-          </w:tcPr>
-          <w:p>
-            <w:pPr>
-              <w:pStyle w:val="Nessunaspaziatura"/>
-            </w:pPr>
+            </w:pPr>
+            <w:r>
+              <w:t>Notifiche</w:t>
+            </w:r>
           </w:p>
         </w:tc>
         <w:tc>

</xml_diff>

<commit_message>
Sistemato BUG app JAVA
</commit_message>
<xml_diff>
--- a/File Report/Da fare.docx
+++ b/File Report/Da fare.docx
@@ -3135,7 +3135,7 @@
         <w:tc>
           <w:tcPr>
             <w:tcW w:w="410" w:type="pct"/>
-            <w:shd w:val="clear" w:color="auto" w:fill="FF0000"/>
+            <w:shd w:val="clear" w:color="auto" w:fill="92D050"/>
             <w:vAlign w:val="center"/>
           </w:tcPr>
           <w:p>
@@ -3269,6 +3269,133 @@
             <w:r>
               <w:t>?????</w:t>
             </w:r>
+          </w:p>
+        </w:tc>
+      </w:tr>
+      <w:tr>
+        <w:tc>
+          <w:tcPr>
+            <w:tcW w:w="410" w:type="pct"/>
+            <w:shd w:val="clear" w:color="auto" w:fill="FF0000"/>
+            <w:vAlign w:val="center"/>
+          </w:tcPr>
+          <w:p>
+            <w:pPr>
+              <w:pStyle w:val="Nessunaspaziatura"/>
+              <w:jc w:val="center"/>
+              <w:rPr>
+                <w:b/>
+              </w:rPr>
+            </w:pPr>
+          </w:p>
+        </w:tc>
+        <w:tc>
+          <w:tcPr>
+            <w:tcW w:w="998" w:type="pct"/>
+            <w:vAlign w:val="center"/>
+          </w:tcPr>
+          <w:p>
+            <w:pPr>
+              <w:pStyle w:val="Nessunaspaziatura"/>
+              <w:jc w:val="center"/>
+            </w:pPr>
+          </w:p>
+        </w:tc>
+        <w:tc>
+          <w:tcPr>
+            <w:tcW w:w="1644" w:type="pct"/>
+            <w:vAlign w:val="center"/>
+          </w:tcPr>
+          <w:p>
+            <w:pPr>
+              <w:pStyle w:val="Nessunaspaziatura"/>
+            </w:pPr>
+            <w:r>
+              <w:t xml:space="preserve">Sistemare BUG modifica </w:t>
+            </w:r>
+            <w:r>
+              <w:t>“</w:t>
+            </w:r>
+            <w:r>
+              <w:t>Fino a</w:t>
+            </w:r>
+            <w:r>
+              <w:t>” se si hanno più terapie</w:t>
+            </w:r>
+          </w:p>
+        </w:tc>
+        <w:tc>
+          <w:tcPr>
+            <w:tcW w:w="1948" w:type="pct"/>
+            <w:vAlign w:val="center"/>
+          </w:tcPr>
+          <w:p>
+            <w:pPr>
+              <w:pStyle w:val="Nessunaspaziatura"/>
+              <w:rPr>
+                <w:rStyle w:val="Collegamentoipertestuale"/>
+              </w:rPr>
+            </w:pPr>
+          </w:p>
+        </w:tc>
+      </w:tr>
+      <w:tr>
+        <w:tc>
+          <w:tcPr>
+            <w:tcW w:w="410" w:type="pct"/>
+            <w:shd w:val="clear" w:color="auto" w:fill="92D050"/>
+            <w:vAlign w:val="center"/>
+          </w:tcPr>
+          <w:p>
+            <w:pPr>
+              <w:pStyle w:val="Nessunaspaziatura"/>
+              <w:jc w:val="center"/>
+              <w:rPr>
+                <w:b/>
+              </w:rPr>
+            </w:pPr>
+            <w:bookmarkStart w:id="0" w:name="_GoBack"/>
+            <w:bookmarkEnd w:id="0"/>
+          </w:p>
+        </w:tc>
+        <w:tc>
+          <w:tcPr>
+            <w:tcW w:w="998" w:type="pct"/>
+            <w:vAlign w:val="center"/>
+          </w:tcPr>
+          <w:p>
+            <w:pPr>
+              <w:pStyle w:val="Nessunaspaziatura"/>
+              <w:jc w:val="center"/>
+            </w:pPr>
+          </w:p>
+        </w:tc>
+        <w:tc>
+          <w:tcPr>
+            <w:tcW w:w="1644" w:type="pct"/>
+            <w:vAlign w:val="center"/>
+          </w:tcPr>
+          <w:p>
+            <w:pPr>
+              <w:pStyle w:val="Nessunaspaziatura"/>
+            </w:pPr>
+            <w:r>
+              <w:t>Visualizzare gli orari “9:4” come “09:04”</w:t>
+            </w:r>
+          </w:p>
+        </w:tc>
+        <w:tc>
+          <w:tcPr>
+            <w:tcW w:w="1948" w:type="pct"/>
+            <w:vAlign w:val="center"/>
+          </w:tcPr>
+          <w:p>
+            <w:pPr>
+              <w:pStyle w:val="Nessunaspaziatura"/>
+              <w:rPr>
+                <w:rStyle w:val="Collegamentoipertestuale"/>
+              </w:rPr>
+            </w:pPr>
           </w:p>
         </w:tc>
       </w:tr>
@@ -3502,8 +3629,6 @@
             <w:r>
               <w:t>Tradurre DatabaseHelper.java</w:t>
             </w:r>
-            <w:bookmarkStart w:id="0" w:name="_GoBack"/>
-            <w:bookmarkEnd w:id="0"/>
           </w:p>
         </w:tc>
         <w:tc>

</xml_diff>

<commit_message>
Tradotto CustomAdapterMain, TodayFragment, CustomAdapterTherapy, TherapyFragment
</commit_message>
<xml_diff>
--- a/File Report/Da fare.docx
+++ b/File Report/Da fare.docx
@@ -3629,15 +3629,10 @@
             </w:r>
             <w:proofErr w:type="spellStart"/>
             <w:r>
-              <w:t>assumtpion</w:t>
-            </w:r>
-            <w:proofErr w:type="spellEnd"/>
-            <w:r>
-              <w:t xml:space="preserve"> </w:t>
-            </w:r>
-            <w:proofErr w:type="spellStart"/>
-            <w:r>
-              <w:t>entity</w:t>
+              <w:t>AssumptionE</w:t>
+            </w:r>
+            <w:r>
+              <w:t>ntity</w:t>
             </w:r>
             <w:proofErr w:type="spellEnd"/>
           </w:p>
@@ -3693,11 +3688,11 @@
               <w:pStyle w:val="Nessunaspaziatura"/>
             </w:pPr>
             <w:r>
-              <w:t xml:space="preserve">Tradurre therapy </w:t>
-            </w:r>
-            <w:proofErr w:type="spellStart"/>
-            <w:r>
-              <w:t>entity</w:t>
+              <w:t xml:space="preserve">Tradurre </w:t>
+            </w:r>
+            <w:proofErr w:type="spellStart"/>
+            <w:r>
+              <w:t>TherapyEntity</w:t>
             </w:r>
             <w:proofErr w:type="spellEnd"/>
           </w:p>
@@ -3757,15 +3752,7 @@
             </w:r>
             <w:proofErr w:type="spellStart"/>
             <w:r>
-              <w:t>drug</w:t>
-            </w:r>
-            <w:proofErr w:type="spellEnd"/>
-            <w:r>
-              <w:t xml:space="preserve"> </w:t>
-            </w:r>
-            <w:proofErr w:type="spellStart"/>
-            <w:r>
-              <w:t>entity</w:t>
+              <w:t>DrugEntity</w:t>
             </w:r>
             <w:proofErr w:type="spellEnd"/>
           </w:p>
@@ -3786,7 +3773,7 @@
         <w:tc>
           <w:tcPr>
             <w:tcW w:w="410" w:type="pct"/>
-            <w:shd w:val="clear" w:color="auto" w:fill="FF0000"/>
+            <w:shd w:val="clear" w:color="auto" w:fill="92D050"/>
             <w:vAlign w:val="center"/>
           </w:tcPr>
           <w:p>
@@ -3852,7 +3839,7 @@
         <w:tc>
           <w:tcPr>
             <w:tcW w:w="410" w:type="pct"/>
-            <w:shd w:val="clear" w:color="auto" w:fill="FF0000"/>
+            <w:shd w:val="clear" w:color="auto" w:fill="92D050"/>
             <w:vAlign w:val="center"/>
           </w:tcPr>
           <w:p>
@@ -3891,15 +3878,7 @@
             </w:r>
             <w:proofErr w:type="spellStart"/>
             <w:r>
-              <w:t>Today</w:t>
-            </w:r>
-            <w:proofErr w:type="spellEnd"/>
-            <w:r>
-              <w:t xml:space="preserve"> </w:t>
-            </w:r>
-            <w:proofErr w:type="spellStart"/>
-            <w:r>
-              <w:t>Fragment</w:t>
+              <w:t>CustomAdapterMain</w:t>
             </w:r>
             <w:proofErr w:type="spellEnd"/>
           </w:p>
@@ -3920,7 +3899,7 @@
         <w:tc>
           <w:tcPr>
             <w:tcW w:w="410" w:type="pct"/>
-            <w:shd w:val="clear" w:color="auto" w:fill="FF0000"/>
+            <w:shd w:val="clear" w:color="auto" w:fill="FFC000"/>
             <w:vAlign w:val="center"/>
           </w:tcPr>
           <w:p>
@@ -3955,14 +3934,19 @@
               <w:pStyle w:val="Nessunaspaziatura"/>
             </w:pPr>
             <w:r>
-              <w:t>Tradurre</w:t>
-            </w:r>
-            <w:r>
-              <w:t xml:space="preserve"> Therapy </w:t>
-            </w:r>
-            <w:proofErr w:type="spellStart"/>
-            <w:r>
-              <w:t>fragment</w:t>
+              <w:t xml:space="preserve">Tradurre </w:t>
+            </w:r>
+            <w:proofErr w:type="spellStart"/>
+            <w:r>
+              <w:t>Today</w:t>
+            </w:r>
+            <w:proofErr w:type="spellEnd"/>
+            <w:r>
+              <w:t xml:space="preserve"> </w:t>
+            </w:r>
+            <w:proofErr w:type="spellStart"/>
+            <w:r>
+              <w:t>Fragment</w:t>
             </w:r>
             <w:proofErr w:type="spellEnd"/>
           </w:p>
@@ -3976,6 +3960,22 @@
             <w:pPr>
               <w:pStyle w:val="Nessunaspaziatura"/>
             </w:pPr>
+            <w:proofErr w:type="spellStart"/>
+            <w:r>
+              <w:t>Decommenta</w:t>
+            </w:r>
+            <w:proofErr w:type="spellEnd"/>
+            <w:r>
+              <w:t xml:space="preserve">: </w:t>
+            </w:r>
+            <w:proofErr w:type="spellStart"/>
+            <w:r>
+              <w:t>intent</w:t>
+            </w:r>
+            <w:proofErr w:type="spellEnd"/>
+            <w:r>
+              <w:t xml:space="preserve"> sul bottone</w:t>
+            </w:r>
           </w:p>
         </w:tc>
       </w:tr>
@@ -3983,6 +3983,150 @@
         <w:tc>
           <w:tcPr>
             <w:tcW w:w="410" w:type="pct"/>
+            <w:shd w:val="clear" w:color="auto" w:fill="92D050"/>
+            <w:vAlign w:val="center"/>
+          </w:tcPr>
+          <w:p>
+            <w:pPr>
+              <w:pStyle w:val="Nessunaspaziatura"/>
+              <w:jc w:val="center"/>
+              <w:rPr>
+                <w:b/>
+              </w:rPr>
+            </w:pPr>
+          </w:p>
+        </w:tc>
+        <w:tc>
+          <w:tcPr>
+            <w:tcW w:w="998" w:type="pct"/>
+            <w:vAlign w:val="center"/>
+          </w:tcPr>
+          <w:p>
+            <w:pPr>
+              <w:pStyle w:val="Nessunaspaziatura"/>
+              <w:jc w:val="center"/>
+            </w:pPr>
+          </w:p>
+        </w:tc>
+        <w:tc>
+          <w:tcPr>
+            <w:tcW w:w="1644" w:type="pct"/>
+            <w:vAlign w:val="center"/>
+          </w:tcPr>
+          <w:p>
+            <w:pPr>
+              <w:pStyle w:val="Nessunaspaziatura"/>
+            </w:pPr>
+            <w:r>
+              <w:t xml:space="preserve">Tradurre </w:t>
+            </w:r>
+            <w:proofErr w:type="spellStart"/>
+            <w:r>
+              <w:t>CustomAdapterTherapy</w:t>
+            </w:r>
+            <w:proofErr w:type="spellEnd"/>
+          </w:p>
+        </w:tc>
+        <w:tc>
+          <w:tcPr>
+            <w:tcW w:w="1948" w:type="pct"/>
+            <w:vAlign w:val="center"/>
+          </w:tcPr>
+          <w:p>
+            <w:pPr>
+              <w:pStyle w:val="Nessunaspaziatura"/>
+            </w:pPr>
+          </w:p>
+        </w:tc>
+      </w:tr>
+      <w:tr>
+        <w:tc>
+          <w:tcPr>
+            <w:tcW w:w="410" w:type="pct"/>
+            <w:shd w:val="clear" w:color="auto" w:fill="FFC000"/>
+            <w:vAlign w:val="center"/>
+          </w:tcPr>
+          <w:p>
+            <w:pPr>
+              <w:pStyle w:val="Nessunaspaziatura"/>
+              <w:jc w:val="center"/>
+              <w:rPr>
+                <w:b/>
+              </w:rPr>
+            </w:pPr>
+          </w:p>
+        </w:tc>
+        <w:tc>
+          <w:tcPr>
+            <w:tcW w:w="998" w:type="pct"/>
+            <w:vAlign w:val="center"/>
+          </w:tcPr>
+          <w:p>
+            <w:pPr>
+              <w:pStyle w:val="Nessunaspaziatura"/>
+              <w:jc w:val="center"/>
+            </w:pPr>
+          </w:p>
+        </w:tc>
+        <w:tc>
+          <w:tcPr>
+            <w:tcW w:w="1644" w:type="pct"/>
+            <w:vAlign w:val="center"/>
+          </w:tcPr>
+          <w:p>
+            <w:pPr>
+              <w:pStyle w:val="Nessunaspaziatura"/>
+            </w:pPr>
+            <w:r>
+              <w:t xml:space="preserve">Tradurre Therapy </w:t>
+            </w:r>
+            <w:proofErr w:type="spellStart"/>
+            <w:r>
+              <w:t>Fragment</w:t>
+            </w:r>
+            <w:proofErr w:type="spellEnd"/>
+          </w:p>
+        </w:tc>
+        <w:tc>
+          <w:tcPr>
+            <w:tcW w:w="1948" w:type="pct"/>
+            <w:vAlign w:val="center"/>
+          </w:tcPr>
+          <w:p>
+            <w:pPr>
+              <w:pStyle w:val="Nessunaspaziatura"/>
+            </w:pPr>
+            <w:proofErr w:type="spellStart"/>
+            <w:r>
+              <w:t>Decommenta</w:t>
+            </w:r>
+            <w:proofErr w:type="spellEnd"/>
+            <w:r>
+              <w:t xml:space="preserve">: </w:t>
+            </w:r>
+            <w:proofErr w:type="spellStart"/>
+            <w:r>
+              <w:t>intent</w:t>
+            </w:r>
+            <w:proofErr w:type="spellEnd"/>
+            <w:r>
+              <w:t xml:space="preserve"> sul bottone e </w:t>
+            </w:r>
+            <w:r>
+              <w:t xml:space="preserve">su </w:t>
+            </w:r>
+            <w:proofErr w:type="spellStart"/>
+            <w:r>
+              <w:t>itemClick</w:t>
+            </w:r>
+            <w:proofErr w:type="spellEnd"/>
+          </w:p>
+        </w:tc>
+      </w:tr>
+      <w:tr>
+        <w:tc>
+          <w:tcPr>
+            <w:tcW w:w="410" w:type="pct"/>
             <w:shd w:val="clear" w:color="auto" w:fill="FF0000"/>
             <w:vAlign w:val="center"/>
           </w:tcPr>
@@ -4018,25 +4162,159 @@
               <w:pStyle w:val="Nessunaspaziatura"/>
             </w:pPr>
             <w:r>
-              <w:t>Tradurre</w:t>
-            </w:r>
+              <w:t xml:space="preserve">Tradurre </w:t>
+            </w:r>
+            <w:proofErr w:type="spellStart"/>
+            <w:r>
+              <w:t>CustomAdapterDrug</w:t>
+            </w:r>
+            <w:proofErr w:type="spellEnd"/>
+          </w:p>
+        </w:tc>
+        <w:tc>
+          <w:tcPr>
+            <w:tcW w:w="1948" w:type="pct"/>
+            <w:vAlign w:val="center"/>
+          </w:tcPr>
+          <w:p>
+            <w:pPr>
+              <w:pStyle w:val="Nessunaspaziatura"/>
+            </w:pPr>
+          </w:p>
+        </w:tc>
+      </w:tr>
+      <w:tr>
+        <w:tc>
+          <w:tcPr>
+            <w:tcW w:w="410" w:type="pct"/>
+            <w:shd w:val="clear" w:color="auto" w:fill="FF0000"/>
+            <w:vAlign w:val="center"/>
+          </w:tcPr>
+          <w:p>
+            <w:pPr>
+              <w:pStyle w:val="Nessunaspaziatura"/>
+              <w:jc w:val="center"/>
+              <w:rPr>
+                <w:b/>
+              </w:rPr>
+            </w:pPr>
+          </w:p>
+        </w:tc>
+        <w:tc>
+          <w:tcPr>
+            <w:tcW w:w="998" w:type="pct"/>
+            <w:vAlign w:val="center"/>
+          </w:tcPr>
+          <w:p>
+            <w:pPr>
+              <w:pStyle w:val="Nessunaspaziatura"/>
+              <w:jc w:val="center"/>
+            </w:pPr>
+          </w:p>
+        </w:tc>
+        <w:tc>
+          <w:tcPr>
+            <w:tcW w:w="1644" w:type="pct"/>
+            <w:vAlign w:val="center"/>
+          </w:tcPr>
+          <w:p>
+            <w:pPr>
+              <w:pStyle w:val="Nessunaspaziatura"/>
+            </w:pPr>
+            <w:r>
+              <w:t xml:space="preserve">Tradurre </w:t>
+            </w:r>
+            <w:proofErr w:type="spellStart"/>
+            <w:r>
+              <w:t>Drug</w:t>
+            </w:r>
+            <w:proofErr w:type="spellEnd"/>
             <w:r>
               <w:t xml:space="preserve"> </w:t>
             </w:r>
             <w:proofErr w:type="spellStart"/>
             <w:r>
-              <w:t>Drug</w:t>
-            </w:r>
-            <w:proofErr w:type="spellEnd"/>
-            <w:r>
-              <w:t xml:space="preserve"> fragment</w:t>
-            </w:r>
+              <w:t>Fragment</w:t>
+            </w:r>
+            <w:proofErr w:type="spellEnd"/>
+          </w:p>
+        </w:tc>
+        <w:tc>
+          <w:tcPr>
+            <w:tcW w:w="1948" w:type="pct"/>
+            <w:vAlign w:val="center"/>
+          </w:tcPr>
+          <w:p>
+            <w:pPr>
+              <w:pStyle w:val="Nessunaspaziatura"/>
+            </w:pPr>
+          </w:p>
+        </w:tc>
+      </w:tr>
+      <w:tr>
+        <w:tc>
+          <w:tcPr>
+            <w:tcW w:w="410" w:type="pct"/>
+            <w:shd w:val="clear" w:color="auto" w:fill="FF0000"/>
+            <w:vAlign w:val="center"/>
+          </w:tcPr>
+          <w:p>
+            <w:pPr>
+              <w:pStyle w:val="Nessunaspaziatura"/>
+              <w:jc w:val="center"/>
+              <w:rPr>
+                <w:b/>
+              </w:rPr>
+            </w:pPr>
             <w:bookmarkStart w:id="0" w:name="_GoBack"/>
             <w:bookmarkEnd w:id="0"/>
           </w:p>
         </w:tc>
         <w:tc>
           <w:tcPr>
+            <w:tcW w:w="998" w:type="pct"/>
+            <w:vAlign w:val="center"/>
+          </w:tcPr>
+          <w:p>
+            <w:pPr>
+              <w:pStyle w:val="Nessunaspaziatura"/>
+              <w:jc w:val="center"/>
+            </w:pPr>
+          </w:p>
+        </w:tc>
+        <w:tc>
+          <w:tcPr>
+            <w:tcW w:w="1644" w:type="pct"/>
+            <w:vAlign w:val="center"/>
+          </w:tcPr>
+          <w:p>
+            <w:pPr>
+              <w:pStyle w:val="Nessunaspaziatura"/>
+            </w:pPr>
+            <w:r>
+              <w:t>Tradurre</w:t>
+            </w:r>
+            <w:r>
+              <w:t xml:space="preserve"> </w:t>
+            </w:r>
+            <w:proofErr w:type="spellStart"/>
+            <w:r>
+              <w:t>M</w:t>
+            </w:r>
+            <w:r>
+              <w:t>ain</w:t>
+            </w:r>
+            <w:r>
+              <w:t>A</w:t>
+            </w:r>
+            <w:r>
+              <w:t>ctivity</w:t>
+            </w:r>
+            <w:proofErr w:type="spellEnd"/>
+          </w:p>
+        </w:tc>
+        <w:tc>
+          <w:tcPr>
             <w:tcW w:w="1948" w:type="pct"/>
             <w:vAlign w:val="center"/>
           </w:tcPr>
@@ -4093,15 +4371,10 @@
             </w:r>
             <w:proofErr w:type="spellStart"/>
             <w:r>
-              <w:t>main</w:t>
-            </w:r>
-            <w:proofErr w:type="spellEnd"/>
-            <w:r>
-              <w:t xml:space="preserve"> </w:t>
-            </w:r>
-            <w:proofErr w:type="spellStart"/>
-            <w:r>
-              <w:t>activity</w:t>
+              <w:t>AddEditD</w:t>
+            </w:r>
+            <w:r>
+              <w:t>rug</w:t>
             </w:r>
             <w:proofErr w:type="spellEnd"/>
           </w:p>
@@ -4164,7 +4437,7 @@
             </w:r>
             <w:proofErr w:type="spellStart"/>
             <w:r>
-              <w:t>AddEditDRUG</w:t>
+              <w:t>AddEditTherapy</w:t>
             </w:r>
             <w:proofErr w:type="spellEnd"/>
           </w:p>
@@ -4222,6 +4495,14 @@
             <w:r>
               <w:t>Tradurre</w:t>
             </w:r>
+            <w:r>
+              <w:t xml:space="preserve"> </w:t>
+            </w:r>
+            <w:proofErr w:type="spellStart"/>
+            <w:r>
+              <w:t>AddEditHour</w:t>
+            </w:r>
+            <w:proofErr w:type="spellEnd"/>
           </w:p>
         </w:tc>
         <w:tc>
@@ -4275,8 +4556,16 @@
               <w:pStyle w:val="Nessunaspaziatura"/>
             </w:pPr>
             <w:r>
-              <w:t>Tradurre</w:t>
-            </w:r>
+              <w:t xml:space="preserve">Tradurre </w:t>
+            </w:r>
+            <w:proofErr w:type="spellStart"/>
+            <w:r>
+              <w:t>CustomAdapter</w:t>
+            </w:r>
+            <w:r>
+              <w:t>Hour</w:t>
+            </w:r>
+            <w:proofErr w:type="spellEnd"/>
           </w:p>
         </w:tc>
         <w:tc>
@@ -4332,6 +4621,14 @@
             <w:r>
               <w:t>Tradurre</w:t>
             </w:r>
+            <w:r>
+              <w:t xml:space="preserve"> </w:t>
+            </w:r>
+            <w:proofErr w:type="spellStart"/>
+            <w:r>
+              <w:t>AlarmNotificationReiceiver</w:t>
+            </w:r>
+            <w:proofErr w:type="spellEnd"/>
           </w:p>
         </w:tc>
         <w:tc>
@@ -4384,9 +4681,110 @@
             <w:pPr>
               <w:pStyle w:val="Nessunaspaziatura"/>
             </w:pPr>
-            <w:r>
-              <w:t>Tradurre</w:t>
-            </w:r>
+          </w:p>
+        </w:tc>
+        <w:tc>
+          <w:tcPr>
+            <w:tcW w:w="1948" w:type="pct"/>
+            <w:vAlign w:val="center"/>
+          </w:tcPr>
+          <w:p>
+            <w:pPr>
+              <w:pStyle w:val="Nessunaspaziatura"/>
+            </w:pPr>
+          </w:p>
+        </w:tc>
+      </w:tr>
+      <w:tr>
+        <w:tc>
+          <w:tcPr>
+            <w:tcW w:w="410" w:type="pct"/>
+            <w:shd w:val="clear" w:color="auto" w:fill="FF0000"/>
+            <w:vAlign w:val="center"/>
+          </w:tcPr>
+          <w:p>
+            <w:pPr>
+              <w:pStyle w:val="Nessunaspaziatura"/>
+              <w:jc w:val="center"/>
+              <w:rPr>
+                <w:b/>
+              </w:rPr>
+            </w:pPr>
+          </w:p>
+        </w:tc>
+        <w:tc>
+          <w:tcPr>
+            <w:tcW w:w="998" w:type="pct"/>
+            <w:vAlign w:val="center"/>
+          </w:tcPr>
+          <w:p>
+            <w:pPr>
+              <w:pStyle w:val="Nessunaspaziatura"/>
+              <w:jc w:val="center"/>
+            </w:pPr>
+          </w:p>
+        </w:tc>
+        <w:tc>
+          <w:tcPr>
+            <w:tcW w:w="1644" w:type="pct"/>
+            <w:vAlign w:val="center"/>
+          </w:tcPr>
+          <w:p>
+            <w:pPr>
+              <w:pStyle w:val="Nessunaspaziatura"/>
+            </w:pPr>
+          </w:p>
+        </w:tc>
+        <w:tc>
+          <w:tcPr>
+            <w:tcW w:w="1948" w:type="pct"/>
+            <w:vAlign w:val="center"/>
+          </w:tcPr>
+          <w:p>
+            <w:pPr>
+              <w:pStyle w:val="Nessunaspaziatura"/>
+            </w:pPr>
+          </w:p>
+        </w:tc>
+      </w:tr>
+      <w:tr>
+        <w:tc>
+          <w:tcPr>
+            <w:tcW w:w="410" w:type="pct"/>
+            <w:shd w:val="clear" w:color="auto" w:fill="FF0000"/>
+            <w:vAlign w:val="center"/>
+          </w:tcPr>
+          <w:p>
+            <w:pPr>
+              <w:pStyle w:val="Nessunaspaziatura"/>
+              <w:jc w:val="center"/>
+              <w:rPr>
+                <w:b/>
+              </w:rPr>
+            </w:pPr>
+          </w:p>
+        </w:tc>
+        <w:tc>
+          <w:tcPr>
+            <w:tcW w:w="998" w:type="pct"/>
+            <w:vAlign w:val="center"/>
+          </w:tcPr>
+          <w:p>
+            <w:pPr>
+              <w:pStyle w:val="Nessunaspaziatura"/>
+              <w:jc w:val="center"/>
+            </w:pPr>
+          </w:p>
+        </w:tc>
+        <w:tc>
+          <w:tcPr>
+            <w:tcW w:w="1644" w:type="pct"/>
+            <w:vAlign w:val="center"/>
+          </w:tcPr>
+          <w:p>
+            <w:pPr>
+              <w:pStyle w:val="Nessunaspaziatura"/>
+            </w:pPr>
           </w:p>
         </w:tc>
         <w:tc>

</xml_diff>

<commit_message>
Tradotto CustomAdapTherapy, Therpy fragment, AddEditDrug
</commit_message>
<xml_diff>
--- a/File Report/Da fare.docx
+++ b/File Report/Da fare.docx
@@ -4127,7 +4127,7 @@
         <w:tc>
           <w:tcPr>
             <w:tcW w:w="410" w:type="pct"/>
-            <w:shd w:val="clear" w:color="auto" w:fill="FF0000"/>
+            <w:shd w:val="clear" w:color="auto" w:fill="92D050"/>
             <w:vAlign w:val="center"/>
           </w:tcPr>
           <w:p>
@@ -4187,7 +4187,7 @@
         <w:tc>
           <w:tcPr>
             <w:tcW w:w="410" w:type="pct"/>
-            <w:shd w:val="clear" w:color="auto" w:fill="FF0000"/>
+            <w:shd w:val="clear" w:color="auto" w:fill="92D050"/>
             <w:vAlign w:val="center"/>
           </w:tcPr>
           <w:p>
@@ -4255,73 +4255,82 @@
         <w:tc>
           <w:tcPr>
             <w:tcW w:w="410" w:type="pct"/>
-            <w:shd w:val="clear" w:color="auto" w:fill="FF0000"/>
-            <w:vAlign w:val="center"/>
-          </w:tcPr>
-          <w:p>
-            <w:pPr>
-              <w:pStyle w:val="Nessunaspaziatura"/>
-              <w:jc w:val="center"/>
-              <w:rPr>
-                <w:b/>
-              </w:rPr>
-            </w:pPr>
+            <w:shd w:val="clear" w:color="auto" w:fill="FFC000"/>
+            <w:vAlign w:val="center"/>
+          </w:tcPr>
+          <w:p>
+            <w:pPr>
+              <w:pStyle w:val="Nessunaspaziatura"/>
+              <w:jc w:val="center"/>
+              <w:rPr>
+                <w:b/>
+              </w:rPr>
+            </w:pPr>
+          </w:p>
+        </w:tc>
+        <w:tc>
+          <w:tcPr>
+            <w:tcW w:w="998" w:type="pct"/>
+            <w:vAlign w:val="center"/>
+          </w:tcPr>
+          <w:p>
+            <w:pPr>
+              <w:pStyle w:val="Nessunaspaziatura"/>
+              <w:jc w:val="center"/>
+            </w:pPr>
+          </w:p>
+        </w:tc>
+        <w:tc>
+          <w:tcPr>
+            <w:tcW w:w="1644" w:type="pct"/>
+            <w:vAlign w:val="center"/>
+          </w:tcPr>
+          <w:p>
+            <w:pPr>
+              <w:pStyle w:val="Nessunaspaziatura"/>
+            </w:pPr>
+            <w:r>
+              <w:t>Tradurre</w:t>
+            </w:r>
+            <w:r>
+              <w:t xml:space="preserve"> </w:t>
+            </w:r>
+            <w:proofErr w:type="spellStart"/>
+            <w:r>
+              <w:t>M</w:t>
+            </w:r>
+            <w:r>
+              <w:t>ain</w:t>
+            </w:r>
+            <w:r>
+              <w:t>A</w:t>
+            </w:r>
+            <w:r>
+              <w:t>ctivity</w:t>
+            </w:r>
+            <w:proofErr w:type="spellEnd"/>
+          </w:p>
+        </w:tc>
+        <w:tc>
+          <w:tcPr>
+            <w:tcW w:w="1948" w:type="pct"/>
+            <w:vAlign w:val="center"/>
+          </w:tcPr>
+          <w:p>
+            <w:pPr>
+              <w:pStyle w:val="Nessunaspaziatura"/>
+            </w:pPr>
+            <w:r>
+              <w:t>Ricopia gestione notific</w:t>
+            </w:r>
+            <w:r>
+              <w:t>h</w:t>
+            </w:r>
             <w:bookmarkStart w:id="0" w:name="_GoBack"/>
             <w:bookmarkEnd w:id="0"/>
-          </w:p>
-        </w:tc>
-        <w:tc>
-          <w:tcPr>
-            <w:tcW w:w="998" w:type="pct"/>
-            <w:vAlign w:val="center"/>
-          </w:tcPr>
-          <w:p>
-            <w:pPr>
-              <w:pStyle w:val="Nessunaspaziatura"/>
-              <w:jc w:val="center"/>
-            </w:pPr>
-          </w:p>
-        </w:tc>
-        <w:tc>
-          <w:tcPr>
-            <w:tcW w:w="1644" w:type="pct"/>
-            <w:vAlign w:val="center"/>
-          </w:tcPr>
-          <w:p>
-            <w:pPr>
-              <w:pStyle w:val="Nessunaspaziatura"/>
-            </w:pPr>
-            <w:r>
-              <w:t>Tradurre</w:t>
-            </w:r>
-            <w:r>
-              <w:t xml:space="preserve"> </w:t>
-            </w:r>
-            <w:proofErr w:type="spellStart"/>
-            <w:r>
-              <w:t>M</w:t>
-            </w:r>
-            <w:r>
-              <w:t>ain</w:t>
-            </w:r>
-            <w:r>
-              <w:t>A</w:t>
-            </w:r>
-            <w:r>
-              <w:t>ctivity</w:t>
-            </w:r>
-            <w:proofErr w:type="spellEnd"/>
-          </w:p>
-        </w:tc>
-        <w:tc>
-          <w:tcPr>
-            <w:tcW w:w="1948" w:type="pct"/>
-            <w:vAlign w:val="center"/>
-          </w:tcPr>
-          <w:p>
-            <w:pPr>
-              <w:pStyle w:val="Nessunaspaziatura"/>
-            </w:pPr>
+            <w:r>
+              <w:t>e e terapia senza limite</w:t>
+            </w:r>
           </w:p>
         </w:tc>
       </w:tr>
@@ -4329,7 +4338,7 @@
         <w:tc>
           <w:tcPr>
             <w:tcW w:w="410" w:type="pct"/>
-            <w:shd w:val="clear" w:color="auto" w:fill="FF0000"/>
+            <w:shd w:val="clear" w:color="auto" w:fill="92D050"/>
             <w:vAlign w:val="center"/>
           </w:tcPr>
           <w:p>
@@ -4430,14 +4439,11 @@
               <w:pStyle w:val="Nessunaspaziatura"/>
             </w:pPr>
             <w:r>
-              <w:t>Tradurre</w:t>
-            </w:r>
-            <w:r>
-              <w:t xml:space="preserve"> </w:t>
-            </w:r>
-            <w:proofErr w:type="spellStart"/>
-            <w:r>
-              <w:t>AddEditTherapy</w:t>
+              <w:t xml:space="preserve">Tradurre </w:t>
+            </w:r>
+            <w:proofErr w:type="spellStart"/>
+            <w:r>
+              <w:t>CustomAdapterHour</w:t>
             </w:r>
             <w:proofErr w:type="spellEnd"/>
           </w:p>
@@ -4493,10 +4499,7 @@
               <w:pStyle w:val="Nessunaspaziatura"/>
             </w:pPr>
             <w:r>
-              <w:t>Tradurre</w:t>
-            </w:r>
-            <w:r>
-              <w:t xml:space="preserve"> </w:t>
+              <w:t xml:space="preserve">Tradurre </w:t>
             </w:r>
             <w:proofErr w:type="spellStart"/>
             <w:r>
@@ -4560,10 +4563,7 @@
             </w:r>
             <w:proofErr w:type="spellStart"/>
             <w:r>
-              <w:t>CustomAdapter</w:t>
-            </w:r>
-            <w:r>
-              <w:t>Hour</w:t>
+              <w:t>AddEditTherapy</w:t>
             </w:r>
             <w:proofErr w:type="spellEnd"/>
           </w:p>
@@ -4619,10 +4619,7 @@
               <w:pStyle w:val="Nessunaspaziatura"/>
             </w:pPr>
             <w:r>
-              <w:t>Tradurre</w:t>
-            </w:r>
-            <w:r>
-              <w:t xml:space="preserve"> </w:t>
+              <w:t xml:space="preserve">Tradurre </w:t>
             </w:r>
             <w:proofErr w:type="spellStart"/>
             <w:r>

</xml_diff>

<commit_message>
Tradotto CustomAdaptHour e AddHour
</commit_message>
<xml_diff>
--- a/File Report/Da fare.docx
+++ b/File Report/Da fare.docx
@@ -4326,197 +4326,200 @@
             <w:r>
               <w:t>h</w:t>
             </w:r>
+            <w:r>
+              <w:t>e e terapia senza limite</w:t>
+            </w:r>
+          </w:p>
+        </w:tc>
+      </w:tr>
+      <w:tr>
+        <w:tc>
+          <w:tcPr>
+            <w:tcW w:w="410" w:type="pct"/>
+            <w:shd w:val="clear" w:color="auto" w:fill="92D050"/>
+            <w:vAlign w:val="center"/>
+          </w:tcPr>
+          <w:p>
+            <w:pPr>
+              <w:pStyle w:val="Nessunaspaziatura"/>
+              <w:jc w:val="center"/>
+              <w:rPr>
+                <w:b/>
+              </w:rPr>
+            </w:pPr>
+          </w:p>
+        </w:tc>
+        <w:tc>
+          <w:tcPr>
+            <w:tcW w:w="998" w:type="pct"/>
+            <w:vAlign w:val="center"/>
+          </w:tcPr>
+          <w:p>
+            <w:pPr>
+              <w:pStyle w:val="Nessunaspaziatura"/>
+              <w:jc w:val="center"/>
+            </w:pPr>
+          </w:p>
+        </w:tc>
+        <w:tc>
+          <w:tcPr>
+            <w:tcW w:w="1644" w:type="pct"/>
+            <w:vAlign w:val="center"/>
+          </w:tcPr>
+          <w:p>
+            <w:pPr>
+              <w:pStyle w:val="Nessunaspaziatura"/>
+            </w:pPr>
+            <w:r>
+              <w:t>Tradurre</w:t>
+            </w:r>
+            <w:r>
+              <w:t xml:space="preserve"> </w:t>
+            </w:r>
+            <w:proofErr w:type="spellStart"/>
+            <w:r>
+              <w:t>AddEditD</w:t>
+            </w:r>
+            <w:r>
+              <w:t>rug</w:t>
+            </w:r>
+            <w:proofErr w:type="spellEnd"/>
+          </w:p>
+        </w:tc>
+        <w:tc>
+          <w:tcPr>
+            <w:tcW w:w="1948" w:type="pct"/>
+            <w:vAlign w:val="center"/>
+          </w:tcPr>
+          <w:p>
+            <w:pPr>
+              <w:pStyle w:val="Nessunaspaziatura"/>
+            </w:pPr>
+          </w:p>
+        </w:tc>
+      </w:tr>
+      <w:tr>
+        <w:tc>
+          <w:tcPr>
+            <w:tcW w:w="410" w:type="pct"/>
+            <w:shd w:val="clear" w:color="auto" w:fill="92D050"/>
+            <w:vAlign w:val="center"/>
+          </w:tcPr>
+          <w:p>
+            <w:pPr>
+              <w:pStyle w:val="Nessunaspaziatura"/>
+              <w:jc w:val="center"/>
+              <w:rPr>
+                <w:b/>
+              </w:rPr>
+            </w:pPr>
+          </w:p>
+        </w:tc>
+        <w:tc>
+          <w:tcPr>
+            <w:tcW w:w="998" w:type="pct"/>
+            <w:vAlign w:val="center"/>
+          </w:tcPr>
+          <w:p>
+            <w:pPr>
+              <w:pStyle w:val="Nessunaspaziatura"/>
+              <w:jc w:val="center"/>
+            </w:pPr>
+          </w:p>
+        </w:tc>
+        <w:tc>
+          <w:tcPr>
+            <w:tcW w:w="1644" w:type="pct"/>
+            <w:vAlign w:val="center"/>
+          </w:tcPr>
+          <w:p>
+            <w:pPr>
+              <w:pStyle w:val="Nessunaspaziatura"/>
+            </w:pPr>
+            <w:r>
+              <w:t xml:space="preserve">Tradurre </w:t>
+            </w:r>
+            <w:proofErr w:type="spellStart"/>
+            <w:r>
+              <w:t>CustomAdapterHour</w:t>
+            </w:r>
+            <w:proofErr w:type="spellEnd"/>
+          </w:p>
+        </w:tc>
+        <w:tc>
+          <w:tcPr>
+            <w:tcW w:w="1948" w:type="pct"/>
+            <w:vAlign w:val="center"/>
+          </w:tcPr>
+          <w:p>
+            <w:pPr>
+              <w:pStyle w:val="Nessunaspaziatura"/>
+            </w:pPr>
+          </w:p>
+        </w:tc>
+      </w:tr>
+      <w:tr>
+        <w:tc>
+          <w:tcPr>
+            <w:tcW w:w="410" w:type="pct"/>
+            <w:shd w:val="clear" w:color="auto" w:fill="92D050"/>
+            <w:vAlign w:val="center"/>
+          </w:tcPr>
+          <w:p>
+            <w:pPr>
+              <w:pStyle w:val="Nessunaspaziatura"/>
+              <w:jc w:val="center"/>
+              <w:rPr>
+                <w:b/>
+              </w:rPr>
+            </w:pPr>
+          </w:p>
+        </w:tc>
+        <w:tc>
+          <w:tcPr>
+            <w:tcW w:w="998" w:type="pct"/>
+            <w:vAlign w:val="center"/>
+          </w:tcPr>
+          <w:p>
+            <w:pPr>
+              <w:pStyle w:val="Nessunaspaziatura"/>
+              <w:jc w:val="center"/>
+            </w:pPr>
+          </w:p>
+        </w:tc>
+        <w:tc>
+          <w:tcPr>
+            <w:tcW w:w="1644" w:type="pct"/>
+            <w:vAlign w:val="center"/>
+          </w:tcPr>
+          <w:p>
+            <w:pPr>
+              <w:pStyle w:val="Nessunaspaziatura"/>
+            </w:pPr>
+            <w:r>
+              <w:t xml:space="preserve">Tradurre </w:t>
+            </w:r>
+            <w:proofErr w:type="spellStart"/>
+            <w:r>
+              <w:t>AddHour</w:t>
+            </w:r>
+            <w:proofErr w:type="spellEnd"/>
+          </w:p>
+        </w:tc>
+        <w:tc>
+          <w:tcPr>
+            <w:tcW w:w="1948" w:type="pct"/>
+            <w:vAlign w:val="center"/>
+          </w:tcPr>
+          <w:p>
+            <w:pPr>
+              <w:pStyle w:val="Nessunaspaziatura"/>
+            </w:pPr>
+            <w:r>
+              <w:t>Provare se funziona</w:t>
+            </w:r>
             <w:bookmarkStart w:id="0" w:name="_GoBack"/>
             <w:bookmarkEnd w:id="0"/>
-            <w:r>
-              <w:t>e e terapia senza limite</w:t>
-            </w:r>
-          </w:p>
-        </w:tc>
-      </w:tr>
-      <w:tr>
-        <w:tc>
-          <w:tcPr>
-            <w:tcW w:w="410" w:type="pct"/>
-            <w:shd w:val="clear" w:color="auto" w:fill="92D050"/>
-            <w:vAlign w:val="center"/>
-          </w:tcPr>
-          <w:p>
-            <w:pPr>
-              <w:pStyle w:val="Nessunaspaziatura"/>
-              <w:jc w:val="center"/>
-              <w:rPr>
-                <w:b/>
-              </w:rPr>
-            </w:pPr>
-          </w:p>
-        </w:tc>
-        <w:tc>
-          <w:tcPr>
-            <w:tcW w:w="998" w:type="pct"/>
-            <w:vAlign w:val="center"/>
-          </w:tcPr>
-          <w:p>
-            <w:pPr>
-              <w:pStyle w:val="Nessunaspaziatura"/>
-              <w:jc w:val="center"/>
-            </w:pPr>
-          </w:p>
-        </w:tc>
-        <w:tc>
-          <w:tcPr>
-            <w:tcW w:w="1644" w:type="pct"/>
-            <w:vAlign w:val="center"/>
-          </w:tcPr>
-          <w:p>
-            <w:pPr>
-              <w:pStyle w:val="Nessunaspaziatura"/>
-            </w:pPr>
-            <w:r>
-              <w:t>Tradurre</w:t>
-            </w:r>
-            <w:r>
-              <w:t xml:space="preserve"> </w:t>
-            </w:r>
-            <w:proofErr w:type="spellStart"/>
-            <w:r>
-              <w:t>AddEditD</w:t>
-            </w:r>
-            <w:r>
-              <w:t>rug</w:t>
-            </w:r>
-            <w:proofErr w:type="spellEnd"/>
-          </w:p>
-        </w:tc>
-        <w:tc>
-          <w:tcPr>
-            <w:tcW w:w="1948" w:type="pct"/>
-            <w:vAlign w:val="center"/>
-          </w:tcPr>
-          <w:p>
-            <w:pPr>
-              <w:pStyle w:val="Nessunaspaziatura"/>
-            </w:pPr>
-          </w:p>
-        </w:tc>
-      </w:tr>
-      <w:tr>
-        <w:tc>
-          <w:tcPr>
-            <w:tcW w:w="410" w:type="pct"/>
-            <w:shd w:val="clear" w:color="auto" w:fill="FF0000"/>
-            <w:vAlign w:val="center"/>
-          </w:tcPr>
-          <w:p>
-            <w:pPr>
-              <w:pStyle w:val="Nessunaspaziatura"/>
-              <w:jc w:val="center"/>
-              <w:rPr>
-                <w:b/>
-              </w:rPr>
-            </w:pPr>
-          </w:p>
-        </w:tc>
-        <w:tc>
-          <w:tcPr>
-            <w:tcW w:w="998" w:type="pct"/>
-            <w:vAlign w:val="center"/>
-          </w:tcPr>
-          <w:p>
-            <w:pPr>
-              <w:pStyle w:val="Nessunaspaziatura"/>
-              <w:jc w:val="center"/>
-            </w:pPr>
-          </w:p>
-        </w:tc>
-        <w:tc>
-          <w:tcPr>
-            <w:tcW w:w="1644" w:type="pct"/>
-            <w:vAlign w:val="center"/>
-          </w:tcPr>
-          <w:p>
-            <w:pPr>
-              <w:pStyle w:val="Nessunaspaziatura"/>
-            </w:pPr>
-            <w:r>
-              <w:t xml:space="preserve">Tradurre </w:t>
-            </w:r>
-            <w:proofErr w:type="spellStart"/>
-            <w:r>
-              <w:t>CustomAdapterHour</w:t>
-            </w:r>
-            <w:proofErr w:type="spellEnd"/>
-          </w:p>
-        </w:tc>
-        <w:tc>
-          <w:tcPr>
-            <w:tcW w:w="1948" w:type="pct"/>
-            <w:vAlign w:val="center"/>
-          </w:tcPr>
-          <w:p>
-            <w:pPr>
-              <w:pStyle w:val="Nessunaspaziatura"/>
-            </w:pPr>
-          </w:p>
-        </w:tc>
-      </w:tr>
-      <w:tr>
-        <w:tc>
-          <w:tcPr>
-            <w:tcW w:w="410" w:type="pct"/>
-            <w:shd w:val="clear" w:color="auto" w:fill="FF0000"/>
-            <w:vAlign w:val="center"/>
-          </w:tcPr>
-          <w:p>
-            <w:pPr>
-              <w:pStyle w:val="Nessunaspaziatura"/>
-              <w:jc w:val="center"/>
-              <w:rPr>
-                <w:b/>
-              </w:rPr>
-            </w:pPr>
-          </w:p>
-        </w:tc>
-        <w:tc>
-          <w:tcPr>
-            <w:tcW w:w="998" w:type="pct"/>
-            <w:vAlign w:val="center"/>
-          </w:tcPr>
-          <w:p>
-            <w:pPr>
-              <w:pStyle w:val="Nessunaspaziatura"/>
-              <w:jc w:val="center"/>
-            </w:pPr>
-          </w:p>
-        </w:tc>
-        <w:tc>
-          <w:tcPr>
-            <w:tcW w:w="1644" w:type="pct"/>
-            <w:vAlign w:val="center"/>
-          </w:tcPr>
-          <w:p>
-            <w:pPr>
-              <w:pStyle w:val="Nessunaspaziatura"/>
-            </w:pPr>
-            <w:r>
-              <w:t xml:space="preserve">Tradurre </w:t>
-            </w:r>
-            <w:proofErr w:type="spellStart"/>
-            <w:r>
-              <w:t>AddEditHour</w:t>
-            </w:r>
-            <w:proofErr w:type="spellEnd"/>
-          </w:p>
-        </w:tc>
-        <w:tc>
-          <w:tcPr>
-            <w:tcW w:w="1948" w:type="pct"/>
-            <w:vAlign w:val="center"/>
-          </w:tcPr>
-          <w:p>
-            <w:pPr>
-              <w:pStyle w:val="Nessunaspaziatura"/>
-            </w:pPr>
           </w:p>
         </w:tc>
       </w:tr>

</xml_diff>